<commit_message>
various changes to wählbär
</commit_message>
<xml_diff>
--- a/templates/template_unit.docx
+++ b/templates/template_unit.docx
@@ -1,6 +1,6 @@
 
 <file path=word/document.xml><?xml version="1.0" encoding="utf-8"?>
-<w:document xmlns:o="urn:schemas-microsoft-com:office:office" xmlns:r="http://schemas.openxmlformats.org/officeDocument/2006/relationships" xmlns:v="urn:schemas-microsoft-com:vml" xmlns:w="http://schemas.openxmlformats.org/wordprocessingml/2006/main" xmlns:w10="urn:schemas-microsoft-com:office:word" xmlns:wp="http://schemas.openxmlformats.org/drawingml/2006/wordprocessingDrawing" xmlns:wps="http://schemas.microsoft.com/office/word/2010/wordprocessingShape" xmlns:wpg="http://schemas.microsoft.com/office/word/2010/wordprocessingGroup" xmlns:mc="http://schemas.openxmlformats.org/markup-compatibility/2006" xmlns:wp14="http://schemas.microsoft.com/office/word/2010/wordprocessingDrawing" xmlns:w14="http://schemas.microsoft.com/office/word/2010/wordml" xmlns:w15="http://schemas.microsoft.com/office/word/2012/wordml" mc:Ignorable="w14 wp14 w15">
+<w:document xmlns:o="urn:schemas-microsoft-com:office:office" xmlns:r="http://schemas.openxmlformats.org/officeDocument/2006/relationships" xmlns:v="urn:schemas-microsoft-com:vml" xmlns:w="http://schemas.openxmlformats.org/wordprocessingml/2006/main" xmlns:w10="urn:schemas-microsoft-com:office:word" xmlns:wp="http://schemas.openxmlformats.org/drawingml/2006/wordprocessingDrawing" xmlns:pic="http://schemas.openxmlformats.org/drawingml/2006/picture" xmlns:wps="http://schemas.microsoft.com/office/word/2010/wordprocessingShape" xmlns:wpg="http://schemas.microsoft.com/office/word/2010/wordprocessingGroup" xmlns:mc="http://schemas.openxmlformats.org/markup-compatibility/2006" xmlns:wp14="http://schemas.microsoft.com/office/word/2010/wordprocessingDrawing" xmlns:w14="http://schemas.microsoft.com/office/word/2010/wordml" xmlns:w15="http://schemas.microsoft.com/office/word/2012/wordml" mc:Ignorable="w14 wp14 w15">
   <w:body>
     <w:p>
       <w:pPr>
@@ -24,7 +24,7 @@
             <wp:extent cx="2104390" cy="880110"/>
             <wp:effectExtent l="0" t="0" r="0" b="0"/>
             <wp:wrapSquare wrapText="largest"/>
-            <wp:docPr id="1" name="Image1" descr="" title=""/>
+            <wp:docPr id="1" name="Image1"/>
             <wp:cNvGraphicFramePr>
               <a:graphicFrameLocks xmlns:a="http://schemas.openxmlformats.org/drawingml/2006/main" noChangeAspect="1"/>
             </wp:cNvGraphicFramePr>
@@ -32,7 +32,7 @@
               <a:graphicData uri="http://schemas.openxmlformats.org/drawingml/2006/picture">
                 <pic:pic xmlns:pic="http://schemas.openxmlformats.org/drawingml/2006/picture">
                   <pic:nvPicPr>
-                    <pic:cNvPr id="1" name="Image1" descr="" title=""/>
+                    <pic:cNvPr id="1" name="Image1"/>
                     <pic:cNvPicPr>
                       <a:picLocks noChangeAspect="1" noChangeArrowheads="1"/>
                     </pic:cNvPicPr>
@@ -51,6 +51,7 @@
                     <a:prstGeom prst="rect">
                       <a:avLst/>
                     </a:prstGeom>
+                    <a:noFill/>
                   </pic:spPr>
                 </pic:pic>
               </a:graphicData>
@@ -147,7 +148,7 @@
         <w:gridCol w:w="2184"/>
         <w:gridCol w:w="2183"/>
         <w:gridCol w:w="2184"/>
-        <w:gridCol w:w="2184"/>
+        <w:gridCol w:w="2185"/>
       </w:tblGrid>
       <w:tr>
         <w:trPr/>
@@ -309,7 +310,7 @@
         </w:tc>
         <w:tc>
           <w:tcPr>
-            <w:tcW w:w="2184" w:type="dxa"/>
+            <w:tcW w:w="2185" w:type="dxa"/>
             <w:tcBorders>
               <w:bottom w:val="single" w:sz="12" w:space="0" w:color="000000"/>
             </w:tcBorders>
@@ -395,7 +396,7 @@
             <w:pPr>
               <w:pStyle w:val="TableContents"/>
               <w:suppressAutoHyphens w:val="true"/>
-              <w:overflowPunct w:val="false"/>
+              <w:overflowPunct w:val="true"/>
               <w:bidi w:val="0"/>
               <w:spacing w:before="0" w:after="0"/>
               <w:jc w:val="start"/>
@@ -569,7 +570,7 @@
         </w:tc>
         <w:tc>
           <w:tcPr>
-            <w:tcW w:w="2184" w:type="dxa"/>
+            <w:tcW w:w="2185" w:type="dxa"/>
             <w:tcBorders>
               <w:bottom w:val="single" w:sz="4" w:space="0" w:color="000000"/>
             </w:tcBorders>
@@ -655,7 +656,7 @@
             <w:pPr>
               <w:pStyle w:val="TableContents"/>
               <w:suppressAutoHyphens w:val="true"/>
-              <w:overflowPunct w:val="false"/>
+              <w:overflowPunct w:val="true"/>
               <w:bidi w:val="0"/>
               <w:spacing w:before="0" w:after="0"/>
               <w:jc w:val="start"/>
@@ -809,7 +810,7 @@
         </w:tc>
         <w:tc>
           <w:tcPr>
-            <w:tcW w:w="2184" w:type="dxa"/>
+            <w:tcW w:w="2185" w:type="dxa"/>
             <w:tcBorders>
               <w:bottom w:val="single" w:sz="4" w:space="0" w:color="000000"/>
             </w:tcBorders>
@@ -1018,7 +1019,7 @@
         </w:tc>
         <w:tc>
           <w:tcPr>
-            <w:tcW w:w="2184" w:type="dxa"/>
+            <w:tcW w:w="2185" w:type="dxa"/>
             <w:tcBorders>
               <w:bottom w:val="single" w:sz="4" w:space="0" w:color="000000"/>
             </w:tcBorders>
@@ -1276,7 +1277,7 @@
         </w:tc>
         <w:tc>
           <w:tcPr>
-            <w:tcW w:w="2184" w:type="dxa"/>
+            <w:tcW w:w="2185" w:type="dxa"/>
             <w:tcBorders>
               <w:bottom w:val="single" w:sz="4" w:space="0" w:color="000000"/>
             </w:tcBorders>
@@ -1475,7 +1476,7 @@
         </w:tc>
         <w:tc>
           <w:tcPr>
-            <w:tcW w:w="2184" w:type="dxa"/>
+            <w:tcW w:w="2185" w:type="dxa"/>
             <w:tcBorders/>
           </w:tcPr>
           <w:p>
@@ -1527,21 +1528,6 @@
           <w:rFonts w:ascii="Bricolage Grotesque" w:hAnsi="Bricolage Grotesque"/>
         </w:rPr>
         <w:t xml:space="preserve">*Alle Feiern sind 19:00 bis 21:00 </w:t>
-      </w:r>
-    </w:p>
-    <w:p>
-      <w:pPr>
-        <w:pStyle w:val="Normal"/>
-        <w:bidi w:val="0"/>
-        <w:jc w:val="start"/>
-        <w:rPr>
-          <w:rFonts w:ascii="Bricolage Grotesque" w:hAnsi="Bricolage Grotesque"/>
-        </w:rPr>
-      </w:pPr>
-      <w:r>
-        <w:rPr>
-          <w:rFonts w:ascii="Bricolage Grotesque" w:hAnsi="Bricolage Grotesque"/>
-        </w:rPr>
       </w:r>
     </w:p>
     <w:p>
@@ -1608,11 +1594,11 @@
         <w:gridCol w:w="2428"/>
         <w:gridCol w:w="2428"/>
         <w:gridCol w:w="2429"/>
-        <w:gridCol w:w="2428"/>
+        <w:gridCol w:w="2429"/>
       </w:tblGrid>
       <w:tr>
         <w:trPr>
-          <w:trHeight w:val="450" w:hRule="atLeast"/>
+          <w:trHeight w:val="340" w:hRule="atLeast"/>
         </w:trPr>
         <w:tc>
           <w:tcPr>
@@ -1685,7 +1671,17 @@
                 <w:sz w:val="24"/>
                 <w:szCs w:val="24"/>
               </w:rPr>
-              <w:t>Sport</w:t>
+              <w:t xml:space="preserve">Sport / </w:t>
+            </w:r>
+            <w:r>
+              <w:rPr>
+                <w:rFonts w:ascii="Bricolage Grotesque" w:hAnsi="Bricolage Grotesque"/>
+                <w:b/>
+                <w:bCs/>
+                <w:sz w:val="24"/>
+                <w:szCs w:val="24"/>
+              </w:rPr>
+              <w:t>Prog. Fläche</w:t>
             </w:r>
           </w:p>
         </w:tc>
@@ -1710,7 +1706,7 @@
                 <w:sz w:val="24"/>
                 <w:szCs w:val="24"/>
               </w:rPr>
-              <w:t>Anderes</w:t>
+              <w:t>Wanderung</w:t>
             </w:r>
           </w:p>
         </w:tc>
@@ -1741,7 +1737,7 @@
         </w:tc>
         <w:tc>
           <w:tcPr>
-            <w:tcW w:w="2428" w:type="dxa"/>
+            <w:tcW w:w="2429" w:type="dxa"/>
             <w:tcBorders/>
             <w:shd w:fill="000000" w:val="clear"/>
           </w:tcPr>
@@ -1830,7 +1826,7 @@
             <wp:extent cx="2489200" cy="1040765"/>
             <wp:effectExtent l="0" t="0" r="0" b="0"/>
             <wp:wrapSquare wrapText="largest"/>
-            <wp:docPr id="2" name="Image1 Copy 1" descr="" title=""/>
+            <wp:docPr id="2" name="Image1 Copy 1"/>
             <wp:cNvGraphicFramePr>
               <a:graphicFrameLocks xmlns:a="http://schemas.openxmlformats.org/drawingml/2006/main" noChangeAspect="1"/>
             </wp:cNvGraphicFramePr>
@@ -1838,7 +1834,7 @@
               <a:graphicData uri="http://schemas.openxmlformats.org/drawingml/2006/picture">
                 <pic:pic xmlns:pic="http://schemas.openxmlformats.org/drawingml/2006/picture">
                   <pic:nvPicPr>
-                    <pic:cNvPr id="2" name="Image1 Copy 1" descr="" title=""/>
+                    <pic:cNvPr id="2" name="Image1 Copy 1"/>
                     <pic:cNvPicPr>
                       <a:picLocks noChangeAspect="1" noChangeArrowheads="1"/>
                     </pic:cNvPicPr>
@@ -1857,6 +1853,7 @@
                     <a:prstGeom prst="rect">
                       <a:avLst/>
                     </a:prstGeom>
+                    <a:noFill/>
                   </pic:spPr>
                 </pic:pic>
               </a:graphicData>
@@ -1968,7 +1965,7 @@
         <w:gridCol w:w="2184"/>
         <w:gridCol w:w="2183"/>
         <w:gridCol w:w="2184"/>
-        <w:gridCol w:w="2184"/>
+        <w:gridCol w:w="2185"/>
       </w:tblGrid>
       <w:tr>
         <w:trPr/>
@@ -2130,7 +2127,7 @@
         </w:tc>
         <w:tc>
           <w:tcPr>
-            <w:tcW w:w="2184" w:type="dxa"/>
+            <w:tcW w:w="2185" w:type="dxa"/>
             <w:tcBorders>
               <w:bottom w:val="single" w:sz="12" w:space="0" w:color="000000"/>
             </w:tcBorders>
@@ -2216,7 +2213,7 @@
             <w:pPr>
               <w:pStyle w:val="TableContents"/>
               <w:suppressAutoHyphens w:val="true"/>
-              <w:overflowPunct w:val="false"/>
+              <w:overflowPunct w:val="true"/>
               <w:bidi w:val="0"/>
               <w:spacing w:before="0" w:after="0"/>
               <w:jc w:val="start"/>
@@ -2370,7 +2367,7 @@
         </w:tc>
         <w:tc>
           <w:tcPr>
-            <w:tcW w:w="2184" w:type="dxa"/>
+            <w:tcW w:w="2185" w:type="dxa"/>
             <w:tcBorders>
               <w:bottom w:val="single" w:sz="4" w:space="0" w:color="000000"/>
             </w:tcBorders>
@@ -2571,7 +2568,7 @@
         </w:tc>
         <w:tc>
           <w:tcPr>
-            <w:tcW w:w="2184" w:type="dxa"/>
+            <w:tcW w:w="2185" w:type="dxa"/>
             <w:tcBorders>
               <w:bottom w:val="single" w:sz="4" w:space="0" w:color="000000"/>
             </w:tcBorders>
@@ -2772,7 +2769,7 @@
         </w:tc>
         <w:tc>
           <w:tcPr>
-            <w:tcW w:w="2184" w:type="dxa"/>
+            <w:tcW w:w="2185" w:type="dxa"/>
             <w:tcBorders>
               <w:bottom w:val="single" w:sz="4" w:space="0" w:color="000000"/>
             </w:tcBorders>
@@ -2987,7 +2984,7 @@
         </w:tc>
         <w:tc>
           <w:tcPr>
-            <w:tcW w:w="2184" w:type="dxa"/>
+            <w:tcW w:w="2185" w:type="dxa"/>
             <w:tcBorders>
               <w:bottom w:val="single" w:sz="4" w:space="0" w:color="000000"/>
             </w:tcBorders>
@@ -3185,7 +3182,7 @@
         </w:tc>
         <w:tc>
           <w:tcPr>
-            <w:tcW w:w="2184" w:type="dxa"/>
+            <w:tcW w:w="2185" w:type="dxa"/>
             <w:tcBorders/>
           </w:tcPr>
           <w:p>
@@ -3208,21 +3205,6 @@
         </w:tc>
       </w:tr>
     </w:tbl>
-    <w:p>
-      <w:pPr>
-        <w:pStyle w:val="Normal"/>
-        <w:bidi w:val="0"/>
-        <w:jc w:val="start"/>
-        <w:rPr>
-          <w:rFonts w:ascii="Bricolage Grotesque" w:hAnsi="Bricolage Grotesque"/>
-        </w:rPr>
-      </w:pPr>
-      <w:r>
-        <w:rPr>
-          <w:rFonts w:ascii="Bricolage Grotesque" w:hAnsi="Bricolage Grotesque"/>
-        </w:rPr>
-      </w:r>
-    </w:p>
     <w:p>
       <w:pPr>
         <w:pStyle w:val="Normal"/>
@@ -3302,7 +3284,7 @@
         <w:gridCol w:w="2428"/>
         <w:gridCol w:w="2428"/>
         <w:gridCol w:w="2429"/>
-        <w:gridCol w:w="2428"/>
+        <w:gridCol w:w="2429"/>
       </w:tblGrid>
       <w:tr>
         <w:trPr>
@@ -3379,7 +3361,17 @@
                 <w:sz w:val="24"/>
                 <w:szCs w:val="24"/>
               </w:rPr>
-              <w:t>Sport</w:t>
+              <w:t xml:space="preserve">Sport / </w:t>
+            </w:r>
+            <w:r>
+              <w:rPr>
+                <w:rFonts w:ascii="Bricolage Grotesque" w:hAnsi="Bricolage Grotesque"/>
+                <w:b/>
+                <w:bCs/>
+                <w:sz w:val="24"/>
+                <w:szCs w:val="24"/>
+              </w:rPr>
+              <w:t>Prog. Fläche</w:t>
             </w:r>
           </w:p>
         </w:tc>
@@ -3404,7 +3396,7 @@
                 <w:sz w:val="24"/>
                 <w:szCs w:val="24"/>
               </w:rPr>
-              <w:t>Anderes</w:t>
+              <w:t>Wanderung</w:t>
             </w:r>
           </w:p>
         </w:tc>
@@ -3435,7 +3427,7 @@
         </w:tc>
         <w:tc>
           <w:tcPr>
-            <w:tcW w:w="2428" w:type="dxa"/>
+            <w:tcW w:w="2429" w:type="dxa"/>
             <w:tcBorders/>
             <w:shd w:fill="000000" w:val="clear"/>
           </w:tcPr>
@@ -3496,7 +3488,7 @@
 </file>
 
 <file path=word/footer1.xml><?xml version="1.0" encoding="utf-8"?>
-<w:ftr xmlns:o="urn:schemas-microsoft-com:office:office" xmlns:r="http://schemas.openxmlformats.org/officeDocument/2006/relationships" xmlns:v="urn:schemas-microsoft-com:vml" xmlns:w="http://schemas.openxmlformats.org/wordprocessingml/2006/main" xmlns:w10="urn:schemas-microsoft-com:office:word" xmlns:wp="http://schemas.openxmlformats.org/drawingml/2006/wordprocessingDrawing" xmlns:wps="http://schemas.microsoft.com/office/word/2010/wordprocessingShape" xmlns:wpg="http://schemas.microsoft.com/office/word/2010/wordprocessingGroup" xmlns:mc="http://schemas.openxmlformats.org/markup-compatibility/2006" xmlns:wp14="http://schemas.microsoft.com/office/word/2010/wordprocessingDrawing" xmlns:w14="http://schemas.microsoft.com/office/word/2010/wordml" xmlns:w15="http://schemas.microsoft.com/office/word/2012/wordml" mc:Ignorable="w14 wp14 w15">
+<w:ftr xmlns:o="urn:schemas-microsoft-com:office:office" xmlns:r="http://schemas.openxmlformats.org/officeDocument/2006/relationships" xmlns:v="urn:schemas-microsoft-com:vml" xmlns:w="http://schemas.openxmlformats.org/wordprocessingml/2006/main" xmlns:w10="urn:schemas-microsoft-com:office:word" xmlns:wp="http://schemas.openxmlformats.org/drawingml/2006/wordprocessingDrawing" xmlns:pic="http://schemas.openxmlformats.org/drawingml/2006/picture" xmlns:wps="http://schemas.microsoft.com/office/word/2010/wordprocessingShape" xmlns:wpg="http://schemas.microsoft.com/office/word/2010/wordprocessingGroup" xmlns:mc="http://schemas.openxmlformats.org/markup-compatibility/2006" xmlns:wp14="http://schemas.microsoft.com/office/word/2010/wordprocessingDrawing" xmlns:w14="http://schemas.microsoft.com/office/word/2010/wordml" xmlns:w15="http://schemas.microsoft.com/office/word/2012/wordml" mc:Ignorable="w14 wp14 w15">
   <w:p>
     <w:pPr>
       <w:pStyle w:val="Footer"/>
@@ -3510,7 +3502,7 @@
 </file>
 
 <file path=word/footer2.xml><?xml version="1.0" encoding="utf-8"?>
-<w:ftr xmlns:o="urn:schemas-microsoft-com:office:office" xmlns:r="http://schemas.openxmlformats.org/officeDocument/2006/relationships" xmlns:v="urn:schemas-microsoft-com:vml" xmlns:w="http://schemas.openxmlformats.org/wordprocessingml/2006/main" xmlns:w10="urn:schemas-microsoft-com:office:word" xmlns:wp="http://schemas.openxmlformats.org/drawingml/2006/wordprocessingDrawing" xmlns:wps="http://schemas.microsoft.com/office/word/2010/wordprocessingShape" xmlns:wpg="http://schemas.microsoft.com/office/word/2010/wordprocessingGroup" xmlns:mc="http://schemas.openxmlformats.org/markup-compatibility/2006" xmlns:wp14="http://schemas.microsoft.com/office/word/2010/wordprocessingDrawing" xmlns:w14="http://schemas.microsoft.com/office/word/2010/wordml" xmlns:w15="http://schemas.microsoft.com/office/word/2012/wordml" mc:Ignorable="w14 wp14 w15">
+<w:ftr xmlns:o="urn:schemas-microsoft-com:office:office" xmlns:r="http://schemas.openxmlformats.org/officeDocument/2006/relationships" xmlns:v="urn:schemas-microsoft-com:vml" xmlns:w="http://schemas.openxmlformats.org/wordprocessingml/2006/main" xmlns:w10="urn:schemas-microsoft-com:office:word" xmlns:wp="http://schemas.openxmlformats.org/drawingml/2006/wordprocessingDrawing" xmlns:pic="http://schemas.openxmlformats.org/drawingml/2006/picture" xmlns:wps="http://schemas.microsoft.com/office/word/2010/wordprocessingShape" xmlns:wpg="http://schemas.microsoft.com/office/word/2010/wordprocessingGroup" xmlns:mc="http://schemas.openxmlformats.org/markup-compatibility/2006" xmlns:wp14="http://schemas.microsoft.com/office/word/2010/wordprocessingDrawing" xmlns:w14="http://schemas.microsoft.com/office/word/2010/wordml" xmlns:w15="http://schemas.microsoft.com/office/word/2012/wordml" mc:Ignorable="w14 wp14 w15">
   <w:p>
     <w:pPr>
       <w:pStyle w:val="Footer"/>
@@ -3538,7 +3530,7 @@
 </file>
 
 <file path=word/footer3.xml><?xml version="1.0" encoding="utf-8"?>
-<w:ftr xmlns:o="urn:schemas-microsoft-com:office:office" xmlns:r="http://schemas.openxmlformats.org/officeDocument/2006/relationships" xmlns:v="urn:schemas-microsoft-com:vml" xmlns:w="http://schemas.openxmlformats.org/wordprocessingml/2006/main" xmlns:w10="urn:schemas-microsoft-com:office:word" xmlns:wp="http://schemas.openxmlformats.org/drawingml/2006/wordprocessingDrawing" xmlns:wps="http://schemas.microsoft.com/office/word/2010/wordprocessingShape" xmlns:wpg="http://schemas.microsoft.com/office/word/2010/wordprocessingGroup" xmlns:mc="http://schemas.openxmlformats.org/markup-compatibility/2006" xmlns:wp14="http://schemas.microsoft.com/office/word/2010/wordprocessingDrawing" xmlns:w14="http://schemas.microsoft.com/office/word/2010/wordml" xmlns:w15="http://schemas.microsoft.com/office/word/2012/wordml" mc:Ignorable="w14 wp14 w15">
+<w:ftr xmlns:o="urn:schemas-microsoft-com:office:office" xmlns:r="http://schemas.openxmlformats.org/officeDocument/2006/relationships" xmlns:v="urn:schemas-microsoft-com:vml" xmlns:w="http://schemas.openxmlformats.org/wordprocessingml/2006/main" xmlns:w10="urn:schemas-microsoft-com:office:word" xmlns:wp="http://schemas.openxmlformats.org/drawingml/2006/wordprocessingDrawing" xmlns:pic="http://schemas.openxmlformats.org/drawingml/2006/picture" xmlns:wps="http://schemas.microsoft.com/office/word/2010/wordprocessingShape" xmlns:wpg="http://schemas.microsoft.com/office/word/2010/wordprocessingGroup" xmlns:mc="http://schemas.openxmlformats.org/markup-compatibility/2006" xmlns:wp14="http://schemas.microsoft.com/office/word/2010/wordprocessingDrawing" xmlns:w14="http://schemas.microsoft.com/office/word/2010/wordml" xmlns:w15="http://schemas.microsoft.com/office/word/2012/wordml" mc:Ignorable="w14 wp14 w15">
   <w:p>
     <w:pPr>
       <w:pStyle w:val="Footer"/>
@@ -3589,7 +3581,7 @@
     <w:pPr>
       <w:widowControl/>
       <w:suppressAutoHyphens w:val="true"/>
-      <w:overflowPunct w:val="false"/>
+      <w:overflowPunct w:val="true"/>
       <w:bidi w:val="0"/>
       <w:spacing w:before="0" w:after="0"/>
       <w:jc w:val="start"/>
@@ -3649,7 +3641,7 @@
     </w:rPr>
   </w:style>
   <w:style w:type="paragraph" w:styleId="Caption">
-    <w:name w:val="Caption"/>
+    <w:name w:val="caption"/>
     <w:basedOn w:val="Normal"/>
     <w:qFormat/>
     <w:pPr>
@@ -3713,7 +3705,7 @@
     <w:rPr/>
   </w:style>
   <w:style w:type="paragraph" w:styleId="Footer">
-    <w:name w:val="Footer"/>
+    <w:name w:val="footer"/>
     <w:basedOn w:val="HeaderandFooter"/>
     <w:pPr>
       <w:suppressLineNumbers/>

</xml_diff>

<commit_message>
random block assignement und verbessertes PDF
</commit_message>
<xml_diff>
--- a/templates/template_unit.docx
+++ b/templates/template_unit.docx
@@ -113,8 +113,8 @@
           <w:b/>
           <w:bCs/>
           <w:color w:val="000000"/>
-          <w:sz w:val="36"/>
-          <w:szCs w:val="36"/>
+          <w:sz w:val="28"/>
+          <w:szCs w:val="28"/>
         </w:rPr>
       </w:pPr>
       <w:r>
@@ -123,8 +123,8 @@
           <w:b/>
           <w:bCs/>
           <w:color w:val="000000"/>
-          <w:sz w:val="36"/>
-          <w:szCs w:val="36"/>
+          <w:sz w:val="28"/>
+          <w:szCs w:val="28"/>
         </w:rPr>
       </w:r>
     </w:p>
@@ -361,7 +361,7 @@
                 <w:b/>
                 <w:bCs/>
               </w:rPr>
-              <w:t>10:00</w:t>
+              <w:t>09:30</w:t>
             </w:r>
           </w:p>
           <w:p>
@@ -381,7 +381,27 @@
                 <w:sz w:val="20"/>
                 <w:szCs w:val="20"/>
               </w:rPr>
-              <w:t>12:00</w:t>
+              <w:t>11:</w:t>
+            </w:r>
+            <w:r>
+              <w:rPr>
+                <w:rFonts w:ascii="Bricolage Grotesque" w:hAnsi="Bricolage Grotesque"/>
+                <w:b/>
+                <w:bCs/>
+                <w:sz w:val="20"/>
+                <w:szCs w:val="20"/>
+              </w:rPr>
+              <w:t>3</w:t>
+            </w:r>
+            <w:r>
+              <w:rPr>
+                <w:rFonts w:ascii="Bricolage Grotesque" w:hAnsi="Bricolage Grotesque"/>
+                <w:b/>
+                <w:bCs/>
+                <w:sz w:val="20"/>
+                <w:szCs w:val="20"/>
+              </w:rPr>
+              <w:t>0</w:t>
             </w:r>
           </w:p>
         </w:tc>
@@ -401,50 +421,43 @@
               <w:spacing w:before="0" w:after="0"/>
               <w:jc w:val="start"/>
               <w:rPr>
-                <w:rFonts w:ascii="Bricolage Grotesque" w:hAnsi="Bricolage Grotesque" w:eastAsia="Noto Serif CJK SC" w:cs="Noto Sans Devanagari"/>
-                <w:b/>
-                <w:bCs/>
-                <w:color w:val="auto"/>
-                <w:kern w:val="2"/>
-                <w:sz w:val="24"/>
-                <w:szCs w:val="24"/>
-                <w:lang w:val="en-GB" w:eastAsia="zh-CN" w:bidi="hi-IN"/>
-              </w:rPr>
-            </w:pPr>
-            <w:r>
-              <w:rPr>
-                <w:rFonts w:eastAsia="Noto Serif CJK SC" w:cs="Noto Sans Devanagari" w:ascii="Bricolage Grotesque" w:hAnsi="Bricolage Grotesque"/>
-                <w:b/>
-                <w:bCs/>
-                <w:color w:val="auto"/>
-                <w:kern w:val="2"/>
-                <w:sz w:val="24"/>
-                <w:szCs w:val="24"/>
-                <w:lang w:val="en-GB" w:eastAsia="zh-CN" w:bidi="hi-IN"/>
-              </w:rPr>
-              <w:t>{B0_name}</w:t>
-            </w:r>
-          </w:p>
-          <w:p>
-            <w:pPr>
-              <w:pStyle w:val="TableContents"/>
-              <w:widowControl w:val="false"/>
-              <w:suppressLineNumbers/>
-              <w:bidi w:val="0"/>
-              <w:jc w:val="start"/>
-              <w:rPr>
-                <w:rFonts w:ascii="Bricolage Grotesque" w:hAnsi="Bricolage Grotesque"/>
-              </w:rPr>
-            </w:pPr>
-            <w:r>
-              <w:rPr>
-                <w:rFonts w:ascii="Bricolage Grotesque" w:hAnsi="Bricolage Grotesque"/>
-                <w:b w:val="false"/>
-                <w:bCs w:val="false"/>
-                <w:sz w:val="20"/>
-                <w:szCs w:val="20"/>
-              </w:rPr>
-              <w:t>{B0_place}</w:t>
+                <w:rFonts w:ascii="Bricolage Grotesque" w:hAnsi="Bricolage Grotesque"/>
+              </w:rPr>
+            </w:pPr>
+            <w:r>
+              <w:rPr>
+                <w:rFonts w:eastAsia="Noto Serif CJK SC" w:cs="Noto Sans Devanagari" w:ascii="Bricolage Grotesque" w:hAnsi="Bricolage Grotesque"/>
+                <w:b/>
+                <w:bCs/>
+                <w:color w:val="auto"/>
+                <w:kern w:val="2"/>
+                <w:sz w:val="24"/>
+                <w:szCs w:val="24"/>
+                <w:lang w:val="en-GB" w:eastAsia="zh-CN" w:bidi="hi-IN"/>
+              </w:rPr>
+              <w:t>{B0_id}</w:t>
+            </w:r>
+          </w:p>
+          <w:p>
+            <w:pPr>
+              <w:pStyle w:val="TableContents"/>
+              <w:widowControl w:val="false"/>
+              <w:suppressLineNumbers/>
+              <w:bidi w:val="0"/>
+              <w:jc w:val="start"/>
+              <w:rPr>
+                <w:rFonts w:ascii="Bricolage Grotesque" w:hAnsi="Bricolage Grotesque"/>
+              </w:rPr>
+            </w:pPr>
+            <w:r>
+              <w:rPr>
+                <w:rFonts w:ascii="Bricolage Grotesque" w:hAnsi="Bricolage Grotesque"/>
+                <w:b w:val="false"/>
+                <w:bCs w:val="false"/>
+                <w:sz w:val="20"/>
+                <w:szCs w:val="20"/>
+              </w:rPr>
+              <w:t>{B0_fullname}</w:t>
             </w:r>
           </w:p>
         </w:tc>
@@ -458,23 +471,49 @@
           <w:p>
             <w:pPr>
               <w:pStyle w:val="TableContents"/>
-              <w:widowControl w:val="false"/>
-              <w:suppressLineNumbers/>
-              <w:bidi w:val="0"/>
-              <w:jc w:val="start"/>
-              <w:rPr>
-                <w:rFonts w:ascii="Bricolage Grotesque" w:hAnsi="Bricolage Grotesque"/>
-              </w:rPr>
-            </w:pPr>
-            <w:r>
-              <w:rPr>
-                <w:rFonts w:ascii="Bricolage Grotesque" w:hAnsi="Bricolage Grotesque"/>
-                <w:b w:val="false"/>
-                <w:bCs w:val="false"/>
-                <w:sz w:val="20"/>
-                <w:szCs w:val="20"/>
-              </w:rPr>
-              <w:t>C</w:t>
+              <w:suppressAutoHyphens w:val="true"/>
+              <w:overflowPunct w:val="false"/>
+              <w:bidi w:val="0"/>
+              <w:spacing w:before="0" w:after="0"/>
+              <w:jc w:val="start"/>
+              <w:rPr>
+                <w:rFonts w:ascii="Bricolage Grotesque" w:hAnsi="Bricolage Grotesque"/>
+              </w:rPr>
+            </w:pPr>
+            <w:r>
+              <w:rPr>
+                <w:rFonts w:eastAsia="Noto Serif CJK SC" w:cs="Noto Sans Devanagari" w:ascii="Bricolage Grotesque" w:hAnsi="Bricolage Grotesque"/>
+                <w:b/>
+                <w:bCs/>
+                <w:color w:val="auto"/>
+                <w:kern w:val="2"/>
+                <w:sz w:val="24"/>
+                <w:szCs w:val="24"/>
+                <w:lang w:val="en-GB" w:eastAsia="zh-CN" w:bidi="hi-IN"/>
+              </w:rPr>
+              <w:t>{C0_id}</w:t>
+            </w:r>
+          </w:p>
+          <w:p>
+            <w:pPr>
+              <w:pStyle w:val="TableContents"/>
+              <w:widowControl w:val="false"/>
+              <w:suppressLineNumbers/>
+              <w:bidi w:val="0"/>
+              <w:jc w:val="start"/>
+              <w:rPr>
+                <w:rFonts w:ascii="Bricolage Grotesque" w:hAnsi="Bricolage Grotesque"/>
+              </w:rPr>
+            </w:pPr>
+            <w:r>
+              <w:rPr>
+                <w:rFonts w:ascii="Bricolage Grotesque" w:hAnsi="Bricolage Grotesque"/>
+                <w:b w:val="false"/>
+                <w:bCs w:val="false"/>
+                <w:sz w:val="20"/>
+                <w:szCs w:val="20"/>
+              </w:rPr>
+              <w:t>{C0_fullname}</w:t>
             </w:r>
           </w:p>
         </w:tc>
@@ -488,23 +527,49 @@
           <w:p>
             <w:pPr>
               <w:pStyle w:val="TableContents"/>
-              <w:widowControl w:val="false"/>
-              <w:suppressLineNumbers/>
-              <w:bidi w:val="0"/>
-              <w:jc w:val="start"/>
-              <w:rPr>
-                <w:rFonts w:ascii="Bricolage Grotesque" w:hAnsi="Bricolage Grotesque"/>
-              </w:rPr>
-            </w:pPr>
-            <w:r>
-              <w:rPr>
-                <w:rFonts w:ascii="Bricolage Grotesque" w:hAnsi="Bricolage Grotesque"/>
-                <w:b w:val="false"/>
-                <w:bCs w:val="false"/>
-                <w:sz w:val="20"/>
-                <w:szCs w:val="20"/>
-              </w:rPr>
-              <w:t>D</w:t>
+              <w:suppressAutoHyphens w:val="true"/>
+              <w:overflowPunct w:val="false"/>
+              <w:bidi w:val="0"/>
+              <w:spacing w:before="0" w:after="0"/>
+              <w:jc w:val="start"/>
+              <w:rPr>
+                <w:rFonts w:ascii="Bricolage Grotesque" w:hAnsi="Bricolage Grotesque"/>
+              </w:rPr>
+            </w:pPr>
+            <w:r>
+              <w:rPr>
+                <w:rFonts w:eastAsia="Noto Serif CJK SC" w:cs="Noto Sans Devanagari" w:ascii="Bricolage Grotesque" w:hAnsi="Bricolage Grotesque"/>
+                <w:b/>
+                <w:bCs/>
+                <w:color w:val="auto"/>
+                <w:kern w:val="2"/>
+                <w:sz w:val="24"/>
+                <w:szCs w:val="24"/>
+                <w:lang w:val="en-GB" w:eastAsia="zh-CN" w:bidi="hi-IN"/>
+              </w:rPr>
+              <w:t>{D0_id}</w:t>
+            </w:r>
+          </w:p>
+          <w:p>
+            <w:pPr>
+              <w:pStyle w:val="TableContents"/>
+              <w:widowControl w:val="false"/>
+              <w:suppressLineNumbers/>
+              <w:bidi w:val="0"/>
+              <w:jc w:val="start"/>
+              <w:rPr>
+                <w:rFonts w:ascii="Bricolage Grotesque" w:hAnsi="Bricolage Grotesque"/>
+              </w:rPr>
+            </w:pPr>
+            <w:r>
+              <w:rPr>
+                <w:rFonts w:ascii="Bricolage Grotesque" w:hAnsi="Bricolage Grotesque"/>
+                <w:b w:val="false"/>
+                <w:bCs w:val="false"/>
+                <w:sz w:val="20"/>
+                <w:szCs w:val="20"/>
+              </w:rPr>
+              <w:t>{D0_fullname}</w:t>
             </w:r>
           </w:p>
         </w:tc>
@@ -518,23 +583,49 @@
           <w:p>
             <w:pPr>
               <w:pStyle w:val="TableContents"/>
-              <w:widowControl w:val="false"/>
-              <w:suppressLineNumbers/>
-              <w:bidi w:val="0"/>
-              <w:jc w:val="start"/>
-              <w:rPr>
-                <w:rFonts w:ascii="Bricolage Grotesque" w:hAnsi="Bricolage Grotesque"/>
-              </w:rPr>
-            </w:pPr>
-            <w:r>
-              <w:rPr>
-                <w:rFonts w:ascii="Bricolage Grotesque" w:hAnsi="Bricolage Grotesque"/>
-                <w:b w:val="false"/>
-                <w:bCs w:val="false"/>
-                <w:sz w:val="20"/>
-                <w:szCs w:val="20"/>
-              </w:rPr>
-              <w:t>E</w:t>
+              <w:suppressAutoHyphens w:val="true"/>
+              <w:overflowPunct w:val="false"/>
+              <w:bidi w:val="0"/>
+              <w:spacing w:before="0" w:after="0"/>
+              <w:jc w:val="start"/>
+              <w:rPr>
+                <w:rFonts w:ascii="Bricolage Grotesque" w:hAnsi="Bricolage Grotesque"/>
+              </w:rPr>
+            </w:pPr>
+            <w:r>
+              <w:rPr>
+                <w:rFonts w:eastAsia="Noto Serif CJK SC" w:cs="Noto Sans Devanagari" w:ascii="Bricolage Grotesque" w:hAnsi="Bricolage Grotesque"/>
+                <w:b/>
+                <w:bCs/>
+                <w:color w:val="auto"/>
+                <w:kern w:val="2"/>
+                <w:sz w:val="24"/>
+                <w:szCs w:val="24"/>
+                <w:lang w:val="en-GB" w:eastAsia="zh-CN" w:bidi="hi-IN"/>
+              </w:rPr>
+              <w:t>{E0_id}</w:t>
+            </w:r>
+          </w:p>
+          <w:p>
+            <w:pPr>
+              <w:pStyle w:val="TableContents"/>
+              <w:widowControl w:val="false"/>
+              <w:suppressLineNumbers/>
+              <w:bidi w:val="0"/>
+              <w:jc w:val="start"/>
+              <w:rPr>
+                <w:rFonts w:ascii="Bricolage Grotesque" w:hAnsi="Bricolage Grotesque"/>
+              </w:rPr>
+            </w:pPr>
+            <w:r>
+              <w:rPr>
+                <w:rFonts w:ascii="Bricolage Grotesque" w:hAnsi="Bricolage Grotesque"/>
+                <w:b w:val="false"/>
+                <w:bCs w:val="false"/>
+                <w:sz w:val="20"/>
+                <w:szCs w:val="20"/>
+              </w:rPr>
+              <w:t>{E0_fullname}</w:t>
             </w:r>
           </w:p>
         </w:tc>
@@ -548,23 +639,49 @@
           <w:p>
             <w:pPr>
               <w:pStyle w:val="TableContents"/>
-              <w:widowControl w:val="false"/>
-              <w:suppressLineNumbers/>
-              <w:bidi w:val="0"/>
-              <w:jc w:val="start"/>
-              <w:rPr>
-                <w:rFonts w:ascii="Bricolage Grotesque" w:hAnsi="Bricolage Grotesque"/>
-              </w:rPr>
-            </w:pPr>
-            <w:r>
-              <w:rPr>
-                <w:rFonts w:ascii="Bricolage Grotesque" w:hAnsi="Bricolage Grotesque"/>
-                <w:b w:val="false"/>
-                <w:bCs w:val="false"/>
-                <w:sz w:val="20"/>
-                <w:szCs w:val="20"/>
-              </w:rPr>
-              <w:t>F</w:t>
+              <w:suppressAutoHyphens w:val="true"/>
+              <w:overflowPunct w:val="false"/>
+              <w:bidi w:val="0"/>
+              <w:spacing w:before="0" w:after="0"/>
+              <w:jc w:val="start"/>
+              <w:rPr>
+                <w:rFonts w:ascii="Bricolage Grotesque" w:hAnsi="Bricolage Grotesque"/>
+              </w:rPr>
+            </w:pPr>
+            <w:r>
+              <w:rPr>
+                <w:rFonts w:eastAsia="Noto Serif CJK SC" w:cs="Noto Sans Devanagari" w:ascii="Bricolage Grotesque" w:hAnsi="Bricolage Grotesque"/>
+                <w:b/>
+                <w:bCs/>
+                <w:color w:val="auto"/>
+                <w:kern w:val="2"/>
+                <w:sz w:val="24"/>
+                <w:szCs w:val="24"/>
+                <w:lang w:val="en-GB" w:eastAsia="zh-CN" w:bidi="hi-IN"/>
+              </w:rPr>
+              <w:t>{F0_id}</w:t>
+            </w:r>
+          </w:p>
+          <w:p>
+            <w:pPr>
+              <w:pStyle w:val="TableContents"/>
+              <w:widowControl w:val="false"/>
+              <w:suppressLineNumbers/>
+              <w:bidi w:val="0"/>
+              <w:jc w:val="start"/>
+              <w:rPr>
+                <w:rFonts w:ascii="Bricolage Grotesque" w:hAnsi="Bricolage Grotesque"/>
+              </w:rPr>
+            </w:pPr>
+            <w:r>
+              <w:rPr>
+                <w:rFonts w:ascii="Bricolage Grotesque" w:hAnsi="Bricolage Grotesque"/>
+                <w:b w:val="false"/>
+                <w:bCs w:val="false"/>
+                <w:sz w:val="20"/>
+                <w:szCs w:val="20"/>
+              </w:rPr>
+              <w:t>{F0_fullname}</w:t>
             </w:r>
           </w:p>
         </w:tc>
@@ -578,19 +695,49 @@
           <w:p>
             <w:pPr>
               <w:pStyle w:val="TableContents"/>
-              <w:widowControl w:val="false"/>
-              <w:suppressLineNumbers/>
-              <w:bidi w:val="0"/>
-              <w:jc w:val="start"/>
-              <w:rPr>
-                <w:rFonts w:ascii="Bricolage Grotesque" w:hAnsi="Bricolage Grotesque"/>
-              </w:rPr>
-            </w:pPr>
-            <w:r>
-              <w:rPr>
-                <w:rFonts w:ascii="Bricolage Grotesque" w:hAnsi="Bricolage Grotesque"/>
-              </w:rPr>
-              <w:t>G</w:t>
+              <w:suppressAutoHyphens w:val="true"/>
+              <w:overflowPunct w:val="false"/>
+              <w:bidi w:val="0"/>
+              <w:spacing w:before="0" w:after="0"/>
+              <w:jc w:val="start"/>
+              <w:rPr>
+                <w:rFonts w:ascii="Bricolage Grotesque" w:hAnsi="Bricolage Grotesque"/>
+              </w:rPr>
+            </w:pPr>
+            <w:r>
+              <w:rPr>
+                <w:rFonts w:eastAsia="Noto Serif CJK SC" w:cs="Noto Sans Devanagari" w:ascii="Bricolage Grotesque" w:hAnsi="Bricolage Grotesque"/>
+                <w:b/>
+                <w:bCs/>
+                <w:color w:val="auto"/>
+                <w:kern w:val="2"/>
+                <w:sz w:val="24"/>
+                <w:szCs w:val="24"/>
+                <w:lang w:val="en-GB" w:eastAsia="zh-CN" w:bidi="hi-IN"/>
+              </w:rPr>
+              <w:t>{G0_id}</w:t>
+            </w:r>
+          </w:p>
+          <w:p>
+            <w:pPr>
+              <w:pStyle w:val="TableContents"/>
+              <w:widowControl w:val="false"/>
+              <w:suppressLineNumbers/>
+              <w:bidi w:val="0"/>
+              <w:jc w:val="start"/>
+              <w:rPr>
+                <w:rFonts w:ascii="Bricolage Grotesque" w:hAnsi="Bricolage Grotesque"/>
+              </w:rPr>
+            </w:pPr>
+            <w:r>
+              <w:rPr>
+                <w:rFonts w:ascii="Bricolage Grotesque" w:hAnsi="Bricolage Grotesque"/>
+                <w:b w:val="false"/>
+                <w:bCs w:val="false"/>
+                <w:sz w:val="20"/>
+                <w:szCs w:val="20"/>
+              </w:rPr>
+              <w:t>{G0_fullname}</w:t>
             </w:r>
           </w:p>
         </w:tc>
@@ -621,7 +768,7 @@
                 <w:b/>
                 <w:bCs/>
               </w:rPr>
-              <w:t>14:00</w:t>
+              <w:t>13:30</w:t>
             </w:r>
           </w:p>
           <w:p>
@@ -641,7 +788,7 @@
                 <w:sz w:val="20"/>
                 <w:szCs w:val="20"/>
               </w:rPr>
-              <w:t>16:00</w:t>
+              <w:t>15:30</w:t>
             </w:r>
           </w:p>
         </w:tc>
@@ -661,50 +808,43 @@
               <w:spacing w:before="0" w:after="0"/>
               <w:jc w:val="start"/>
               <w:rPr>
-                <w:rFonts w:ascii="Bricolage Grotesque" w:hAnsi="Bricolage Grotesque" w:eastAsia="Noto Serif CJK SC" w:cs="Noto Sans Devanagari"/>
-                <w:b/>
-                <w:bCs/>
-                <w:color w:val="auto"/>
-                <w:kern w:val="2"/>
-                <w:sz w:val="24"/>
-                <w:szCs w:val="24"/>
-                <w:lang w:val="en-GB" w:eastAsia="zh-CN" w:bidi="hi-IN"/>
-              </w:rPr>
-            </w:pPr>
-            <w:r>
-              <w:rPr>
-                <w:rFonts w:eastAsia="Noto Serif CJK SC" w:cs="Noto Sans Devanagari" w:ascii="Bricolage Grotesque" w:hAnsi="Bricolage Grotesque"/>
-                <w:b/>
-                <w:bCs/>
-                <w:color w:val="auto"/>
-                <w:kern w:val="2"/>
-                <w:sz w:val="24"/>
-                <w:szCs w:val="24"/>
-                <w:lang w:val="en-GB" w:eastAsia="zh-CN" w:bidi="hi-IN"/>
-              </w:rPr>
-              <w:t>{B1_name}</w:t>
-            </w:r>
-          </w:p>
-          <w:p>
-            <w:pPr>
-              <w:pStyle w:val="TableContents"/>
-              <w:widowControl w:val="false"/>
-              <w:suppressLineNumbers/>
-              <w:bidi w:val="0"/>
-              <w:jc w:val="start"/>
-              <w:rPr>
-                <w:rFonts w:ascii="Bricolage Grotesque" w:hAnsi="Bricolage Grotesque"/>
-              </w:rPr>
-            </w:pPr>
-            <w:r>
-              <w:rPr>
-                <w:rFonts w:ascii="Bricolage Grotesque" w:hAnsi="Bricolage Grotesque"/>
-                <w:b w:val="false"/>
-                <w:bCs w:val="false"/>
-                <w:sz w:val="20"/>
-                <w:szCs w:val="20"/>
-              </w:rPr>
-              <w:t>{B1_place}</w:t>
+                <w:rFonts w:ascii="Bricolage Grotesque" w:hAnsi="Bricolage Grotesque"/>
+              </w:rPr>
+            </w:pPr>
+            <w:r>
+              <w:rPr>
+                <w:rFonts w:eastAsia="Noto Serif CJK SC" w:cs="Noto Sans Devanagari" w:ascii="Bricolage Grotesque" w:hAnsi="Bricolage Grotesque"/>
+                <w:b/>
+                <w:bCs/>
+                <w:color w:val="auto"/>
+                <w:kern w:val="2"/>
+                <w:sz w:val="24"/>
+                <w:szCs w:val="24"/>
+                <w:lang w:val="en-GB" w:eastAsia="zh-CN" w:bidi="hi-IN"/>
+              </w:rPr>
+              <w:t>{B1_id}</w:t>
+            </w:r>
+          </w:p>
+          <w:p>
+            <w:pPr>
+              <w:pStyle w:val="TableContents"/>
+              <w:widowControl w:val="false"/>
+              <w:suppressLineNumbers/>
+              <w:bidi w:val="0"/>
+              <w:jc w:val="start"/>
+              <w:rPr>
+                <w:rFonts w:ascii="Bricolage Grotesque" w:hAnsi="Bricolage Grotesque"/>
+              </w:rPr>
+            </w:pPr>
+            <w:r>
+              <w:rPr>
+                <w:rFonts w:ascii="Bricolage Grotesque" w:hAnsi="Bricolage Grotesque"/>
+                <w:b w:val="false"/>
+                <w:bCs w:val="false"/>
+                <w:sz w:val="20"/>
+                <w:szCs w:val="20"/>
+              </w:rPr>
+              <w:t>{B1_fullname}</w:t>
             </w:r>
           </w:p>
         </w:tc>
@@ -718,18 +858,49 @@
           <w:p>
             <w:pPr>
               <w:pStyle w:val="TableContents"/>
-              <w:widowControl w:val="false"/>
-              <w:suppressLineNumbers/>
-              <w:bidi w:val="0"/>
-              <w:jc w:val="start"/>
-              <w:rPr>
-                <w:rFonts w:ascii="Bricolage Grotesque" w:hAnsi="Bricolage Grotesque"/>
-              </w:rPr>
-            </w:pPr>
-            <w:r>
-              <w:rPr>
-                <w:rFonts w:ascii="Bricolage Grotesque" w:hAnsi="Bricolage Grotesque"/>
-              </w:rPr>
+              <w:suppressAutoHyphens w:val="true"/>
+              <w:overflowPunct w:val="false"/>
+              <w:bidi w:val="0"/>
+              <w:spacing w:before="0" w:after="0"/>
+              <w:jc w:val="start"/>
+              <w:rPr>
+                <w:rFonts w:ascii="Bricolage Grotesque" w:hAnsi="Bricolage Grotesque"/>
+              </w:rPr>
+            </w:pPr>
+            <w:r>
+              <w:rPr>
+                <w:rFonts w:eastAsia="Noto Serif CJK SC" w:cs="Noto Sans Devanagari" w:ascii="Bricolage Grotesque" w:hAnsi="Bricolage Grotesque"/>
+                <w:b/>
+                <w:bCs/>
+                <w:color w:val="auto"/>
+                <w:kern w:val="2"/>
+                <w:sz w:val="24"/>
+                <w:szCs w:val="24"/>
+                <w:lang w:val="en-GB" w:eastAsia="zh-CN" w:bidi="hi-IN"/>
+              </w:rPr>
+              <w:t>{C1_id}</w:t>
+            </w:r>
+          </w:p>
+          <w:p>
+            <w:pPr>
+              <w:pStyle w:val="TableContents"/>
+              <w:widowControl w:val="false"/>
+              <w:suppressLineNumbers/>
+              <w:bidi w:val="0"/>
+              <w:jc w:val="start"/>
+              <w:rPr>
+                <w:rFonts w:ascii="Bricolage Grotesque" w:hAnsi="Bricolage Grotesque"/>
+              </w:rPr>
+            </w:pPr>
+            <w:r>
+              <w:rPr>
+                <w:rFonts w:ascii="Bricolage Grotesque" w:hAnsi="Bricolage Grotesque"/>
+                <w:b w:val="false"/>
+                <w:bCs w:val="false"/>
+                <w:sz w:val="20"/>
+                <w:szCs w:val="20"/>
+              </w:rPr>
+              <w:t>{C1_fullname}</w:t>
             </w:r>
           </w:p>
         </w:tc>
@@ -743,18 +914,49 @@
           <w:p>
             <w:pPr>
               <w:pStyle w:val="TableContents"/>
-              <w:widowControl w:val="false"/>
-              <w:suppressLineNumbers/>
-              <w:bidi w:val="0"/>
-              <w:jc w:val="start"/>
-              <w:rPr>
-                <w:rFonts w:ascii="Bricolage Grotesque" w:hAnsi="Bricolage Grotesque"/>
-              </w:rPr>
-            </w:pPr>
-            <w:r>
-              <w:rPr>
-                <w:rFonts w:ascii="Bricolage Grotesque" w:hAnsi="Bricolage Grotesque"/>
-              </w:rPr>
+              <w:suppressAutoHyphens w:val="true"/>
+              <w:overflowPunct w:val="false"/>
+              <w:bidi w:val="0"/>
+              <w:spacing w:before="0" w:after="0"/>
+              <w:jc w:val="start"/>
+              <w:rPr>
+                <w:rFonts w:ascii="Bricolage Grotesque" w:hAnsi="Bricolage Grotesque"/>
+              </w:rPr>
+            </w:pPr>
+            <w:r>
+              <w:rPr>
+                <w:rFonts w:eastAsia="Noto Serif CJK SC" w:cs="Noto Sans Devanagari" w:ascii="Bricolage Grotesque" w:hAnsi="Bricolage Grotesque"/>
+                <w:b/>
+                <w:bCs/>
+                <w:color w:val="auto"/>
+                <w:kern w:val="2"/>
+                <w:sz w:val="24"/>
+                <w:szCs w:val="24"/>
+                <w:lang w:val="en-GB" w:eastAsia="zh-CN" w:bidi="hi-IN"/>
+              </w:rPr>
+              <w:t>{D1_id}</w:t>
+            </w:r>
+          </w:p>
+          <w:p>
+            <w:pPr>
+              <w:pStyle w:val="TableContents"/>
+              <w:widowControl w:val="false"/>
+              <w:suppressLineNumbers/>
+              <w:bidi w:val="0"/>
+              <w:jc w:val="start"/>
+              <w:rPr>
+                <w:rFonts w:ascii="Bricolage Grotesque" w:hAnsi="Bricolage Grotesque"/>
+              </w:rPr>
+            </w:pPr>
+            <w:r>
+              <w:rPr>
+                <w:rFonts w:ascii="Bricolage Grotesque" w:hAnsi="Bricolage Grotesque"/>
+                <w:b w:val="false"/>
+                <w:bCs w:val="false"/>
+                <w:sz w:val="20"/>
+                <w:szCs w:val="20"/>
+              </w:rPr>
+              <w:t>{D1_fullname}</w:t>
             </w:r>
           </w:p>
         </w:tc>
@@ -768,18 +970,49 @@
           <w:p>
             <w:pPr>
               <w:pStyle w:val="TableContents"/>
-              <w:widowControl w:val="false"/>
-              <w:suppressLineNumbers/>
-              <w:bidi w:val="0"/>
-              <w:jc w:val="start"/>
-              <w:rPr>
-                <w:rFonts w:ascii="Bricolage Grotesque" w:hAnsi="Bricolage Grotesque"/>
-              </w:rPr>
-            </w:pPr>
-            <w:r>
-              <w:rPr>
-                <w:rFonts w:ascii="Bricolage Grotesque" w:hAnsi="Bricolage Grotesque"/>
-              </w:rPr>
+              <w:suppressAutoHyphens w:val="true"/>
+              <w:overflowPunct w:val="false"/>
+              <w:bidi w:val="0"/>
+              <w:spacing w:before="0" w:after="0"/>
+              <w:jc w:val="start"/>
+              <w:rPr>
+                <w:rFonts w:ascii="Bricolage Grotesque" w:hAnsi="Bricolage Grotesque"/>
+              </w:rPr>
+            </w:pPr>
+            <w:r>
+              <w:rPr>
+                <w:rFonts w:eastAsia="Noto Serif CJK SC" w:cs="Noto Sans Devanagari" w:ascii="Bricolage Grotesque" w:hAnsi="Bricolage Grotesque"/>
+                <w:b/>
+                <w:bCs/>
+                <w:color w:val="auto"/>
+                <w:kern w:val="2"/>
+                <w:sz w:val="24"/>
+                <w:szCs w:val="24"/>
+                <w:lang w:val="en-GB" w:eastAsia="zh-CN" w:bidi="hi-IN"/>
+              </w:rPr>
+              <w:t>{E1_id}</w:t>
+            </w:r>
+          </w:p>
+          <w:p>
+            <w:pPr>
+              <w:pStyle w:val="TableContents"/>
+              <w:widowControl w:val="false"/>
+              <w:suppressLineNumbers/>
+              <w:bidi w:val="0"/>
+              <w:jc w:val="start"/>
+              <w:rPr>
+                <w:rFonts w:ascii="Bricolage Grotesque" w:hAnsi="Bricolage Grotesque"/>
+              </w:rPr>
+            </w:pPr>
+            <w:r>
+              <w:rPr>
+                <w:rFonts w:ascii="Bricolage Grotesque" w:hAnsi="Bricolage Grotesque"/>
+                <w:b w:val="false"/>
+                <w:bCs w:val="false"/>
+                <w:sz w:val="20"/>
+                <w:szCs w:val="20"/>
+              </w:rPr>
+              <w:t>{E1_fullname}</w:t>
             </w:r>
           </w:p>
         </w:tc>
@@ -793,18 +1026,49 @@
           <w:p>
             <w:pPr>
               <w:pStyle w:val="TableContents"/>
-              <w:widowControl w:val="false"/>
-              <w:suppressLineNumbers/>
-              <w:bidi w:val="0"/>
-              <w:jc w:val="start"/>
-              <w:rPr>
-                <w:rFonts w:ascii="Bricolage Grotesque" w:hAnsi="Bricolage Grotesque"/>
-              </w:rPr>
-            </w:pPr>
-            <w:r>
-              <w:rPr>
-                <w:rFonts w:ascii="Bricolage Grotesque" w:hAnsi="Bricolage Grotesque"/>
-              </w:rPr>
+              <w:suppressAutoHyphens w:val="true"/>
+              <w:overflowPunct w:val="false"/>
+              <w:bidi w:val="0"/>
+              <w:spacing w:before="0" w:after="0"/>
+              <w:jc w:val="start"/>
+              <w:rPr>
+                <w:rFonts w:ascii="Bricolage Grotesque" w:hAnsi="Bricolage Grotesque"/>
+              </w:rPr>
+            </w:pPr>
+            <w:r>
+              <w:rPr>
+                <w:rFonts w:eastAsia="Noto Serif CJK SC" w:cs="Noto Sans Devanagari" w:ascii="Bricolage Grotesque" w:hAnsi="Bricolage Grotesque"/>
+                <w:b/>
+                <w:bCs/>
+                <w:color w:val="auto"/>
+                <w:kern w:val="2"/>
+                <w:sz w:val="24"/>
+                <w:szCs w:val="24"/>
+                <w:lang w:val="en-GB" w:eastAsia="zh-CN" w:bidi="hi-IN"/>
+              </w:rPr>
+              <w:t>{F1_id}</w:t>
+            </w:r>
+          </w:p>
+          <w:p>
+            <w:pPr>
+              <w:pStyle w:val="TableContents"/>
+              <w:widowControl w:val="false"/>
+              <w:suppressLineNumbers/>
+              <w:bidi w:val="0"/>
+              <w:jc w:val="start"/>
+              <w:rPr>
+                <w:rFonts w:ascii="Bricolage Grotesque" w:hAnsi="Bricolage Grotesque"/>
+              </w:rPr>
+            </w:pPr>
+            <w:r>
+              <w:rPr>
+                <w:rFonts w:ascii="Bricolage Grotesque" w:hAnsi="Bricolage Grotesque"/>
+                <w:b w:val="false"/>
+                <w:bCs w:val="false"/>
+                <w:sz w:val="20"/>
+                <w:szCs w:val="20"/>
+              </w:rPr>
+              <w:t>{F1_fullname}</w:t>
             </w:r>
           </w:p>
         </w:tc>
@@ -818,18 +1082,49 @@
           <w:p>
             <w:pPr>
               <w:pStyle w:val="TableContents"/>
-              <w:widowControl w:val="false"/>
-              <w:suppressLineNumbers/>
-              <w:bidi w:val="0"/>
-              <w:jc w:val="start"/>
-              <w:rPr>
-                <w:rFonts w:ascii="Bricolage Grotesque" w:hAnsi="Bricolage Grotesque"/>
-              </w:rPr>
-            </w:pPr>
-            <w:r>
-              <w:rPr>
-                <w:rFonts w:ascii="Bricolage Grotesque" w:hAnsi="Bricolage Grotesque"/>
-              </w:rPr>
+              <w:suppressAutoHyphens w:val="true"/>
+              <w:overflowPunct w:val="false"/>
+              <w:bidi w:val="0"/>
+              <w:spacing w:before="0" w:after="0"/>
+              <w:jc w:val="start"/>
+              <w:rPr>
+                <w:rFonts w:ascii="Bricolage Grotesque" w:hAnsi="Bricolage Grotesque"/>
+              </w:rPr>
+            </w:pPr>
+            <w:r>
+              <w:rPr>
+                <w:rFonts w:eastAsia="Noto Serif CJK SC" w:cs="Noto Sans Devanagari" w:ascii="Bricolage Grotesque" w:hAnsi="Bricolage Grotesque"/>
+                <w:b/>
+                <w:bCs/>
+                <w:color w:val="auto"/>
+                <w:kern w:val="2"/>
+                <w:sz w:val="24"/>
+                <w:szCs w:val="24"/>
+                <w:lang w:val="en-GB" w:eastAsia="zh-CN" w:bidi="hi-IN"/>
+              </w:rPr>
+              <w:t>{G1_id}</w:t>
+            </w:r>
+          </w:p>
+          <w:p>
+            <w:pPr>
+              <w:pStyle w:val="TableContents"/>
+              <w:widowControl w:val="false"/>
+              <w:suppressLineNumbers/>
+              <w:bidi w:val="0"/>
+              <w:jc w:val="start"/>
+              <w:rPr>
+                <w:rFonts w:ascii="Bricolage Grotesque" w:hAnsi="Bricolage Grotesque"/>
+              </w:rPr>
+            </w:pPr>
+            <w:r>
+              <w:rPr>
+                <w:rFonts w:ascii="Bricolage Grotesque" w:hAnsi="Bricolage Grotesque"/>
+                <w:b w:val="false"/>
+                <w:bCs w:val="false"/>
+                <w:sz w:val="20"/>
+                <w:szCs w:val="20"/>
+              </w:rPr>
+              <w:t>{G1_fullname}</w:t>
             </w:r>
           </w:p>
         </w:tc>
@@ -894,26 +1189,49 @@
           <w:p>
             <w:pPr>
               <w:pStyle w:val="TableContents"/>
-              <w:widowControl w:val="false"/>
-              <w:suppressLineNumbers/>
-              <w:bidi w:val="0"/>
-              <w:jc w:val="start"/>
-              <w:rPr>
-                <w:rFonts w:ascii="Bricolage Grotesque" w:hAnsi="Bricolage Grotesque"/>
-                <w:b w:val="false"/>
-                <w:bCs w:val="false"/>
-                <w:sz w:val="20"/>
-                <w:szCs w:val="20"/>
-              </w:rPr>
-            </w:pPr>
-            <w:r>
-              <w:rPr>
-                <w:rFonts w:ascii="Bricolage Grotesque" w:hAnsi="Bricolage Grotesque"/>
-                <w:b w:val="false"/>
-                <w:bCs w:val="false"/>
-                <w:sz w:val="20"/>
-                <w:szCs w:val="20"/>
-              </w:rPr>
+              <w:suppressAutoHyphens w:val="true"/>
+              <w:overflowPunct w:val="false"/>
+              <w:bidi w:val="0"/>
+              <w:spacing w:before="0" w:after="0"/>
+              <w:jc w:val="start"/>
+              <w:rPr>
+                <w:rFonts w:ascii="Bricolage Grotesque" w:hAnsi="Bricolage Grotesque"/>
+              </w:rPr>
+            </w:pPr>
+            <w:r>
+              <w:rPr>
+                <w:rFonts w:eastAsia="Noto Serif CJK SC" w:cs="Noto Sans Devanagari" w:ascii="Bricolage Grotesque" w:hAnsi="Bricolage Grotesque"/>
+                <w:b/>
+                <w:bCs/>
+                <w:color w:val="auto"/>
+                <w:kern w:val="2"/>
+                <w:sz w:val="24"/>
+                <w:szCs w:val="24"/>
+                <w:lang w:val="en-GB" w:eastAsia="zh-CN" w:bidi="hi-IN"/>
+              </w:rPr>
+              <w:t>{B2_id}</w:t>
+            </w:r>
+          </w:p>
+          <w:p>
+            <w:pPr>
+              <w:pStyle w:val="TableContents"/>
+              <w:widowControl w:val="false"/>
+              <w:suppressLineNumbers/>
+              <w:bidi w:val="0"/>
+              <w:jc w:val="start"/>
+              <w:rPr>
+                <w:rFonts w:ascii="Bricolage Grotesque" w:hAnsi="Bricolage Grotesque"/>
+              </w:rPr>
+            </w:pPr>
+            <w:r>
+              <w:rPr>
+                <w:rFonts w:ascii="Bricolage Grotesque" w:hAnsi="Bricolage Grotesque"/>
+                <w:b w:val="false"/>
+                <w:bCs w:val="false"/>
+                <w:sz w:val="20"/>
+                <w:szCs w:val="20"/>
+              </w:rPr>
+              <w:t>{B2_fullname}</w:t>
             </w:r>
           </w:p>
         </w:tc>
@@ -927,18 +1245,49 @@
           <w:p>
             <w:pPr>
               <w:pStyle w:val="TableContents"/>
-              <w:widowControl w:val="false"/>
-              <w:suppressLineNumbers/>
-              <w:bidi w:val="0"/>
-              <w:jc w:val="start"/>
-              <w:rPr>
-                <w:rFonts w:ascii="Bricolage Grotesque" w:hAnsi="Bricolage Grotesque"/>
-              </w:rPr>
-            </w:pPr>
-            <w:r>
-              <w:rPr>
-                <w:rFonts w:ascii="Bricolage Grotesque" w:hAnsi="Bricolage Grotesque"/>
-              </w:rPr>
+              <w:suppressAutoHyphens w:val="true"/>
+              <w:overflowPunct w:val="false"/>
+              <w:bidi w:val="0"/>
+              <w:spacing w:before="0" w:after="0"/>
+              <w:jc w:val="start"/>
+              <w:rPr>
+                <w:rFonts w:ascii="Bricolage Grotesque" w:hAnsi="Bricolage Grotesque"/>
+              </w:rPr>
+            </w:pPr>
+            <w:r>
+              <w:rPr>
+                <w:rFonts w:eastAsia="Noto Serif CJK SC" w:cs="Noto Sans Devanagari" w:ascii="Bricolage Grotesque" w:hAnsi="Bricolage Grotesque"/>
+                <w:b/>
+                <w:bCs/>
+                <w:color w:val="auto"/>
+                <w:kern w:val="2"/>
+                <w:sz w:val="24"/>
+                <w:szCs w:val="24"/>
+                <w:lang w:val="en-GB" w:eastAsia="zh-CN" w:bidi="hi-IN"/>
+              </w:rPr>
+              <w:t>{C2_id}</w:t>
+            </w:r>
+          </w:p>
+          <w:p>
+            <w:pPr>
+              <w:pStyle w:val="TableContents"/>
+              <w:widowControl w:val="false"/>
+              <w:suppressLineNumbers/>
+              <w:bidi w:val="0"/>
+              <w:jc w:val="start"/>
+              <w:rPr>
+                <w:rFonts w:ascii="Bricolage Grotesque" w:hAnsi="Bricolage Grotesque"/>
+              </w:rPr>
+            </w:pPr>
+            <w:r>
+              <w:rPr>
+                <w:rFonts w:ascii="Bricolage Grotesque" w:hAnsi="Bricolage Grotesque"/>
+                <w:b w:val="false"/>
+                <w:bCs w:val="false"/>
+                <w:sz w:val="20"/>
+                <w:szCs w:val="20"/>
+              </w:rPr>
+              <w:t>{C2_fullname}</w:t>
             </w:r>
           </w:p>
         </w:tc>
@@ -952,18 +1301,49 @@
           <w:p>
             <w:pPr>
               <w:pStyle w:val="TableContents"/>
-              <w:widowControl w:val="false"/>
-              <w:suppressLineNumbers/>
-              <w:bidi w:val="0"/>
-              <w:jc w:val="start"/>
-              <w:rPr>
-                <w:rFonts w:ascii="Bricolage Grotesque" w:hAnsi="Bricolage Grotesque"/>
-              </w:rPr>
-            </w:pPr>
-            <w:r>
-              <w:rPr>
-                <w:rFonts w:ascii="Bricolage Grotesque" w:hAnsi="Bricolage Grotesque"/>
-              </w:rPr>
+              <w:suppressAutoHyphens w:val="true"/>
+              <w:overflowPunct w:val="false"/>
+              <w:bidi w:val="0"/>
+              <w:spacing w:before="0" w:after="0"/>
+              <w:jc w:val="start"/>
+              <w:rPr>
+                <w:rFonts w:ascii="Bricolage Grotesque" w:hAnsi="Bricolage Grotesque"/>
+              </w:rPr>
+            </w:pPr>
+            <w:r>
+              <w:rPr>
+                <w:rFonts w:eastAsia="Noto Serif CJK SC" w:cs="Noto Sans Devanagari" w:ascii="Bricolage Grotesque" w:hAnsi="Bricolage Grotesque"/>
+                <w:b/>
+                <w:bCs/>
+                <w:color w:val="auto"/>
+                <w:kern w:val="2"/>
+                <w:sz w:val="24"/>
+                <w:szCs w:val="24"/>
+                <w:lang w:val="en-GB" w:eastAsia="zh-CN" w:bidi="hi-IN"/>
+              </w:rPr>
+              <w:t>{D2_id}</w:t>
+            </w:r>
+          </w:p>
+          <w:p>
+            <w:pPr>
+              <w:pStyle w:val="TableContents"/>
+              <w:widowControl w:val="false"/>
+              <w:suppressLineNumbers/>
+              <w:bidi w:val="0"/>
+              <w:jc w:val="start"/>
+              <w:rPr>
+                <w:rFonts w:ascii="Bricolage Grotesque" w:hAnsi="Bricolage Grotesque"/>
+              </w:rPr>
+            </w:pPr>
+            <w:r>
+              <w:rPr>
+                <w:rFonts w:ascii="Bricolage Grotesque" w:hAnsi="Bricolage Grotesque"/>
+                <w:b w:val="false"/>
+                <w:bCs w:val="false"/>
+                <w:sz w:val="20"/>
+                <w:szCs w:val="20"/>
+              </w:rPr>
+              <w:t>{D2_fullname}</w:t>
             </w:r>
           </w:p>
         </w:tc>
@@ -977,18 +1357,49 @@
           <w:p>
             <w:pPr>
               <w:pStyle w:val="TableContents"/>
-              <w:widowControl w:val="false"/>
-              <w:suppressLineNumbers/>
-              <w:bidi w:val="0"/>
-              <w:jc w:val="start"/>
-              <w:rPr>
-                <w:rFonts w:ascii="Bricolage Grotesque" w:hAnsi="Bricolage Grotesque"/>
-              </w:rPr>
-            </w:pPr>
-            <w:r>
-              <w:rPr>
-                <w:rFonts w:ascii="Bricolage Grotesque" w:hAnsi="Bricolage Grotesque"/>
-              </w:rPr>
+              <w:suppressAutoHyphens w:val="true"/>
+              <w:overflowPunct w:val="false"/>
+              <w:bidi w:val="0"/>
+              <w:spacing w:before="0" w:after="0"/>
+              <w:jc w:val="start"/>
+              <w:rPr>
+                <w:rFonts w:ascii="Bricolage Grotesque" w:hAnsi="Bricolage Grotesque"/>
+              </w:rPr>
+            </w:pPr>
+            <w:r>
+              <w:rPr>
+                <w:rFonts w:eastAsia="Noto Serif CJK SC" w:cs="Noto Sans Devanagari" w:ascii="Bricolage Grotesque" w:hAnsi="Bricolage Grotesque"/>
+                <w:b/>
+                <w:bCs/>
+                <w:color w:val="auto"/>
+                <w:kern w:val="2"/>
+                <w:sz w:val="24"/>
+                <w:szCs w:val="24"/>
+                <w:lang w:val="en-GB" w:eastAsia="zh-CN" w:bidi="hi-IN"/>
+              </w:rPr>
+              <w:t>{E2_id}</w:t>
+            </w:r>
+          </w:p>
+          <w:p>
+            <w:pPr>
+              <w:pStyle w:val="TableContents"/>
+              <w:widowControl w:val="false"/>
+              <w:suppressLineNumbers/>
+              <w:bidi w:val="0"/>
+              <w:jc w:val="start"/>
+              <w:rPr>
+                <w:rFonts w:ascii="Bricolage Grotesque" w:hAnsi="Bricolage Grotesque"/>
+              </w:rPr>
+            </w:pPr>
+            <w:r>
+              <w:rPr>
+                <w:rFonts w:ascii="Bricolage Grotesque" w:hAnsi="Bricolage Grotesque"/>
+                <w:b w:val="false"/>
+                <w:bCs w:val="false"/>
+                <w:sz w:val="20"/>
+                <w:szCs w:val="20"/>
+              </w:rPr>
+              <w:t>{E2_fullname}</w:t>
             </w:r>
           </w:p>
         </w:tc>
@@ -1002,18 +1413,49 @@
           <w:p>
             <w:pPr>
               <w:pStyle w:val="TableContents"/>
-              <w:widowControl w:val="false"/>
-              <w:suppressLineNumbers/>
-              <w:bidi w:val="0"/>
-              <w:jc w:val="start"/>
-              <w:rPr>
-                <w:rFonts w:ascii="Bricolage Grotesque" w:hAnsi="Bricolage Grotesque"/>
-              </w:rPr>
-            </w:pPr>
-            <w:r>
-              <w:rPr>
-                <w:rFonts w:ascii="Bricolage Grotesque" w:hAnsi="Bricolage Grotesque"/>
-              </w:rPr>
+              <w:suppressAutoHyphens w:val="true"/>
+              <w:overflowPunct w:val="false"/>
+              <w:bidi w:val="0"/>
+              <w:spacing w:before="0" w:after="0"/>
+              <w:jc w:val="start"/>
+              <w:rPr>
+                <w:rFonts w:ascii="Bricolage Grotesque" w:hAnsi="Bricolage Grotesque"/>
+              </w:rPr>
+            </w:pPr>
+            <w:r>
+              <w:rPr>
+                <w:rFonts w:eastAsia="Noto Serif CJK SC" w:cs="Noto Sans Devanagari" w:ascii="Bricolage Grotesque" w:hAnsi="Bricolage Grotesque"/>
+                <w:b/>
+                <w:bCs/>
+                <w:color w:val="auto"/>
+                <w:kern w:val="2"/>
+                <w:sz w:val="24"/>
+                <w:szCs w:val="24"/>
+                <w:lang w:val="en-GB" w:eastAsia="zh-CN" w:bidi="hi-IN"/>
+              </w:rPr>
+              <w:t>{F2_id}</w:t>
+            </w:r>
+          </w:p>
+          <w:p>
+            <w:pPr>
+              <w:pStyle w:val="TableContents"/>
+              <w:widowControl w:val="false"/>
+              <w:suppressLineNumbers/>
+              <w:bidi w:val="0"/>
+              <w:jc w:val="start"/>
+              <w:rPr>
+                <w:rFonts w:ascii="Bricolage Grotesque" w:hAnsi="Bricolage Grotesque"/>
+              </w:rPr>
+            </w:pPr>
+            <w:r>
+              <w:rPr>
+                <w:rFonts w:ascii="Bricolage Grotesque" w:hAnsi="Bricolage Grotesque"/>
+                <w:b w:val="false"/>
+                <w:bCs w:val="false"/>
+                <w:sz w:val="20"/>
+                <w:szCs w:val="20"/>
+              </w:rPr>
+              <w:t>{F2_fullname}</w:t>
             </w:r>
           </w:p>
         </w:tc>
@@ -1027,18 +1469,49 @@
           <w:p>
             <w:pPr>
               <w:pStyle w:val="TableContents"/>
-              <w:widowControl w:val="false"/>
-              <w:suppressLineNumbers/>
-              <w:bidi w:val="0"/>
-              <w:jc w:val="start"/>
-              <w:rPr>
-                <w:rFonts w:ascii="Bricolage Grotesque" w:hAnsi="Bricolage Grotesque"/>
-              </w:rPr>
-            </w:pPr>
-            <w:r>
-              <w:rPr>
-                <w:rFonts w:ascii="Bricolage Grotesque" w:hAnsi="Bricolage Grotesque"/>
-              </w:rPr>
+              <w:suppressAutoHyphens w:val="true"/>
+              <w:overflowPunct w:val="false"/>
+              <w:bidi w:val="0"/>
+              <w:spacing w:before="0" w:after="0"/>
+              <w:jc w:val="start"/>
+              <w:rPr>
+                <w:rFonts w:ascii="Bricolage Grotesque" w:hAnsi="Bricolage Grotesque"/>
+              </w:rPr>
+            </w:pPr>
+            <w:r>
+              <w:rPr>
+                <w:rFonts w:eastAsia="Noto Serif CJK SC" w:cs="Noto Sans Devanagari" w:ascii="Bricolage Grotesque" w:hAnsi="Bricolage Grotesque"/>
+                <w:b/>
+                <w:bCs/>
+                <w:color w:val="auto"/>
+                <w:kern w:val="2"/>
+                <w:sz w:val="24"/>
+                <w:szCs w:val="24"/>
+                <w:lang w:val="en-GB" w:eastAsia="zh-CN" w:bidi="hi-IN"/>
+              </w:rPr>
+              <w:t>{G2_id}</w:t>
+            </w:r>
+          </w:p>
+          <w:p>
+            <w:pPr>
+              <w:pStyle w:val="TableContents"/>
+              <w:widowControl w:val="false"/>
+              <w:suppressLineNumbers/>
+              <w:bidi w:val="0"/>
+              <w:jc w:val="start"/>
+              <w:rPr>
+                <w:rFonts w:ascii="Bricolage Grotesque" w:hAnsi="Bricolage Grotesque"/>
+              </w:rPr>
+            </w:pPr>
+            <w:r>
+              <w:rPr>
+                <w:rFonts w:ascii="Bricolage Grotesque" w:hAnsi="Bricolage Grotesque"/>
+                <w:b w:val="false"/>
+                <w:bCs w:val="false"/>
+                <w:sz w:val="20"/>
+                <w:szCs w:val="20"/>
+              </w:rPr>
+              <w:t>{G2_fullname}</w:t>
             </w:r>
           </w:p>
         </w:tc>
@@ -1069,13 +1542,14 @@
                 <w:b/>
                 <w:bCs/>
               </w:rPr>
-              <w:t>20:00</w:t>
-            </w:r>
-          </w:p>
-          <w:p>
-            <w:pPr>
-              <w:pStyle w:val="TableContents"/>
-              <w:suppressAutoHyphens w:val="true"/>
+              <w:t>19:00</w:t>
+            </w:r>
+          </w:p>
+          <w:p>
+            <w:pPr>
+              <w:pStyle w:val="TableContents"/>
+              <w:suppressAutoHyphens w:val="true"/>
+              <w:overflowPunct w:val="false"/>
               <w:bidi w:val="0"/>
               <w:spacing w:before="0" w:after="0"/>
               <w:jc w:val="end"/>
@@ -1104,48 +1578,53 @@
             <w:tcBorders>
               <w:bottom w:val="single" w:sz="4" w:space="0" w:color="000000"/>
             </w:tcBorders>
-            <w:shd w:fill="000000" w:val="clear"/>
-          </w:tcPr>
-          <w:p>
-            <w:pPr>
-              <w:pStyle w:val="TableContents"/>
-              <w:widowControl w:val="false"/>
-              <w:suppressLineNumbers/>
-              <w:bidi w:val="0"/>
-              <w:jc w:val="start"/>
-              <w:rPr>
-                <w:rFonts w:ascii="Bricolage Grotesque" w:hAnsi="Bricolage Grotesque"/>
-              </w:rPr>
-            </w:pPr>
-            <w:r>
-              <w:rPr>
-                <w:rFonts w:ascii="Bricolage Grotesque" w:hAnsi="Bricolage Grotesque"/>
-                <w:b/>
-                <w:bCs/>
-              </w:rPr>
-              <w:t>Eröffnungsfeier*</w:t>
-            </w:r>
-          </w:p>
-          <w:p>
-            <w:pPr>
-              <w:pStyle w:val="TableContents"/>
-              <w:widowControl w:val="false"/>
-              <w:suppressLineNumbers/>
-              <w:bidi w:val="0"/>
-              <w:jc w:val="start"/>
-              <w:rPr>
-                <w:rFonts w:ascii="Bricolage Grotesque" w:hAnsi="Bricolage Grotesque"/>
-              </w:rPr>
-            </w:pPr>
-            <w:r>
-              <w:rPr>
-                <w:rFonts w:ascii="Bricolage Grotesque" w:hAnsi="Bricolage Grotesque"/>
-                <w:b w:val="false"/>
-                <w:bCs w:val="false"/>
-                <w:sz w:val="20"/>
-                <w:szCs w:val="20"/>
-              </w:rPr>
-              <w:t>Hauptbühne</w:t>
+          </w:tcPr>
+          <w:p>
+            <w:pPr>
+              <w:pStyle w:val="TableContents"/>
+              <w:suppressAutoHyphens w:val="true"/>
+              <w:overflowPunct w:val="false"/>
+              <w:bidi w:val="0"/>
+              <w:spacing w:before="0" w:after="0"/>
+              <w:jc w:val="start"/>
+              <w:rPr>
+                <w:rFonts w:ascii="Bricolage Grotesque" w:hAnsi="Bricolage Grotesque"/>
+              </w:rPr>
+            </w:pPr>
+            <w:r>
+              <w:rPr>
+                <w:rFonts w:eastAsia="Noto Serif CJK SC" w:cs="Noto Sans Devanagari" w:ascii="Bricolage Grotesque" w:hAnsi="Bricolage Grotesque"/>
+                <w:b/>
+                <w:bCs/>
+                <w:color w:val="auto"/>
+                <w:kern w:val="2"/>
+                <w:sz w:val="24"/>
+                <w:szCs w:val="24"/>
+                <w:lang w:val="en-GB" w:eastAsia="zh-CN" w:bidi="hi-IN"/>
+              </w:rPr>
+              <w:t>{B3_id}</w:t>
+            </w:r>
+          </w:p>
+          <w:p>
+            <w:pPr>
+              <w:pStyle w:val="TableContents"/>
+              <w:widowControl w:val="false"/>
+              <w:suppressLineNumbers/>
+              <w:bidi w:val="0"/>
+              <w:jc w:val="start"/>
+              <w:rPr>
+                <w:rFonts w:ascii="Bricolage Grotesque" w:hAnsi="Bricolage Grotesque"/>
+              </w:rPr>
+            </w:pPr>
+            <w:r>
+              <w:rPr>
+                <w:rFonts w:ascii="Bricolage Grotesque" w:hAnsi="Bricolage Grotesque"/>
+                <w:b w:val="false"/>
+                <w:bCs w:val="false"/>
+                <w:sz w:val="20"/>
+                <w:szCs w:val="20"/>
+              </w:rPr>
+              <w:t>{B3_fullname}</w:t>
             </w:r>
           </w:p>
         </w:tc>
@@ -1159,18 +1638,49 @@
           <w:p>
             <w:pPr>
               <w:pStyle w:val="TableContents"/>
-              <w:widowControl w:val="false"/>
-              <w:suppressLineNumbers/>
-              <w:bidi w:val="0"/>
-              <w:jc w:val="start"/>
-              <w:rPr>
-                <w:rFonts w:ascii="Bricolage Grotesque" w:hAnsi="Bricolage Grotesque"/>
-              </w:rPr>
-            </w:pPr>
-            <w:r>
-              <w:rPr>
-                <w:rFonts w:ascii="Bricolage Grotesque" w:hAnsi="Bricolage Grotesque"/>
-              </w:rPr>
+              <w:suppressAutoHyphens w:val="true"/>
+              <w:overflowPunct w:val="false"/>
+              <w:bidi w:val="0"/>
+              <w:spacing w:before="0" w:after="0"/>
+              <w:jc w:val="start"/>
+              <w:rPr>
+                <w:rFonts w:ascii="Bricolage Grotesque" w:hAnsi="Bricolage Grotesque"/>
+              </w:rPr>
+            </w:pPr>
+            <w:r>
+              <w:rPr>
+                <w:rFonts w:eastAsia="Noto Serif CJK SC" w:cs="Noto Sans Devanagari" w:ascii="Bricolage Grotesque" w:hAnsi="Bricolage Grotesque"/>
+                <w:b/>
+                <w:bCs/>
+                <w:color w:val="auto"/>
+                <w:kern w:val="2"/>
+                <w:sz w:val="24"/>
+                <w:szCs w:val="24"/>
+                <w:lang w:val="en-GB" w:eastAsia="zh-CN" w:bidi="hi-IN"/>
+              </w:rPr>
+              <w:t>{C3_id}</w:t>
+            </w:r>
+          </w:p>
+          <w:p>
+            <w:pPr>
+              <w:pStyle w:val="TableContents"/>
+              <w:widowControl w:val="false"/>
+              <w:suppressLineNumbers/>
+              <w:bidi w:val="0"/>
+              <w:jc w:val="start"/>
+              <w:rPr>
+                <w:rFonts w:ascii="Bricolage Grotesque" w:hAnsi="Bricolage Grotesque"/>
+              </w:rPr>
+            </w:pPr>
+            <w:r>
+              <w:rPr>
+                <w:rFonts w:ascii="Bricolage Grotesque" w:hAnsi="Bricolage Grotesque"/>
+                <w:b w:val="false"/>
+                <w:bCs w:val="false"/>
+                <w:sz w:val="20"/>
+                <w:szCs w:val="20"/>
+              </w:rPr>
+              <w:t>{C3_fullname}</w:t>
             </w:r>
           </w:p>
         </w:tc>
@@ -1184,18 +1694,49 @@
           <w:p>
             <w:pPr>
               <w:pStyle w:val="TableContents"/>
-              <w:widowControl w:val="false"/>
-              <w:suppressLineNumbers/>
-              <w:bidi w:val="0"/>
-              <w:jc w:val="start"/>
-              <w:rPr>
-                <w:rFonts w:ascii="Bricolage Grotesque" w:hAnsi="Bricolage Grotesque"/>
-              </w:rPr>
-            </w:pPr>
-            <w:r>
-              <w:rPr>
-                <w:rFonts w:ascii="Bricolage Grotesque" w:hAnsi="Bricolage Grotesque"/>
-              </w:rPr>
+              <w:suppressAutoHyphens w:val="true"/>
+              <w:overflowPunct w:val="false"/>
+              <w:bidi w:val="0"/>
+              <w:spacing w:before="0" w:after="0"/>
+              <w:jc w:val="start"/>
+              <w:rPr>
+                <w:rFonts w:ascii="Bricolage Grotesque" w:hAnsi="Bricolage Grotesque"/>
+              </w:rPr>
+            </w:pPr>
+            <w:r>
+              <w:rPr>
+                <w:rFonts w:eastAsia="Noto Serif CJK SC" w:cs="Noto Sans Devanagari" w:ascii="Bricolage Grotesque" w:hAnsi="Bricolage Grotesque"/>
+                <w:b/>
+                <w:bCs/>
+                <w:color w:val="auto"/>
+                <w:kern w:val="2"/>
+                <w:sz w:val="24"/>
+                <w:szCs w:val="24"/>
+                <w:lang w:val="en-GB" w:eastAsia="zh-CN" w:bidi="hi-IN"/>
+              </w:rPr>
+              <w:t>{D3_id}</w:t>
+            </w:r>
+          </w:p>
+          <w:p>
+            <w:pPr>
+              <w:pStyle w:val="TableContents"/>
+              <w:widowControl w:val="false"/>
+              <w:suppressLineNumbers/>
+              <w:bidi w:val="0"/>
+              <w:jc w:val="start"/>
+              <w:rPr>
+                <w:rFonts w:ascii="Bricolage Grotesque" w:hAnsi="Bricolage Grotesque"/>
+              </w:rPr>
+            </w:pPr>
+            <w:r>
+              <w:rPr>
+                <w:rFonts w:ascii="Bricolage Grotesque" w:hAnsi="Bricolage Grotesque"/>
+                <w:b w:val="false"/>
+                <w:bCs w:val="false"/>
+                <w:sz w:val="20"/>
+                <w:szCs w:val="20"/>
+              </w:rPr>
+              <w:t>{D3_fullname}</w:t>
             </w:r>
           </w:p>
         </w:tc>
@@ -1209,18 +1750,49 @@
           <w:p>
             <w:pPr>
               <w:pStyle w:val="TableContents"/>
-              <w:widowControl w:val="false"/>
-              <w:suppressLineNumbers/>
-              <w:bidi w:val="0"/>
-              <w:jc w:val="start"/>
-              <w:rPr>
-                <w:rFonts w:ascii="Bricolage Grotesque" w:hAnsi="Bricolage Grotesque"/>
-              </w:rPr>
-            </w:pPr>
-            <w:r>
-              <w:rPr>
-                <w:rFonts w:ascii="Bricolage Grotesque" w:hAnsi="Bricolage Grotesque"/>
-              </w:rPr>
+              <w:suppressAutoHyphens w:val="true"/>
+              <w:overflowPunct w:val="false"/>
+              <w:bidi w:val="0"/>
+              <w:spacing w:before="0" w:after="0"/>
+              <w:jc w:val="start"/>
+              <w:rPr>
+                <w:rFonts w:ascii="Bricolage Grotesque" w:hAnsi="Bricolage Grotesque"/>
+              </w:rPr>
+            </w:pPr>
+            <w:r>
+              <w:rPr>
+                <w:rFonts w:eastAsia="Noto Serif CJK SC" w:cs="Noto Sans Devanagari" w:ascii="Bricolage Grotesque" w:hAnsi="Bricolage Grotesque"/>
+                <w:b/>
+                <w:bCs/>
+                <w:color w:val="auto"/>
+                <w:kern w:val="2"/>
+                <w:sz w:val="24"/>
+                <w:szCs w:val="24"/>
+                <w:lang w:val="en-GB" w:eastAsia="zh-CN" w:bidi="hi-IN"/>
+              </w:rPr>
+              <w:t>{E3_id}</w:t>
+            </w:r>
+          </w:p>
+          <w:p>
+            <w:pPr>
+              <w:pStyle w:val="TableContents"/>
+              <w:widowControl w:val="false"/>
+              <w:suppressLineNumbers/>
+              <w:bidi w:val="0"/>
+              <w:jc w:val="start"/>
+              <w:rPr>
+                <w:rFonts w:ascii="Bricolage Grotesque" w:hAnsi="Bricolage Grotesque"/>
+              </w:rPr>
+            </w:pPr>
+            <w:r>
+              <w:rPr>
+                <w:rFonts w:ascii="Bricolage Grotesque" w:hAnsi="Bricolage Grotesque"/>
+                <w:b w:val="false"/>
+                <w:bCs w:val="false"/>
+                <w:sz w:val="20"/>
+                <w:szCs w:val="20"/>
+              </w:rPr>
+              <w:t>{E3_fullname}</w:t>
             </w:r>
           </w:p>
         </w:tc>
@@ -1230,48 +1802,53 @@
             <w:tcBorders>
               <w:bottom w:val="single" w:sz="4" w:space="0" w:color="000000"/>
             </w:tcBorders>
-            <w:shd w:fill="000000" w:val="clear"/>
-          </w:tcPr>
-          <w:p>
-            <w:pPr>
-              <w:pStyle w:val="TableContents"/>
-              <w:widowControl w:val="false"/>
-              <w:suppressLineNumbers/>
-              <w:bidi w:val="0"/>
-              <w:jc w:val="start"/>
-              <w:rPr>
-                <w:rFonts w:ascii="Bricolage Grotesque" w:hAnsi="Bricolage Grotesque"/>
-              </w:rPr>
-            </w:pPr>
-            <w:r>
-              <w:rPr>
-                <w:rFonts w:ascii="Bricolage Grotesque" w:hAnsi="Bricolage Grotesque"/>
-                <w:b/>
-                <w:bCs/>
-              </w:rPr>
-              <w:t>Abschlussfeier*</w:t>
-            </w:r>
-          </w:p>
-          <w:p>
-            <w:pPr>
-              <w:pStyle w:val="TableContents"/>
-              <w:widowControl w:val="false"/>
-              <w:suppressLineNumbers/>
-              <w:bidi w:val="0"/>
-              <w:jc w:val="start"/>
-              <w:rPr>
-                <w:rFonts w:ascii="Bricolage Grotesque" w:hAnsi="Bricolage Grotesque"/>
-              </w:rPr>
-            </w:pPr>
-            <w:r>
-              <w:rPr>
-                <w:rFonts w:ascii="Bricolage Grotesque" w:hAnsi="Bricolage Grotesque"/>
-                <w:b w:val="false"/>
-                <w:bCs w:val="false"/>
-                <w:sz w:val="20"/>
-                <w:szCs w:val="20"/>
-              </w:rPr>
-              <w:t>Hauptbühne</w:t>
+          </w:tcPr>
+          <w:p>
+            <w:pPr>
+              <w:pStyle w:val="TableContents"/>
+              <w:suppressAutoHyphens w:val="true"/>
+              <w:overflowPunct w:val="false"/>
+              <w:bidi w:val="0"/>
+              <w:spacing w:before="0" w:after="0"/>
+              <w:jc w:val="start"/>
+              <w:rPr>
+                <w:rFonts w:ascii="Bricolage Grotesque" w:hAnsi="Bricolage Grotesque"/>
+              </w:rPr>
+            </w:pPr>
+            <w:r>
+              <w:rPr>
+                <w:rFonts w:eastAsia="Noto Serif CJK SC" w:cs="Noto Sans Devanagari" w:ascii="Bricolage Grotesque" w:hAnsi="Bricolage Grotesque"/>
+                <w:b/>
+                <w:bCs/>
+                <w:color w:val="auto"/>
+                <w:kern w:val="2"/>
+                <w:sz w:val="24"/>
+                <w:szCs w:val="24"/>
+                <w:lang w:val="en-GB" w:eastAsia="zh-CN" w:bidi="hi-IN"/>
+              </w:rPr>
+              <w:t>{F3_id}</w:t>
+            </w:r>
+          </w:p>
+          <w:p>
+            <w:pPr>
+              <w:pStyle w:val="TableContents"/>
+              <w:widowControl w:val="false"/>
+              <w:suppressLineNumbers/>
+              <w:bidi w:val="0"/>
+              <w:jc w:val="start"/>
+              <w:rPr>
+                <w:rFonts w:ascii="Bricolage Grotesque" w:hAnsi="Bricolage Grotesque"/>
+              </w:rPr>
+            </w:pPr>
+            <w:r>
+              <w:rPr>
+                <w:rFonts w:ascii="Bricolage Grotesque" w:hAnsi="Bricolage Grotesque"/>
+                <w:b w:val="false"/>
+                <w:bCs w:val="false"/>
+                <w:sz w:val="20"/>
+                <w:szCs w:val="20"/>
+              </w:rPr>
+              <w:t>{F3_fullname}</w:t>
             </w:r>
           </w:p>
         </w:tc>
@@ -1285,18 +1862,49 @@
           <w:p>
             <w:pPr>
               <w:pStyle w:val="TableContents"/>
-              <w:widowControl w:val="false"/>
-              <w:suppressLineNumbers/>
-              <w:bidi w:val="0"/>
-              <w:jc w:val="start"/>
-              <w:rPr>
-                <w:rFonts w:ascii="Bricolage Grotesque" w:hAnsi="Bricolage Grotesque"/>
-              </w:rPr>
-            </w:pPr>
-            <w:r>
-              <w:rPr>
-                <w:rFonts w:ascii="Bricolage Grotesque" w:hAnsi="Bricolage Grotesque"/>
-              </w:rPr>
+              <w:suppressAutoHyphens w:val="true"/>
+              <w:overflowPunct w:val="false"/>
+              <w:bidi w:val="0"/>
+              <w:spacing w:before="0" w:after="0"/>
+              <w:jc w:val="start"/>
+              <w:rPr>
+                <w:rFonts w:ascii="Bricolage Grotesque" w:hAnsi="Bricolage Grotesque"/>
+              </w:rPr>
+            </w:pPr>
+            <w:r>
+              <w:rPr>
+                <w:rFonts w:eastAsia="Noto Serif CJK SC" w:cs="Noto Sans Devanagari" w:ascii="Bricolage Grotesque" w:hAnsi="Bricolage Grotesque"/>
+                <w:b/>
+                <w:bCs/>
+                <w:color w:val="auto"/>
+                <w:kern w:val="2"/>
+                <w:sz w:val="24"/>
+                <w:szCs w:val="24"/>
+                <w:lang w:val="en-GB" w:eastAsia="zh-CN" w:bidi="hi-IN"/>
+              </w:rPr>
+              <w:t>{G3_id}</w:t>
+            </w:r>
+          </w:p>
+          <w:p>
+            <w:pPr>
+              <w:pStyle w:val="TableContents"/>
+              <w:widowControl w:val="false"/>
+              <w:suppressLineNumbers/>
+              <w:bidi w:val="0"/>
+              <w:jc w:val="start"/>
+              <w:rPr>
+                <w:rFonts w:ascii="Bricolage Grotesque" w:hAnsi="Bricolage Grotesque"/>
+              </w:rPr>
+            </w:pPr>
+            <w:r>
+              <w:rPr>
+                <w:rFonts w:ascii="Bricolage Grotesque" w:hAnsi="Bricolage Grotesque"/>
+                <w:b w:val="false"/>
+                <w:bCs w:val="false"/>
+                <w:sz w:val="20"/>
+                <w:szCs w:val="20"/>
+              </w:rPr>
+              <w:t>{G3_fullname}</w:t>
             </w:r>
           </w:p>
         </w:tc>
@@ -1358,23 +1966,49 @@
           <w:p>
             <w:pPr>
               <w:pStyle w:val="TableContents"/>
-              <w:widowControl w:val="false"/>
-              <w:suppressLineNumbers/>
-              <w:bidi w:val="0"/>
-              <w:jc w:val="start"/>
-              <w:rPr>
-                <w:rFonts w:ascii="Bricolage Grotesque" w:hAnsi="Bricolage Grotesque"/>
-              </w:rPr>
-            </w:pPr>
-            <w:r>
-              <w:rPr>
-                <w:rFonts w:ascii="Bricolage Grotesque" w:hAnsi="Bricolage Grotesque"/>
-                <w:b w:val="false"/>
-                <w:bCs w:val="false"/>
-                <w:sz w:val="20"/>
-                <w:szCs w:val="20"/>
-              </w:rPr>
-              <w:tab/>
+              <w:suppressAutoHyphens w:val="true"/>
+              <w:overflowPunct w:val="false"/>
+              <w:bidi w:val="0"/>
+              <w:spacing w:before="0" w:after="0"/>
+              <w:jc w:val="start"/>
+              <w:rPr>
+                <w:rFonts w:ascii="Bricolage Grotesque" w:hAnsi="Bricolage Grotesque"/>
+              </w:rPr>
+            </w:pPr>
+            <w:r>
+              <w:rPr>
+                <w:rFonts w:eastAsia="Noto Serif CJK SC" w:cs="Noto Sans Devanagari" w:ascii="Bricolage Grotesque" w:hAnsi="Bricolage Grotesque"/>
+                <w:b/>
+                <w:bCs/>
+                <w:color w:val="auto"/>
+                <w:kern w:val="2"/>
+                <w:sz w:val="24"/>
+                <w:szCs w:val="24"/>
+                <w:lang w:val="en-GB" w:eastAsia="zh-CN" w:bidi="hi-IN"/>
+              </w:rPr>
+              <w:t>{B4_id}</w:t>
+            </w:r>
+          </w:p>
+          <w:p>
+            <w:pPr>
+              <w:pStyle w:val="TableContents"/>
+              <w:widowControl w:val="false"/>
+              <w:suppressLineNumbers/>
+              <w:bidi w:val="0"/>
+              <w:jc w:val="start"/>
+              <w:rPr>
+                <w:rFonts w:ascii="Bricolage Grotesque" w:hAnsi="Bricolage Grotesque"/>
+              </w:rPr>
+            </w:pPr>
+            <w:r>
+              <w:rPr>
+                <w:rFonts w:ascii="Bricolage Grotesque" w:hAnsi="Bricolage Grotesque"/>
+                <w:b w:val="false"/>
+                <w:bCs w:val="false"/>
+                <w:sz w:val="20"/>
+                <w:szCs w:val="20"/>
+              </w:rPr>
+              <w:t>{B4_fullname}</w:t>
             </w:r>
           </w:p>
         </w:tc>
@@ -1386,18 +2020,49 @@
           <w:p>
             <w:pPr>
               <w:pStyle w:val="TableContents"/>
-              <w:widowControl w:val="false"/>
-              <w:suppressLineNumbers/>
-              <w:bidi w:val="0"/>
-              <w:jc w:val="start"/>
-              <w:rPr>
-                <w:rFonts w:ascii="Bricolage Grotesque" w:hAnsi="Bricolage Grotesque"/>
-              </w:rPr>
-            </w:pPr>
-            <w:r>
-              <w:rPr>
-                <w:rFonts w:ascii="Bricolage Grotesque" w:hAnsi="Bricolage Grotesque"/>
-              </w:rPr>
+              <w:suppressAutoHyphens w:val="true"/>
+              <w:overflowPunct w:val="false"/>
+              <w:bidi w:val="0"/>
+              <w:spacing w:before="0" w:after="0"/>
+              <w:jc w:val="start"/>
+              <w:rPr>
+                <w:rFonts w:ascii="Bricolage Grotesque" w:hAnsi="Bricolage Grotesque"/>
+              </w:rPr>
+            </w:pPr>
+            <w:r>
+              <w:rPr>
+                <w:rFonts w:eastAsia="Noto Serif CJK SC" w:cs="Noto Sans Devanagari" w:ascii="Bricolage Grotesque" w:hAnsi="Bricolage Grotesque"/>
+                <w:b/>
+                <w:bCs/>
+                <w:color w:val="auto"/>
+                <w:kern w:val="2"/>
+                <w:sz w:val="24"/>
+                <w:szCs w:val="24"/>
+                <w:lang w:val="en-GB" w:eastAsia="zh-CN" w:bidi="hi-IN"/>
+              </w:rPr>
+              <w:t>{C4_id}</w:t>
+            </w:r>
+          </w:p>
+          <w:p>
+            <w:pPr>
+              <w:pStyle w:val="TableContents"/>
+              <w:widowControl w:val="false"/>
+              <w:suppressLineNumbers/>
+              <w:bidi w:val="0"/>
+              <w:jc w:val="start"/>
+              <w:rPr>
+                <w:rFonts w:ascii="Bricolage Grotesque" w:hAnsi="Bricolage Grotesque"/>
+              </w:rPr>
+            </w:pPr>
+            <w:r>
+              <w:rPr>
+                <w:rFonts w:ascii="Bricolage Grotesque" w:hAnsi="Bricolage Grotesque"/>
+                <w:b w:val="false"/>
+                <w:bCs w:val="false"/>
+                <w:sz w:val="20"/>
+                <w:szCs w:val="20"/>
+              </w:rPr>
+              <w:t>{C4_fullname}</w:t>
             </w:r>
           </w:p>
         </w:tc>
@@ -1409,18 +2074,49 @@
           <w:p>
             <w:pPr>
               <w:pStyle w:val="TableContents"/>
-              <w:widowControl w:val="false"/>
-              <w:suppressLineNumbers/>
-              <w:bidi w:val="0"/>
-              <w:jc w:val="start"/>
-              <w:rPr>
-                <w:rFonts w:ascii="Bricolage Grotesque" w:hAnsi="Bricolage Grotesque"/>
-              </w:rPr>
-            </w:pPr>
-            <w:r>
-              <w:rPr>
-                <w:rFonts w:ascii="Bricolage Grotesque" w:hAnsi="Bricolage Grotesque"/>
-              </w:rPr>
+              <w:suppressAutoHyphens w:val="true"/>
+              <w:overflowPunct w:val="false"/>
+              <w:bidi w:val="0"/>
+              <w:spacing w:before="0" w:after="0"/>
+              <w:jc w:val="start"/>
+              <w:rPr>
+                <w:rFonts w:ascii="Bricolage Grotesque" w:hAnsi="Bricolage Grotesque"/>
+              </w:rPr>
+            </w:pPr>
+            <w:r>
+              <w:rPr>
+                <w:rFonts w:eastAsia="Noto Serif CJK SC" w:cs="Noto Sans Devanagari" w:ascii="Bricolage Grotesque" w:hAnsi="Bricolage Grotesque"/>
+                <w:b/>
+                <w:bCs/>
+                <w:color w:val="auto"/>
+                <w:kern w:val="2"/>
+                <w:sz w:val="24"/>
+                <w:szCs w:val="24"/>
+                <w:lang w:val="en-GB" w:eastAsia="zh-CN" w:bidi="hi-IN"/>
+              </w:rPr>
+              <w:t>{D4_id}</w:t>
+            </w:r>
+          </w:p>
+          <w:p>
+            <w:pPr>
+              <w:pStyle w:val="TableContents"/>
+              <w:widowControl w:val="false"/>
+              <w:suppressLineNumbers/>
+              <w:bidi w:val="0"/>
+              <w:jc w:val="start"/>
+              <w:rPr>
+                <w:rFonts w:ascii="Bricolage Grotesque" w:hAnsi="Bricolage Grotesque"/>
+              </w:rPr>
+            </w:pPr>
+            <w:r>
+              <w:rPr>
+                <w:rFonts w:ascii="Bricolage Grotesque" w:hAnsi="Bricolage Grotesque"/>
+                <w:b w:val="false"/>
+                <w:bCs w:val="false"/>
+                <w:sz w:val="20"/>
+                <w:szCs w:val="20"/>
+              </w:rPr>
+              <w:t>{D4_fullname}</w:t>
             </w:r>
           </w:p>
         </w:tc>
@@ -1432,18 +2128,49 @@
           <w:p>
             <w:pPr>
               <w:pStyle w:val="TableContents"/>
-              <w:widowControl w:val="false"/>
-              <w:suppressLineNumbers/>
-              <w:bidi w:val="0"/>
-              <w:jc w:val="start"/>
-              <w:rPr>
-                <w:rFonts w:ascii="Bricolage Grotesque" w:hAnsi="Bricolage Grotesque"/>
-              </w:rPr>
-            </w:pPr>
-            <w:r>
-              <w:rPr>
-                <w:rFonts w:ascii="Bricolage Grotesque" w:hAnsi="Bricolage Grotesque"/>
-              </w:rPr>
+              <w:suppressAutoHyphens w:val="true"/>
+              <w:overflowPunct w:val="false"/>
+              <w:bidi w:val="0"/>
+              <w:spacing w:before="0" w:after="0"/>
+              <w:jc w:val="start"/>
+              <w:rPr>
+                <w:rFonts w:ascii="Bricolage Grotesque" w:hAnsi="Bricolage Grotesque"/>
+              </w:rPr>
+            </w:pPr>
+            <w:r>
+              <w:rPr>
+                <w:rFonts w:eastAsia="Noto Serif CJK SC" w:cs="Noto Sans Devanagari" w:ascii="Bricolage Grotesque" w:hAnsi="Bricolage Grotesque"/>
+                <w:b/>
+                <w:bCs/>
+                <w:color w:val="auto"/>
+                <w:kern w:val="2"/>
+                <w:sz w:val="24"/>
+                <w:szCs w:val="24"/>
+                <w:lang w:val="en-GB" w:eastAsia="zh-CN" w:bidi="hi-IN"/>
+              </w:rPr>
+              <w:t>{E4_id}</w:t>
+            </w:r>
+          </w:p>
+          <w:p>
+            <w:pPr>
+              <w:pStyle w:val="TableContents"/>
+              <w:widowControl w:val="false"/>
+              <w:suppressLineNumbers/>
+              <w:bidi w:val="0"/>
+              <w:jc w:val="start"/>
+              <w:rPr>
+                <w:rFonts w:ascii="Bricolage Grotesque" w:hAnsi="Bricolage Grotesque"/>
+              </w:rPr>
+            </w:pPr>
+            <w:r>
+              <w:rPr>
+                <w:rFonts w:ascii="Bricolage Grotesque" w:hAnsi="Bricolage Grotesque"/>
+                <w:b w:val="false"/>
+                <w:bCs w:val="false"/>
+                <w:sz w:val="20"/>
+                <w:szCs w:val="20"/>
+              </w:rPr>
+              <w:t>{E4_fullname}</w:t>
             </w:r>
           </w:p>
         </w:tc>
@@ -1455,22 +2182,49 @@
           <w:p>
             <w:pPr>
               <w:pStyle w:val="TableContents"/>
-              <w:widowControl w:val="false"/>
-              <w:suppressLineNumbers/>
-              <w:bidi w:val="0"/>
-              <w:jc w:val="start"/>
-              <w:rPr>
-                <w:rFonts w:ascii="Bricolage Grotesque" w:hAnsi="Bricolage Grotesque"/>
-                <w:b/>
-                <w:bCs/>
-              </w:rPr>
-            </w:pPr>
-            <w:r>
-              <w:rPr>
-                <w:rFonts w:ascii="Bricolage Grotesque" w:hAnsi="Bricolage Grotesque"/>
-                <w:b/>
-                <w:bCs/>
-              </w:rPr>
+              <w:suppressAutoHyphens w:val="true"/>
+              <w:overflowPunct w:val="false"/>
+              <w:bidi w:val="0"/>
+              <w:spacing w:before="0" w:after="0"/>
+              <w:jc w:val="start"/>
+              <w:rPr>
+                <w:rFonts w:ascii="Bricolage Grotesque" w:hAnsi="Bricolage Grotesque"/>
+              </w:rPr>
+            </w:pPr>
+            <w:r>
+              <w:rPr>
+                <w:rFonts w:eastAsia="Noto Serif CJK SC" w:cs="Noto Sans Devanagari" w:ascii="Bricolage Grotesque" w:hAnsi="Bricolage Grotesque"/>
+                <w:b/>
+                <w:bCs/>
+                <w:color w:val="auto"/>
+                <w:kern w:val="2"/>
+                <w:sz w:val="24"/>
+                <w:szCs w:val="24"/>
+                <w:lang w:val="en-GB" w:eastAsia="zh-CN" w:bidi="hi-IN"/>
+              </w:rPr>
+              <w:t>{F4_id}</w:t>
+            </w:r>
+          </w:p>
+          <w:p>
+            <w:pPr>
+              <w:pStyle w:val="TableContents"/>
+              <w:widowControl w:val="false"/>
+              <w:suppressLineNumbers/>
+              <w:bidi w:val="0"/>
+              <w:jc w:val="start"/>
+              <w:rPr>
+                <w:rFonts w:ascii="Bricolage Grotesque" w:hAnsi="Bricolage Grotesque"/>
+              </w:rPr>
+            </w:pPr>
+            <w:r>
+              <w:rPr>
+                <w:rFonts w:ascii="Bricolage Grotesque" w:hAnsi="Bricolage Grotesque"/>
+                <w:b w:val="false"/>
+                <w:bCs w:val="false"/>
+                <w:sz w:val="20"/>
+                <w:szCs w:val="20"/>
+              </w:rPr>
+              <w:t>{F4_fullname}</w:t>
             </w:r>
           </w:p>
         </w:tc>
@@ -1482,18 +2236,49 @@
           <w:p>
             <w:pPr>
               <w:pStyle w:val="TableContents"/>
-              <w:widowControl w:val="false"/>
-              <w:suppressLineNumbers/>
-              <w:bidi w:val="0"/>
-              <w:jc w:val="start"/>
-              <w:rPr>
-                <w:rFonts w:ascii="Bricolage Grotesque" w:hAnsi="Bricolage Grotesque"/>
-              </w:rPr>
-            </w:pPr>
-            <w:r>
-              <w:rPr>
-                <w:rFonts w:ascii="Bricolage Grotesque" w:hAnsi="Bricolage Grotesque"/>
-              </w:rPr>
+              <w:suppressAutoHyphens w:val="true"/>
+              <w:overflowPunct w:val="false"/>
+              <w:bidi w:val="0"/>
+              <w:spacing w:before="0" w:after="0"/>
+              <w:jc w:val="start"/>
+              <w:rPr>
+                <w:rFonts w:ascii="Bricolage Grotesque" w:hAnsi="Bricolage Grotesque"/>
+              </w:rPr>
+            </w:pPr>
+            <w:r>
+              <w:rPr>
+                <w:rFonts w:eastAsia="Noto Serif CJK SC" w:cs="Noto Sans Devanagari" w:ascii="Bricolage Grotesque" w:hAnsi="Bricolage Grotesque"/>
+                <w:b/>
+                <w:bCs/>
+                <w:color w:val="auto"/>
+                <w:kern w:val="2"/>
+                <w:sz w:val="24"/>
+                <w:szCs w:val="24"/>
+                <w:lang w:val="en-GB" w:eastAsia="zh-CN" w:bidi="hi-IN"/>
+              </w:rPr>
+              <w:t>{G4_id}</w:t>
+            </w:r>
+          </w:p>
+          <w:p>
+            <w:pPr>
+              <w:pStyle w:val="TableContents"/>
+              <w:widowControl w:val="false"/>
+              <w:suppressLineNumbers/>
+              <w:bidi w:val="0"/>
+              <w:jc w:val="start"/>
+              <w:rPr>
+                <w:rFonts w:ascii="Bricolage Grotesque" w:hAnsi="Bricolage Grotesque"/>
+              </w:rPr>
+            </w:pPr>
+            <w:r>
+              <w:rPr>
+                <w:rFonts w:ascii="Bricolage Grotesque" w:hAnsi="Bricolage Grotesque"/>
+                <w:b w:val="false"/>
+                <w:bCs w:val="false"/>
+                <w:sz w:val="20"/>
+                <w:szCs w:val="20"/>
+              </w:rPr>
+              <w:t>{G4_fullname}</w:t>
             </w:r>
           </w:p>
         </w:tc>
@@ -1520,14 +2305,30 @@
         <w:bidi w:val="0"/>
         <w:jc w:val="start"/>
         <w:rPr>
-          <w:rFonts w:ascii="Bricolage Grotesque" w:hAnsi="Bricolage Grotesque"/>
+          <w:sz w:val="20"/>
+          <w:szCs w:val="20"/>
         </w:rPr>
       </w:pPr>
       <w:r>
         <w:rPr>
           <w:rFonts w:ascii="Bricolage Grotesque" w:hAnsi="Bricolage Grotesque"/>
+          <w:sz w:val="20"/>
+          <w:szCs w:val="20"/>
         </w:rPr>
-        <w:t xml:space="preserve">*Alle Feiern sind 19:00 bis 21:00 </w:t>
+        <w:t>*</w:t>
+      </w:r>
+      <w:r>
+        <w:rPr>
+          <w:rFonts w:eastAsia="Noto Serif CJK SC" w:cs="Noto Sans Devanagari" w:ascii="Bricolage Grotesque" w:hAnsi="Bricolage Grotesque"/>
+          <w:b w:val="false"/>
+          <w:bCs w:val="false"/>
+          <w:color w:val="auto"/>
+          <w:kern w:val="2"/>
+          <w:sz w:val="20"/>
+          <w:szCs w:val="20"/>
+          <w:lang w:val="en-GB" w:eastAsia="zh-CN" w:bidi="hi-IN"/>
+        </w:rPr>
+        <w:t>Die genauen Uhrzeiten des Abendprogramms werden zu einem späteren Zeitpunkt kommuniziert. Startzeit liegt voraussichtlich zwischen 18:30-20:00 Uhr</w:t>
       </w:r>
     </w:p>
     <w:p>
@@ -1541,8 +2342,24 @@
       </w:pPr>
       <w:r>
         <w:rPr>
+          <w:rFonts w:eastAsia="Noto Serif CJK SC" w:cs="Noto Sans Devanagari" w:ascii="Bricolage Grotesque" w:hAnsi="Bricolage Grotesque"/>
+          <w:b w:val="false"/>
+          <w:bCs w:val="false"/>
+          <w:color w:val="auto"/>
+          <w:kern w:val="2"/>
+          <w:sz w:val="20"/>
+          <w:szCs w:val="20"/>
+          <w:lang w:val="en-GB" w:eastAsia="zh-CN" w:bidi="hi-IN"/>
+        </w:rPr>
+        <w:t>**</w:t>
+      </w:r>
+      <w:r>
+        <w:rPr>
           <w:rFonts w:ascii="Bricolage Grotesque" w:hAnsi="Bricolage Grotesque"/>
+          <w:sz w:val="20"/>
+          <w:szCs w:val="20"/>
         </w:rPr>
+        <w:t>Bei Off-Site-Aktivitäten: Startzeiten ab Lagerplatz können früher sein. Info folgt über Detailprogramm</w:t>
       </w:r>
     </w:p>
     <w:p>
@@ -1552,32 +2369,21 @@
         <w:jc w:val="start"/>
         <w:rPr>
           <w:rFonts w:ascii="Bricolage Grotesque" w:hAnsi="Bricolage Grotesque"/>
+          <w:sz w:val="20"/>
+          <w:szCs w:val="20"/>
         </w:rPr>
       </w:pPr>
       <w:r>
         <w:rPr>
           <w:rFonts w:ascii="Bricolage Grotesque" w:hAnsi="Bricolage Grotesque"/>
-        </w:rPr>
-      </w:r>
-    </w:p>
-    <w:p>
-      <w:pPr>
-        <w:pStyle w:val="Normal"/>
-        <w:bidi w:val="0"/>
-        <w:jc w:val="start"/>
-        <w:rPr>
-          <w:rFonts w:ascii="Bricolage Grotesque" w:hAnsi="Bricolage Grotesque"/>
-        </w:rPr>
-      </w:pPr>
-      <w:r>
-        <w:rPr>
-          <w:rFonts w:ascii="Bricolage Grotesque" w:hAnsi="Bricolage Grotesque"/>
+          <w:sz w:val="20"/>
+          <w:szCs w:val="20"/>
         </w:rPr>
       </w:r>
     </w:p>
     <w:tbl>
       <w:tblPr>
-        <w:tblW w:w="5000" w:type="pct"/>
+        <w:tblW w:w="14564" w:type="dxa"/>
         <w:jc w:val="start"/>
         <w:tblInd w:w="0" w:type="dxa"/>
         <w:tblLayout w:type="fixed"/>
@@ -1589,20 +2395,21 @@
         </w:tblCellMar>
       </w:tblPr>
       <w:tblGrid>
-        <w:gridCol w:w="2428"/>
-        <w:gridCol w:w="2428"/>
-        <w:gridCol w:w="2428"/>
-        <w:gridCol w:w="2428"/>
-        <w:gridCol w:w="2429"/>
-        <w:gridCol w:w="2429"/>
+        <w:gridCol w:w="1922"/>
+        <w:gridCol w:w="2240"/>
+        <w:gridCol w:w="2081"/>
+        <w:gridCol w:w="2080"/>
+        <w:gridCol w:w="2081"/>
+        <w:gridCol w:w="2081"/>
+        <w:gridCol w:w="2079"/>
       </w:tblGrid>
       <w:tr>
         <w:trPr>
-          <w:trHeight w:val="340" w:hRule="atLeast"/>
+          <w:trHeight w:val="341" w:hRule="atLeast"/>
         </w:trPr>
         <w:tc>
           <w:tcPr>
-            <w:tcW w:w="2428" w:type="dxa"/>
+            <w:tcW w:w="1922" w:type="dxa"/>
             <w:tcBorders/>
             <w:shd w:fill="F2C966" w:val="clear"/>
           </w:tcPr>
@@ -1623,11 +2430,17 @@
               </w:rPr>
               <w:t>Ausflug</w:t>
             </w:r>
-          </w:p>
-        </w:tc>
-        <w:tc>
-          <w:tcPr>
-            <w:tcW w:w="2428" w:type="dxa"/>
+            <w:r>
+              <w:rPr>
+                <w:rFonts w:ascii="Bricolage Grotesque" w:hAnsi="Bricolage Grotesque"/>
+              </w:rPr>
+              <w:t xml:space="preserve"> </w:t>
+            </w:r>
+          </w:p>
+        </w:tc>
+        <w:tc>
+          <w:tcPr>
+            <w:tcW w:w="2240" w:type="dxa"/>
             <w:tcBorders/>
             <w:shd w:fill="E87928" w:val="clear"/>
           </w:tcPr>
@@ -1646,13 +2459,13 @@
                 <w:sz w:val="24"/>
                 <w:szCs w:val="24"/>
               </w:rPr>
-              <w:t>Workshop</w:t>
-            </w:r>
-          </w:p>
-        </w:tc>
-        <w:tc>
-          <w:tcPr>
-            <w:tcW w:w="2428" w:type="dxa"/>
+              <w:t>Programfläche</w:t>
+            </w:r>
+          </w:p>
+        </w:tc>
+        <w:tc>
+          <w:tcPr>
+            <w:tcW w:w="2081" w:type="dxa"/>
             <w:tcBorders/>
             <w:shd w:fill="C6464A" w:val="clear"/>
           </w:tcPr>
@@ -1671,13 +2484,13 @@
                 <w:sz w:val="24"/>
                 <w:szCs w:val="24"/>
               </w:rPr>
-              <w:t>Sport / Prog. Fläche</w:t>
-            </w:r>
-          </w:p>
-        </w:tc>
-        <w:tc>
-          <w:tcPr>
-            <w:tcW w:w="2428" w:type="dxa"/>
+              <w:t xml:space="preserve">Sportaktivität </w:t>
+            </w:r>
+          </w:p>
+        </w:tc>
+        <w:tc>
+          <w:tcPr>
+            <w:tcW w:w="2080" w:type="dxa"/>
             <w:tcBorders/>
             <w:shd w:fill="00B48F" w:val="clear"/>
           </w:tcPr>
@@ -1702,7 +2515,7 @@
         </w:tc>
         <w:tc>
           <w:tcPr>
-            <w:tcW w:w="2429" w:type="dxa"/>
+            <w:tcW w:w="2081" w:type="dxa"/>
             <w:tcBorders/>
             <w:shd w:fill="608EE4" w:val="clear"/>
           </w:tcPr>
@@ -1721,13 +2534,46 @@
                 <w:sz w:val="24"/>
                 <w:szCs w:val="24"/>
               </w:rPr>
-              <w:t>Wasserkativität</w:t>
-            </w:r>
-          </w:p>
-        </w:tc>
-        <w:tc>
-          <w:tcPr>
-            <w:tcW w:w="2429" w:type="dxa"/>
+              <w:t>Wasser</w:t>
+            </w:r>
+          </w:p>
+        </w:tc>
+        <w:tc>
+          <w:tcPr>
+            <w:tcW w:w="2081" w:type="dxa"/>
+            <w:tcBorders/>
+            <w:shd w:fill="4F2C1D" w:val="clear"/>
+          </w:tcPr>
+          <w:p>
+            <w:pPr>
+              <w:pStyle w:val="TableContents"/>
+              <w:suppressAutoHyphens w:val="true"/>
+              <w:overflowPunct w:val="false"/>
+              <w:bidi w:val="0"/>
+              <w:spacing w:before="0" w:after="0"/>
+              <w:jc w:val="start"/>
+              <w:rPr>
+                <w:rFonts w:ascii="Bricolage Grotesque" w:hAnsi="Bricolage Grotesque"/>
+              </w:rPr>
+            </w:pPr>
+            <w:r>
+              <w:rPr>
+                <w:rFonts w:eastAsia="Noto Serif CJK SC" w:cs="Noto Sans Devanagari" w:ascii="Bricolage Grotesque" w:hAnsi="Bricolage Grotesque"/>
+                <w:b/>
+                <w:bCs/>
+                <w:color w:val="auto"/>
+                <w:kern w:val="2"/>
+                <w:sz w:val="24"/>
+                <w:szCs w:val="24"/>
+                <w:lang w:val="en-GB" w:eastAsia="zh-CN" w:bidi="hi-IN"/>
+              </w:rPr>
+              <w:t>Workshop</w:t>
+            </w:r>
+          </w:p>
+        </w:tc>
+        <w:tc>
+          <w:tcPr>
+            <w:tcW w:w="2079" w:type="dxa"/>
             <w:tcBorders/>
             <w:shd w:fill="000000" w:val="clear"/>
           </w:tcPr>
@@ -1746,7 +2592,7 @@
                 <w:sz w:val="24"/>
                 <w:szCs w:val="24"/>
               </w:rPr>
-              <w:t>Rahmenprogramm</w:t>
+              <w:t>Anlass</w:t>
             </w:r>
           </w:p>
         </w:tc>
@@ -1920,21 +2766,6 @@
         </w:rPr>
       </w:r>
     </w:p>
-    <w:p>
-      <w:pPr>
-        <w:pStyle w:val="Normal"/>
-        <w:bidi w:val="0"/>
-        <w:jc w:val="center"/>
-        <w:rPr>
-          <w:rFonts w:ascii="Bricolage Grotesque" w:hAnsi="Bricolage Grotesque"/>
-        </w:rPr>
-      </w:pPr>
-      <w:r>
-        <w:rPr>
-          <w:rFonts w:ascii="Bricolage Grotesque" w:hAnsi="Bricolage Grotesque"/>
-        </w:rPr>
-      </w:r>
-    </w:p>
     <w:tbl>
       <w:tblPr>
         <w:tblW w:w="14562" w:type="dxa"/>
@@ -2007,7 +2838,7 @@
                 <w:b/>
                 <w:bCs/>
               </w:rPr>
-              <w:t>So 19.07.</w:t>
+              <w:t>So.19.07.</w:t>
             </w:r>
           </w:p>
         </w:tc>
@@ -2111,7 +2942,7 @@
                 <w:b/>
                 <w:bCs/>
               </w:rPr>
-              <w:t xml:space="preserve">Do 23.07. </w:t>
+              <w:t xml:space="preserve">Do 22.07. </w:t>
             </w:r>
           </w:p>
         </w:tc>
@@ -2168,7 +2999,7 @@
                 <w:b/>
                 <w:bCs/>
               </w:rPr>
-              <w:t>10:00</w:t>
+              <w:t>09:30</w:t>
             </w:r>
           </w:p>
           <w:p>
@@ -2188,7 +3019,27 @@
                 <w:sz w:val="20"/>
                 <w:szCs w:val="20"/>
               </w:rPr>
-              <w:t>12:00</w:t>
+              <w:t>11:</w:t>
+            </w:r>
+            <w:r>
+              <w:rPr>
+                <w:rFonts w:ascii="Bricolage Grotesque" w:hAnsi="Bricolage Grotesque"/>
+                <w:b/>
+                <w:bCs/>
+                <w:sz w:val="20"/>
+                <w:szCs w:val="20"/>
+              </w:rPr>
+              <w:t>3</w:t>
+            </w:r>
+            <w:r>
+              <w:rPr>
+                <w:rFonts w:ascii="Bricolage Grotesque" w:hAnsi="Bricolage Grotesque"/>
+                <w:b/>
+                <w:bCs/>
+                <w:sz w:val="20"/>
+                <w:szCs w:val="20"/>
+              </w:rPr>
+              <w:t>0</w:t>
             </w:r>
           </w:p>
         </w:tc>
@@ -2229,29 +3080,29 @@
                 <w:szCs w:val="24"/>
                 <w:lang w:val="en-GB" w:eastAsia="zh-CN" w:bidi="hi-IN"/>
               </w:rPr>
-              <w:t>{H0_name}</w:t>
-            </w:r>
-          </w:p>
-          <w:p>
-            <w:pPr>
-              <w:pStyle w:val="TableContents"/>
-              <w:widowControl w:val="false"/>
-              <w:suppressLineNumbers/>
-              <w:bidi w:val="0"/>
-              <w:jc w:val="start"/>
-              <w:rPr>
-                <w:rFonts w:ascii="Bricolage Grotesque" w:hAnsi="Bricolage Grotesque"/>
-                <w:sz w:val="20"/>
-                <w:szCs w:val="20"/>
-              </w:rPr>
-            </w:pPr>
-            <w:r>
-              <w:rPr>
-                <w:rFonts w:ascii="Bricolage Grotesque" w:hAnsi="Bricolage Grotesque"/>
-                <w:sz w:val="20"/>
-                <w:szCs w:val="20"/>
-              </w:rPr>
-              <w:t>{H0_place}</w:t>
+              <w:t>{H0_id}</w:t>
+            </w:r>
+          </w:p>
+          <w:p>
+            <w:pPr>
+              <w:pStyle w:val="TableContents"/>
+              <w:widowControl w:val="false"/>
+              <w:suppressLineNumbers/>
+              <w:bidi w:val="0"/>
+              <w:jc w:val="start"/>
+              <w:rPr>
+                <w:rFonts w:ascii="Bricolage Grotesque" w:hAnsi="Bricolage Grotesque"/>
+              </w:rPr>
+            </w:pPr>
+            <w:r>
+              <w:rPr>
+                <w:rFonts w:ascii="Bricolage Grotesque" w:hAnsi="Bricolage Grotesque"/>
+                <w:b w:val="false"/>
+                <w:bCs w:val="false"/>
+                <w:sz w:val="20"/>
+                <w:szCs w:val="20"/>
+              </w:rPr>
+              <w:t>{H0_fullname}</w:t>
             </w:r>
           </w:p>
         </w:tc>
@@ -2265,18 +3116,56 @@
           <w:p>
             <w:pPr>
               <w:pStyle w:val="TableContents"/>
-              <w:widowControl w:val="false"/>
-              <w:suppressLineNumbers/>
-              <w:bidi w:val="0"/>
-              <w:jc w:val="start"/>
-              <w:rPr>
-                <w:rFonts w:ascii="Bricolage Grotesque" w:hAnsi="Bricolage Grotesque"/>
-              </w:rPr>
-            </w:pPr>
-            <w:r>
-              <w:rPr>
-                <w:rFonts w:ascii="Bricolage Grotesque" w:hAnsi="Bricolage Grotesque"/>
-              </w:rPr>
+              <w:suppressAutoHyphens w:val="true"/>
+              <w:overflowPunct w:val="false"/>
+              <w:bidi w:val="0"/>
+              <w:spacing w:before="0" w:after="0"/>
+              <w:jc w:val="start"/>
+              <w:rPr>
+                <w:rFonts w:ascii="Bricolage Grotesque" w:hAnsi="Bricolage Grotesque" w:eastAsia="Noto Serif CJK SC" w:cs="Noto Sans Devanagari"/>
+                <w:b/>
+                <w:bCs/>
+                <w:color w:val="auto"/>
+                <w:kern w:val="2"/>
+                <w:sz w:val="24"/>
+                <w:szCs w:val="24"/>
+                <w:lang w:val="en-GB" w:eastAsia="zh-CN" w:bidi="hi-IN"/>
+              </w:rPr>
+            </w:pPr>
+            <w:r>
+              <w:rPr>
+                <w:rFonts w:eastAsia="Noto Serif CJK SC" w:cs="Noto Sans Devanagari" w:ascii="Bricolage Grotesque" w:hAnsi="Bricolage Grotesque"/>
+                <w:b/>
+                <w:bCs/>
+                <w:color w:val="auto"/>
+                <w:kern w:val="2"/>
+                <w:sz w:val="24"/>
+                <w:szCs w:val="24"/>
+                <w:lang w:val="en-GB" w:eastAsia="zh-CN" w:bidi="hi-IN"/>
+              </w:rPr>
+              <w:t>{I0_id}</w:t>
+            </w:r>
+          </w:p>
+          <w:p>
+            <w:pPr>
+              <w:pStyle w:val="TableContents"/>
+              <w:widowControl w:val="false"/>
+              <w:suppressLineNumbers/>
+              <w:bidi w:val="0"/>
+              <w:jc w:val="start"/>
+              <w:rPr>
+                <w:rFonts w:ascii="Bricolage Grotesque" w:hAnsi="Bricolage Grotesque"/>
+              </w:rPr>
+            </w:pPr>
+            <w:r>
+              <w:rPr>
+                <w:rFonts w:ascii="Bricolage Grotesque" w:hAnsi="Bricolage Grotesque"/>
+                <w:b w:val="false"/>
+                <w:bCs w:val="false"/>
+                <w:sz w:val="20"/>
+                <w:szCs w:val="20"/>
+              </w:rPr>
+              <w:t>{I0_fullname}</w:t>
             </w:r>
           </w:p>
         </w:tc>
@@ -2290,18 +3179,56 @@
           <w:p>
             <w:pPr>
               <w:pStyle w:val="TableContents"/>
-              <w:widowControl w:val="false"/>
-              <w:suppressLineNumbers/>
-              <w:bidi w:val="0"/>
-              <w:jc w:val="start"/>
-              <w:rPr>
-                <w:rFonts w:ascii="Bricolage Grotesque" w:hAnsi="Bricolage Grotesque"/>
-              </w:rPr>
-            </w:pPr>
-            <w:r>
-              <w:rPr>
-                <w:rFonts w:ascii="Bricolage Grotesque" w:hAnsi="Bricolage Grotesque"/>
-              </w:rPr>
+              <w:suppressAutoHyphens w:val="true"/>
+              <w:overflowPunct w:val="false"/>
+              <w:bidi w:val="0"/>
+              <w:spacing w:before="0" w:after="0"/>
+              <w:jc w:val="start"/>
+              <w:rPr>
+                <w:rFonts w:ascii="Bricolage Grotesque" w:hAnsi="Bricolage Grotesque" w:eastAsia="Noto Serif CJK SC" w:cs="Noto Sans Devanagari"/>
+                <w:b/>
+                <w:bCs/>
+                <w:color w:val="auto"/>
+                <w:kern w:val="2"/>
+                <w:sz w:val="24"/>
+                <w:szCs w:val="24"/>
+                <w:lang w:val="en-GB" w:eastAsia="zh-CN" w:bidi="hi-IN"/>
+              </w:rPr>
+            </w:pPr>
+            <w:r>
+              <w:rPr>
+                <w:rFonts w:eastAsia="Noto Serif CJK SC" w:cs="Noto Sans Devanagari" w:ascii="Bricolage Grotesque" w:hAnsi="Bricolage Grotesque"/>
+                <w:b/>
+                <w:bCs/>
+                <w:color w:val="auto"/>
+                <w:kern w:val="2"/>
+                <w:sz w:val="24"/>
+                <w:szCs w:val="24"/>
+                <w:lang w:val="en-GB" w:eastAsia="zh-CN" w:bidi="hi-IN"/>
+              </w:rPr>
+              <w:t>{J0_id}</w:t>
+            </w:r>
+          </w:p>
+          <w:p>
+            <w:pPr>
+              <w:pStyle w:val="TableContents"/>
+              <w:widowControl w:val="false"/>
+              <w:suppressLineNumbers/>
+              <w:bidi w:val="0"/>
+              <w:jc w:val="start"/>
+              <w:rPr>
+                <w:rFonts w:ascii="Bricolage Grotesque" w:hAnsi="Bricolage Grotesque"/>
+              </w:rPr>
+            </w:pPr>
+            <w:r>
+              <w:rPr>
+                <w:rFonts w:ascii="Bricolage Grotesque" w:hAnsi="Bricolage Grotesque"/>
+                <w:b w:val="false"/>
+                <w:bCs w:val="false"/>
+                <w:sz w:val="20"/>
+                <w:szCs w:val="20"/>
+              </w:rPr>
+              <w:t>{J0_fullname}</w:t>
             </w:r>
           </w:p>
         </w:tc>
@@ -2315,18 +3242,56 @@
           <w:p>
             <w:pPr>
               <w:pStyle w:val="TableContents"/>
-              <w:widowControl w:val="false"/>
-              <w:suppressLineNumbers/>
-              <w:bidi w:val="0"/>
-              <w:jc w:val="start"/>
-              <w:rPr>
-                <w:rFonts w:ascii="Bricolage Grotesque" w:hAnsi="Bricolage Grotesque"/>
-              </w:rPr>
-            </w:pPr>
-            <w:r>
-              <w:rPr>
-                <w:rFonts w:ascii="Bricolage Grotesque" w:hAnsi="Bricolage Grotesque"/>
-              </w:rPr>
+              <w:suppressAutoHyphens w:val="true"/>
+              <w:overflowPunct w:val="false"/>
+              <w:bidi w:val="0"/>
+              <w:spacing w:before="0" w:after="0"/>
+              <w:jc w:val="start"/>
+              <w:rPr>
+                <w:rFonts w:ascii="Bricolage Grotesque" w:hAnsi="Bricolage Grotesque" w:eastAsia="Noto Serif CJK SC" w:cs="Noto Sans Devanagari"/>
+                <w:b/>
+                <w:bCs/>
+                <w:color w:val="auto"/>
+                <w:kern w:val="2"/>
+                <w:sz w:val="24"/>
+                <w:szCs w:val="24"/>
+                <w:lang w:val="en-GB" w:eastAsia="zh-CN" w:bidi="hi-IN"/>
+              </w:rPr>
+            </w:pPr>
+            <w:r>
+              <w:rPr>
+                <w:rFonts w:eastAsia="Noto Serif CJK SC" w:cs="Noto Sans Devanagari" w:ascii="Bricolage Grotesque" w:hAnsi="Bricolage Grotesque"/>
+                <w:b/>
+                <w:bCs/>
+                <w:color w:val="auto"/>
+                <w:kern w:val="2"/>
+                <w:sz w:val="24"/>
+                <w:szCs w:val="24"/>
+                <w:lang w:val="en-GB" w:eastAsia="zh-CN" w:bidi="hi-IN"/>
+              </w:rPr>
+              <w:t>{K0_id}</w:t>
+            </w:r>
+          </w:p>
+          <w:p>
+            <w:pPr>
+              <w:pStyle w:val="TableContents"/>
+              <w:widowControl w:val="false"/>
+              <w:suppressLineNumbers/>
+              <w:bidi w:val="0"/>
+              <w:jc w:val="start"/>
+              <w:rPr>
+                <w:rFonts w:ascii="Bricolage Grotesque" w:hAnsi="Bricolage Grotesque"/>
+              </w:rPr>
+            </w:pPr>
+            <w:r>
+              <w:rPr>
+                <w:rFonts w:ascii="Bricolage Grotesque" w:hAnsi="Bricolage Grotesque"/>
+                <w:b w:val="false"/>
+                <w:bCs w:val="false"/>
+                <w:sz w:val="20"/>
+                <w:szCs w:val="20"/>
+              </w:rPr>
+              <w:t>{K0_fullname}</w:t>
             </w:r>
           </w:p>
         </w:tc>
@@ -2340,18 +3305,56 @@
           <w:p>
             <w:pPr>
               <w:pStyle w:val="TableContents"/>
-              <w:widowControl w:val="false"/>
-              <w:suppressLineNumbers/>
-              <w:bidi w:val="0"/>
-              <w:jc w:val="start"/>
-              <w:rPr>
-                <w:rFonts w:ascii="Bricolage Grotesque" w:hAnsi="Bricolage Grotesque"/>
-              </w:rPr>
-            </w:pPr>
-            <w:r>
-              <w:rPr>
-                <w:rFonts w:ascii="Bricolage Grotesque" w:hAnsi="Bricolage Grotesque"/>
-              </w:rPr>
+              <w:suppressAutoHyphens w:val="true"/>
+              <w:overflowPunct w:val="false"/>
+              <w:bidi w:val="0"/>
+              <w:spacing w:before="0" w:after="0"/>
+              <w:jc w:val="start"/>
+              <w:rPr>
+                <w:rFonts w:ascii="Bricolage Grotesque" w:hAnsi="Bricolage Grotesque" w:eastAsia="Noto Serif CJK SC" w:cs="Noto Sans Devanagari"/>
+                <w:b/>
+                <w:bCs/>
+                <w:color w:val="auto"/>
+                <w:kern w:val="2"/>
+                <w:sz w:val="24"/>
+                <w:szCs w:val="24"/>
+                <w:lang w:val="en-GB" w:eastAsia="zh-CN" w:bidi="hi-IN"/>
+              </w:rPr>
+            </w:pPr>
+            <w:r>
+              <w:rPr>
+                <w:rFonts w:eastAsia="Noto Serif CJK SC" w:cs="Noto Sans Devanagari" w:ascii="Bricolage Grotesque" w:hAnsi="Bricolage Grotesque"/>
+                <w:b/>
+                <w:bCs/>
+                <w:color w:val="auto"/>
+                <w:kern w:val="2"/>
+                <w:sz w:val="24"/>
+                <w:szCs w:val="24"/>
+                <w:lang w:val="en-GB" w:eastAsia="zh-CN" w:bidi="hi-IN"/>
+              </w:rPr>
+              <w:t>{L0_id}</w:t>
+            </w:r>
+          </w:p>
+          <w:p>
+            <w:pPr>
+              <w:pStyle w:val="TableContents"/>
+              <w:widowControl w:val="false"/>
+              <w:suppressLineNumbers/>
+              <w:bidi w:val="0"/>
+              <w:jc w:val="start"/>
+              <w:rPr>
+                <w:rFonts w:ascii="Bricolage Grotesque" w:hAnsi="Bricolage Grotesque"/>
+              </w:rPr>
+            </w:pPr>
+            <w:r>
+              <w:rPr>
+                <w:rFonts w:ascii="Bricolage Grotesque" w:hAnsi="Bricolage Grotesque"/>
+                <w:b w:val="false"/>
+                <w:bCs w:val="false"/>
+                <w:sz w:val="20"/>
+                <w:szCs w:val="20"/>
+              </w:rPr>
+              <w:t>{L0_fullname}</w:t>
             </w:r>
           </w:p>
         </w:tc>
@@ -2365,18 +3368,56 @@
           <w:p>
             <w:pPr>
               <w:pStyle w:val="TableContents"/>
-              <w:widowControl w:val="false"/>
-              <w:suppressLineNumbers/>
-              <w:bidi w:val="0"/>
-              <w:jc w:val="start"/>
-              <w:rPr>
-                <w:rFonts w:ascii="Bricolage Grotesque" w:hAnsi="Bricolage Grotesque"/>
-              </w:rPr>
-            </w:pPr>
-            <w:r>
-              <w:rPr>
-                <w:rFonts w:ascii="Bricolage Grotesque" w:hAnsi="Bricolage Grotesque"/>
-              </w:rPr>
+              <w:suppressAutoHyphens w:val="true"/>
+              <w:overflowPunct w:val="false"/>
+              <w:bidi w:val="0"/>
+              <w:spacing w:before="0" w:after="0"/>
+              <w:jc w:val="start"/>
+              <w:rPr>
+                <w:rFonts w:ascii="Bricolage Grotesque" w:hAnsi="Bricolage Grotesque" w:eastAsia="Noto Serif CJK SC" w:cs="Noto Sans Devanagari"/>
+                <w:b/>
+                <w:bCs/>
+                <w:color w:val="auto"/>
+                <w:kern w:val="2"/>
+                <w:sz w:val="24"/>
+                <w:szCs w:val="24"/>
+                <w:lang w:val="en-GB" w:eastAsia="zh-CN" w:bidi="hi-IN"/>
+              </w:rPr>
+            </w:pPr>
+            <w:r>
+              <w:rPr>
+                <w:rFonts w:eastAsia="Noto Serif CJK SC" w:cs="Noto Sans Devanagari" w:ascii="Bricolage Grotesque" w:hAnsi="Bricolage Grotesque"/>
+                <w:b/>
+                <w:bCs/>
+                <w:color w:val="auto"/>
+                <w:kern w:val="2"/>
+                <w:sz w:val="24"/>
+                <w:szCs w:val="24"/>
+                <w:lang w:val="en-GB" w:eastAsia="zh-CN" w:bidi="hi-IN"/>
+              </w:rPr>
+              <w:t>{M0_id}</w:t>
+            </w:r>
+          </w:p>
+          <w:p>
+            <w:pPr>
+              <w:pStyle w:val="TableContents"/>
+              <w:widowControl w:val="false"/>
+              <w:suppressLineNumbers/>
+              <w:bidi w:val="0"/>
+              <w:jc w:val="start"/>
+              <w:rPr>
+                <w:rFonts w:ascii="Bricolage Grotesque" w:hAnsi="Bricolage Grotesque"/>
+              </w:rPr>
+            </w:pPr>
+            <w:r>
+              <w:rPr>
+                <w:rFonts w:ascii="Bricolage Grotesque" w:hAnsi="Bricolage Grotesque"/>
+                <w:b w:val="false"/>
+                <w:bCs w:val="false"/>
+                <w:sz w:val="20"/>
+                <w:szCs w:val="20"/>
+              </w:rPr>
+              <w:t>{M0_fullname}</w:t>
             </w:r>
           </w:p>
         </w:tc>
@@ -2407,7 +3448,7 @@
                 <w:b/>
                 <w:bCs/>
               </w:rPr>
-              <w:t>14:00</w:t>
+              <w:t>13:30</w:t>
             </w:r>
           </w:p>
           <w:p>
@@ -2427,7 +3468,7 @@
                 <w:sz w:val="20"/>
                 <w:szCs w:val="20"/>
               </w:rPr>
-              <w:t>16:00</w:t>
+              <w:t>15:30</w:t>
             </w:r>
           </w:p>
         </w:tc>
@@ -2441,18 +3482,56 @@
           <w:p>
             <w:pPr>
               <w:pStyle w:val="TableContents"/>
-              <w:widowControl w:val="false"/>
-              <w:suppressLineNumbers/>
-              <w:bidi w:val="0"/>
-              <w:jc w:val="start"/>
-              <w:rPr>
-                <w:rFonts w:ascii="Bricolage Grotesque" w:hAnsi="Bricolage Grotesque"/>
-              </w:rPr>
-            </w:pPr>
-            <w:r>
-              <w:rPr>
-                <w:rFonts w:ascii="Bricolage Grotesque" w:hAnsi="Bricolage Grotesque"/>
-              </w:rPr>
+              <w:suppressAutoHyphens w:val="true"/>
+              <w:overflowPunct w:val="false"/>
+              <w:bidi w:val="0"/>
+              <w:spacing w:before="0" w:after="0"/>
+              <w:jc w:val="start"/>
+              <w:rPr>
+                <w:rFonts w:ascii="Bricolage Grotesque" w:hAnsi="Bricolage Grotesque" w:eastAsia="Noto Serif CJK SC" w:cs="Noto Sans Devanagari"/>
+                <w:b/>
+                <w:bCs/>
+                <w:color w:val="auto"/>
+                <w:kern w:val="2"/>
+                <w:sz w:val="24"/>
+                <w:szCs w:val="24"/>
+                <w:lang w:val="en-GB" w:eastAsia="zh-CN" w:bidi="hi-IN"/>
+              </w:rPr>
+            </w:pPr>
+            <w:r>
+              <w:rPr>
+                <w:rFonts w:eastAsia="Noto Serif CJK SC" w:cs="Noto Sans Devanagari" w:ascii="Bricolage Grotesque" w:hAnsi="Bricolage Grotesque"/>
+                <w:b/>
+                <w:bCs/>
+                <w:color w:val="auto"/>
+                <w:kern w:val="2"/>
+                <w:sz w:val="24"/>
+                <w:szCs w:val="24"/>
+                <w:lang w:val="en-GB" w:eastAsia="zh-CN" w:bidi="hi-IN"/>
+              </w:rPr>
+              <w:t>{H1_id}</w:t>
+            </w:r>
+          </w:p>
+          <w:p>
+            <w:pPr>
+              <w:pStyle w:val="TableContents"/>
+              <w:widowControl w:val="false"/>
+              <w:suppressLineNumbers/>
+              <w:bidi w:val="0"/>
+              <w:jc w:val="start"/>
+              <w:rPr>
+                <w:rFonts w:ascii="Bricolage Grotesque" w:hAnsi="Bricolage Grotesque"/>
+              </w:rPr>
+            </w:pPr>
+            <w:r>
+              <w:rPr>
+                <w:rFonts w:ascii="Bricolage Grotesque" w:hAnsi="Bricolage Grotesque"/>
+                <w:b w:val="false"/>
+                <w:bCs w:val="false"/>
+                <w:sz w:val="20"/>
+                <w:szCs w:val="20"/>
+              </w:rPr>
+              <w:t>{H1_fullname}</w:t>
             </w:r>
           </w:p>
         </w:tc>
@@ -2466,18 +3545,56 @@
           <w:p>
             <w:pPr>
               <w:pStyle w:val="TableContents"/>
-              <w:widowControl w:val="false"/>
-              <w:suppressLineNumbers/>
-              <w:bidi w:val="0"/>
-              <w:jc w:val="start"/>
-              <w:rPr>
-                <w:rFonts w:ascii="Bricolage Grotesque" w:hAnsi="Bricolage Grotesque"/>
-              </w:rPr>
-            </w:pPr>
-            <w:r>
-              <w:rPr>
-                <w:rFonts w:ascii="Bricolage Grotesque" w:hAnsi="Bricolage Grotesque"/>
-              </w:rPr>
+              <w:suppressAutoHyphens w:val="true"/>
+              <w:overflowPunct w:val="false"/>
+              <w:bidi w:val="0"/>
+              <w:spacing w:before="0" w:after="0"/>
+              <w:jc w:val="start"/>
+              <w:rPr>
+                <w:rFonts w:ascii="Bricolage Grotesque" w:hAnsi="Bricolage Grotesque" w:eastAsia="Noto Serif CJK SC" w:cs="Noto Sans Devanagari"/>
+                <w:b/>
+                <w:bCs/>
+                <w:color w:val="auto"/>
+                <w:kern w:val="2"/>
+                <w:sz w:val="24"/>
+                <w:szCs w:val="24"/>
+                <w:lang w:val="en-GB" w:eastAsia="zh-CN" w:bidi="hi-IN"/>
+              </w:rPr>
+            </w:pPr>
+            <w:r>
+              <w:rPr>
+                <w:rFonts w:eastAsia="Noto Serif CJK SC" w:cs="Noto Sans Devanagari" w:ascii="Bricolage Grotesque" w:hAnsi="Bricolage Grotesque"/>
+                <w:b/>
+                <w:bCs/>
+                <w:color w:val="auto"/>
+                <w:kern w:val="2"/>
+                <w:sz w:val="24"/>
+                <w:szCs w:val="24"/>
+                <w:lang w:val="en-GB" w:eastAsia="zh-CN" w:bidi="hi-IN"/>
+              </w:rPr>
+              <w:t>{I1_id}</w:t>
+            </w:r>
+          </w:p>
+          <w:p>
+            <w:pPr>
+              <w:pStyle w:val="TableContents"/>
+              <w:widowControl w:val="false"/>
+              <w:suppressLineNumbers/>
+              <w:bidi w:val="0"/>
+              <w:jc w:val="start"/>
+              <w:rPr>
+                <w:rFonts w:ascii="Bricolage Grotesque" w:hAnsi="Bricolage Grotesque"/>
+              </w:rPr>
+            </w:pPr>
+            <w:r>
+              <w:rPr>
+                <w:rFonts w:ascii="Bricolage Grotesque" w:hAnsi="Bricolage Grotesque"/>
+                <w:b w:val="false"/>
+                <w:bCs w:val="false"/>
+                <w:sz w:val="20"/>
+                <w:szCs w:val="20"/>
+              </w:rPr>
+              <w:t>{I1_fullname}</w:t>
             </w:r>
           </w:p>
         </w:tc>
@@ -2491,18 +3608,56 @@
           <w:p>
             <w:pPr>
               <w:pStyle w:val="TableContents"/>
-              <w:widowControl w:val="false"/>
-              <w:suppressLineNumbers/>
-              <w:bidi w:val="0"/>
-              <w:jc w:val="start"/>
-              <w:rPr>
-                <w:rFonts w:ascii="Bricolage Grotesque" w:hAnsi="Bricolage Grotesque"/>
-              </w:rPr>
-            </w:pPr>
-            <w:r>
-              <w:rPr>
-                <w:rFonts w:ascii="Bricolage Grotesque" w:hAnsi="Bricolage Grotesque"/>
-              </w:rPr>
+              <w:suppressAutoHyphens w:val="true"/>
+              <w:overflowPunct w:val="false"/>
+              <w:bidi w:val="0"/>
+              <w:spacing w:before="0" w:after="0"/>
+              <w:jc w:val="start"/>
+              <w:rPr>
+                <w:rFonts w:ascii="Bricolage Grotesque" w:hAnsi="Bricolage Grotesque" w:eastAsia="Noto Serif CJK SC" w:cs="Noto Sans Devanagari"/>
+                <w:b/>
+                <w:bCs/>
+                <w:color w:val="auto"/>
+                <w:kern w:val="2"/>
+                <w:sz w:val="24"/>
+                <w:szCs w:val="24"/>
+                <w:lang w:val="en-GB" w:eastAsia="zh-CN" w:bidi="hi-IN"/>
+              </w:rPr>
+            </w:pPr>
+            <w:r>
+              <w:rPr>
+                <w:rFonts w:eastAsia="Noto Serif CJK SC" w:cs="Noto Sans Devanagari" w:ascii="Bricolage Grotesque" w:hAnsi="Bricolage Grotesque"/>
+                <w:b/>
+                <w:bCs/>
+                <w:color w:val="auto"/>
+                <w:kern w:val="2"/>
+                <w:sz w:val="24"/>
+                <w:szCs w:val="24"/>
+                <w:lang w:val="en-GB" w:eastAsia="zh-CN" w:bidi="hi-IN"/>
+              </w:rPr>
+              <w:t>{J1_id}</w:t>
+            </w:r>
+          </w:p>
+          <w:p>
+            <w:pPr>
+              <w:pStyle w:val="TableContents"/>
+              <w:widowControl w:val="false"/>
+              <w:suppressLineNumbers/>
+              <w:bidi w:val="0"/>
+              <w:jc w:val="start"/>
+              <w:rPr>
+                <w:rFonts w:ascii="Bricolage Grotesque" w:hAnsi="Bricolage Grotesque"/>
+              </w:rPr>
+            </w:pPr>
+            <w:r>
+              <w:rPr>
+                <w:rFonts w:ascii="Bricolage Grotesque" w:hAnsi="Bricolage Grotesque"/>
+                <w:b w:val="false"/>
+                <w:bCs w:val="false"/>
+                <w:sz w:val="20"/>
+                <w:szCs w:val="20"/>
+              </w:rPr>
+              <w:t>{J1_fullname}</w:t>
             </w:r>
           </w:p>
         </w:tc>
@@ -2516,18 +3671,56 @@
           <w:p>
             <w:pPr>
               <w:pStyle w:val="TableContents"/>
-              <w:widowControl w:val="false"/>
-              <w:suppressLineNumbers/>
-              <w:bidi w:val="0"/>
-              <w:jc w:val="start"/>
-              <w:rPr>
-                <w:rFonts w:ascii="Bricolage Grotesque" w:hAnsi="Bricolage Grotesque"/>
-              </w:rPr>
-            </w:pPr>
-            <w:r>
-              <w:rPr>
-                <w:rFonts w:ascii="Bricolage Grotesque" w:hAnsi="Bricolage Grotesque"/>
-              </w:rPr>
+              <w:suppressAutoHyphens w:val="true"/>
+              <w:overflowPunct w:val="false"/>
+              <w:bidi w:val="0"/>
+              <w:spacing w:before="0" w:after="0"/>
+              <w:jc w:val="start"/>
+              <w:rPr>
+                <w:rFonts w:ascii="Bricolage Grotesque" w:hAnsi="Bricolage Grotesque" w:eastAsia="Noto Serif CJK SC" w:cs="Noto Sans Devanagari"/>
+                <w:b/>
+                <w:bCs/>
+                <w:color w:val="auto"/>
+                <w:kern w:val="2"/>
+                <w:sz w:val="24"/>
+                <w:szCs w:val="24"/>
+                <w:lang w:val="en-GB" w:eastAsia="zh-CN" w:bidi="hi-IN"/>
+              </w:rPr>
+            </w:pPr>
+            <w:r>
+              <w:rPr>
+                <w:rFonts w:eastAsia="Noto Serif CJK SC" w:cs="Noto Sans Devanagari" w:ascii="Bricolage Grotesque" w:hAnsi="Bricolage Grotesque"/>
+                <w:b/>
+                <w:bCs/>
+                <w:color w:val="auto"/>
+                <w:kern w:val="2"/>
+                <w:sz w:val="24"/>
+                <w:szCs w:val="24"/>
+                <w:lang w:val="en-GB" w:eastAsia="zh-CN" w:bidi="hi-IN"/>
+              </w:rPr>
+              <w:t>{K1_id}</w:t>
+            </w:r>
+          </w:p>
+          <w:p>
+            <w:pPr>
+              <w:pStyle w:val="TableContents"/>
+              <w:widowControl w:val="false"/>
+              <w:suppressLineNumbers/>
+              <w:bidi w:val="0"/>
+              <w:jc w:val="start"/>
+              <w:rPr>
+                <w:rFonts w:ascii="Bricolage Grotesque" w:hAnsi="Bricolage Grotesque"/>
+              </w:rPr>
+            </w:pPr>
+            <w:r>
+              <w:rPr>
+                <w:rFonts w:ascii="Bricolage Grotesque" w:hAnsi="Bricolage Grotesque"/>
+                <w:b w:val="false"/>
+                <w:bCs w:val="false"/>
+                <w:sz w:val="20"/>
+                <w:szCs w:val="20"/>
+              </w:rPr>
+              <w:t>{K1_fullname}</w:t>
             </w:r>
           </w:p>
         </w:tc>
@@ -2541,18 +3734,56 @@
           <w:p>
             <w:pPr>
               <w:pStyle w:val="TableContents"/>
-              <w:widowControl w:val="false"/>
-              <w:suppressLineNumbers/>
-              <w:bidi w:val="0"/>
-              <w:jc w:val="start"/>
-              <w:rPr>
-                <w:rFonts w:ascii="Bricolage Grotesque" w:hAnsi="Bricolage Grotesque"/>
-              </w:rPr>
-            </w:pPr>
-            <w:r>
-              <w:rPr>
-                <w:rFonts w:ascii="Bricolage Grotesque" w:hAnsi="Bricolage Grotesque"/>
-              </w:rPr>
+              <w:suppressAutoHyphens w:val="true"/>
+              <w:overflowPunct w:val="false"/>
+              <w:bidi w:val="0"/>
+              <w:spacing w:before="0" w:after="0"/>
+              <w:jc w:val="start"/>
+              <w:rPr>
+                <w:rFonts w:ascii="Bricolage Grotesque" w:hAnsi="Bricolage Grotesque" w:eastAsia="Noto Serif CJK SC" w:cs="Noto Sans Devanagari"/>
+                <w:b/>
+                <w:bCs/>
+                <w:color w:val="auto"/>
+                <w:kern w:val="2"/>
+                <w:sz w:val="24"/>
+                <w:szCs w:val="24"/>
+                <w:lang w:val="en-GB" w:eastAsia="zh-CN" w:bidi="hi-IN"/>
+              </w:rPr>
+            </w:pPr>
+            <w:r>
+              <w:rPr>
+                <w:rFonts w:eastAsia="Noto Serif CJK SC" w:cs="Noto Sans Devanagari" w:ascii="Bricolage Grotesque" w:hAnsi="Bricolage Grotesque"/>
+                <w:b/>
+                <w:bCs/>
+                <w:color w:val="auto"/>
+                <w:kern w:val="2"/>
+                <w:sz w:val="24"/>
+                <w:szCs w:val="24"/>
+                <w:lang w:val="en-GB" w:eastAsia="zh-CN" w:bidi="hi-IN"/>
+              </w:rPr>
+              <w:t>{L1_id}</w:t>
+            </w:r>
+          </w:p>
+          <w:p>
+            <w:pPr>
+              <w:pStyle w:val="TableContents"/>
+              <w:widowControl w:val="false"/>
+              <w:suppressLineNumbers/>
+              <w:bidi w:val="0"/>
+              <w:jc w:val="start"/>
+              <w:rPr>
+                <w:rFonts w:ascii="Bricolage Grotesque" w:hAnsi="Bricolage Grotesque"/>
+              </w:rPr>
+            </w:pPr>
+            <w:r>
+              <w:rPr>
+                <w:rFonts w:ascii="Bricolage Grotesque" w:hAnsi="Bricolage Grotesque"/>
+                <w:b w:val="false"/>
+                <w:bCs w:val="false"/>
+                <w:sz w:val="20"/>
+                <w:szCs w:val="20"/>
+              </w:rPr>
+              <w:t>{L1_fullname}</w:t>
             </w:r>
           </w:p>
         </w:tc>
@@ -2566,18 +3797,56 @@
           <w:p>
             <w:pPr>
               <w:pStyle w:val="TableContents"/>
-              <w:widowControl w:val="false"/>
-              <w:suppressLineNumbers/>
-              <w:bidi w:val="0"/>
-              <w:jc w:val="start"/>
-              <w:rPr>
-                <w:rFonts w:ascii="Bricolage Grotesque" w:hAnsi="Bricolage Grotesque"/>
-              </w:rPr>
-            </w:pPr>
-            <w:r>
-              <w:rPr>
-                <w:rFonts w:ascii="Bricolage Grotesque" w:hAnsi="Bricolage Grotesque"/>
-              </w:rPr>
+              <w:suppressAutoHyphens w:val="true"/>
+              <w:overflowPunct w:val="false"/>
+              <w:bidi w:val="0"/>
+              <w:spacing w:before="0" w:after="0"/>
+              <w:jc w:val="start"/>
+              <w:rPr>
+                <w:rFonts w:ascii="Bricolage Grotesque" w:hAnsi="Bricolage Grotesque" w:eastAsia="Noto Serif CJK SC" w:cs="Noto Sans Devanagari"/>
+                <w:b/>
+                <w:bCs/>
+                <w:color w:val="auto"/>
+                <w:kern w:val="2"/>
+                <w:sz w:val="24"/>
+                <w:szCs w:val="24"/>
+                <w:lang w:val="en-GB" w:eastAsia="zh-CN" w:bidi="hi-IN"/>
+              </w:rPr>
+            </w:pPr>
+            <w:r>
+              <w:rPr>
+                <w:rFonts w:eastAsia="Noto Serif CJK SC" w:cs="Noto Sans Devanagari" w:ascii="Bricolage Grotesque" w:hAnsi="Bricolage Grotesque"/>
+                <w:b/>
+                <w:bCs/>
+                <w:color w:val="auto"/>
+                <w:kern w:val="2"/>
+                <w:sz w:val="24"/>
+                <w:szCs w:val="24"/>
+                <w:lang w:val="en-GB" w:eastAsia="zh-CN" w:bidi="hi-IN"/>
+              </w:rPr>
+              <w:t>{M1_id}</w:t>
+            </w:r>
+          </w:p>
+          <w:p>
+            <w:pPr>
+              <w:pStyle w:val="TableContents"/>
+              <w:widowControl w:val="false"/>
+              <w:suppressLineNumbers/>
+              <w:bidi w:val="0"/>
+              <w:jc w:val="start"/>
+              <w:rPr>
+                <w:rFonts w:ascii="Bricolage Grotesque" w:hAnsi="Bricolage Grotesque"/>
+              </w:rPr>
+            </w:pPr>
+            <w:r>
+              <w:rPr>
+                <w:rFonts w:ascii="Bricolage Grotesque" w:hAnsi="Bricolage Grotesque"/>
+                <w:b w:val="false"/>
+                <w:bCs w:val="false"/>
+                <w:sz w:val="20"/>
+                <w:szCs w:val="20"/>
+              </w:rPr>
+              <w:t>{M1_fullname}</w:t>
             </w:r>
           </w:p>
         </w:tc>
@@ -2642,18 +3911,56 @@
           <w:p>
             <w:pPr>
               <w:pStyle w:val="TableContents"/>
-              <w:widowControl w:val="false"/>
-              <w:suppressLineNumbers/>
-              <w:bidi w:val="0"/>
-              <w:jc w:val="start"/>
-              <w:rPr>
-                <w:rFonts w:ascii="Bricolage Grotesque" w:hAnsi="Bricolage Grotesque"/>
-              </w:rPr>
-            </w:pPr>
-            <w:r>
-              <w:rPr>
-                <w:rFonts w:ascii="Bricolage Grotesque" w:hAnsi="Bricolage Grotesque"/>
-              </w:rPr>
+              <w:suppressAutoHyphens w:val="true"/>
+              <w:overflowPunct w:val="false"/>
+              <w:bidi w:val="0"/>
+              <w:spacing w:before="0" w:after="0"/>
+              <w:jc w:val="start"/>
+              <w:rPr>
+                <w:rFonts w:ascii="Bricolage Grotesque" w:hAnsi="Bricolage Grotesque" w:eastAsia="Noto Serif CJK SC" w:cs="Noto Sans Devanagari"/>
+                <w:b/>
+                <w:bCs/>
+                <w:color w:val="auto"/>
+                <w:kern w:val="2"/>
+                <w:sz w:val="24"/>
+                <w:szCs w:val="24"/>
+                <w:lang w:val="en-GB" w:eastAsia="zh-CN" w:bidi="hi-IN"/>
+              </w:rPr>
+            </w:pPr>
+            <w:r>
+              <w:rPr>
+                <w:rFonts w:eastAsia="Noto Serif CJK SC" w:cs="Noto Sans Devanagari" w:ascii="Bricolage Grotesque" w:hAnsi="Bricolage Grotesque"/>
+                <w:b/>
+                <w:bCs/>
+                <w:color w:val="auto"/>
+                <w:kern w:val="2"/>
+                <w:sz w:val="24"/>
+                <w:szCs w:val="24"/>
+                <w:lang w:val="en-GB" w:eastAsia="zh-CN" w:bidi="hi-IN"/>
+              </w:rPr>
+              <w:t>{H2_id}</w:t>
+            </w:r>
+          </w:p>
+          <w:p>
+            <w:pPr>
+              <w:pStyle w:val="TableContents"/>
+              <w:widowControl w:val="false"/>
+              <w:suppressLineNumbers/>
+              <w:bidi w:val="0"/>
+              <w:jc w:val="start"/>
+              <w:rPr>
+                <w:rFonts w:ascii="Bricolage Grotesque" w:hAnsi="Bricolage Grotesque"/>
+              </w:rPr>
+            </w:pPr>
+            <w:r>
+              <w:rPr>
+                <w:rFonts w:ascii="Bricolage Grotesque" w:hAnsi="Bricolage Grotesque"/>
+                <w:b w:val="false"/>
+                <w:bCs w:val="false"/>
+                <w:sz w:val="20"/>
+                <w:szCs w:val="20"/>
+              </w:rPr>
+              <w:t>{H2_fullname}</w:t>
             </w:r>
           </w:p>
         </w:tc>
@@ -2667,18 +3974,56 @@
           <w:p>
             <w:pPr>
               <w:pStyle w:val="TableContents"/>
-              <w:widowControl w:val="false"/>
-              <w:suppressLineNumbers/>
-              <w:bidi w:val="0"/>
-              <w:jc w:val="start"/>
-              <w:rPr>
-                <w:rFonts w:ascii="Bricolage Grotesque" w:hAnsi="Bricolage Grotesque"/>
-              </w:rPr>
-            </w:pPr>
-            <w:r>
-              <w:rPr>
-                <w:rFonts w:ascii="Bricolage Grotesque" w:hAnsi="Bricolage Grotesque"/>
-              </w:rPr>
+              <w:suppressAutoHyphens w:val="true"/>
+              <w:overflowPunct w:val="false"/>
+              <w:bidi w:val="0"/>
+              <w:spacing w:before="0" w:after="0"/>
+              <w:jc w:val="start"/>
+              <w:rPr>
+                <w:rFonts w:ascii="Bricolage Grotesque" w:hAnsi="Bricolage Grotesque" w:eastAsia="Noto Serif CJK SC" w:cs="Noto Sans Devanagari"/>
+                <w:b/>
+                <w:bCs/>
+                <w:color w:val="auto"/>
+                <w:kern w:val="2"/>
+                <w:sz w:val="24"/>
+                <w:szCs w:val="24"/>
+                <w:lang w:val="en-GB" w:eastAsia="zh-CN" w:bidi="hi-IN"/>
+              </w:rPr>
+            </w:pPr>
+            <w:r>
+              <w:rPr>
+                <w:rFonts w:eastAsia="Noto Serif CJK SC" w:cs="Noto Sans Devanagari" w:ascii="Bricolage Grotesque" w:hAnsi="Bricolage Grotesque"/>
+                <w:b/>
+                <w:bCs/>
+                <w:color w:val="auto"/>
+                <w:kern w:val="2"/>
+                <w:sz w:val="24"/>
+                <w:szCs w:val="24"/>
+                <w:lang w:val="en-GB" w:eastAsia="zh-CN" w:bidi="hi-IN"/>
+              </w:rPr>
+              <w:t>{I2_id}</w:t>
+            </w:r>
+          </w:p>
+          <w:p>
+            <w:pPr>
+              <w:pStyle w:val="TableContents"/>
+              <w:widowControl w:val="false"/>
+              <w:suppressLineNumbers/>
+              <w:bidi w:val="0"/>
+              <w:jc w:val="start"/>
+              <w:rPr>
+                <w:rFonts w:ascii="Bricolage Grotesque" w:hAnsi="Bricolage Grotesque"/>
+              </w:rPr>
+            </w:pPr>
+            <w:r>
+              <w:rPr>
+                <w:rFonts w:ascii="Bricolage Grotesque" w:hAnsi="Bricolage Grotesque"/>
+                <w:b w:val="false"/>
+                <w:bCs w:val="false"/>
+                <w:sz w:val="20"/>
+                <w:szCs w:val="20"/>
+              </w:rPr>
+              <w:t>{I2_fullname}</w:t>
             </w:r>
           </w:p>
         </w:tc>
@@ -2692,18 +4037,56 @@
           <w:p>
             <w:pPr>
               <w:pStyle w:val="TableContents"/>
-              <w:widowControl w:val="false"/>
-              <w:suppressLineNumbers/>
-              <w:bidi w:val="0"/>
-              <w:jc w:val="start"/>
-              <w:rPr>
-                <w:rFonts w:ascii="Bricolage Grotesque" w:hAnsi="Bricolage Grotesque"/>
-              </w:rPr>
-            </w:pPr>
-            <w:r>
-              <w:rPr>
-                <w:rFonts w:ascii="Bricolage Grotesque" w:hAnsi="Bricolage Grotesque"/>
-              </w:rPr>
+              <w:suppressAutoHyphens w:val="true"/>
+              <w:overflowPunct w:val="false"/>
+              <w:bidi w:val="0"/>
+              <w:spacing w:before="0" w:after="0"/>
+              <w:jc w:val="start"/>
+              <w:rPr>
+                <w:rFonts w:ascii="Bricolage Grotesque" w:hAnsi="Bricolage Grotesque" w:eastAsia="Noto Serif CJK SC" w:cs="Noto Sans Devanagari"/>
+                <w:b/>
+                <w:bCs/>
+                <w:color w:val="auto"/>
+                <w:kern w:val="2"/>
+                <w:sz w:val="24"/>
+                <w:szCs w:val="24"/>
+                <w:lang w:val="en-GB" w:eastAsia="zh-CN" w:bidi="hi-IN"/>
+              </w:rPr>
+            </w:pPr>
+            <w:r>
+              <w:rPr>
+                <w:rFonts w:eastAsia="Noto Serif CJK SC" w:cs="Noto Sans Devanagari" w:ascii="Bricolage Grotesque" w:hAnsi="Bricolage Grotesque"/>
+                <w:b/>
+                <w:bCs/>
+                <w:color w:val="auto"/>
+                <w:kern w:val="2"/>
+                <w:sz w:val="24"/>
+                <w:szCs w:val="24"/>
+                <w:lang w:val="en-GB" w:eastAsia="zh-CN" w:bidi="hi-IN"/>
+              </w:rPr>
+              <w:t>{J2_id}</w:t>
+            </w:r>
+          </w:p>
+          <w:p>
+            <w:pPr>
+              <w:pStyle w:val="TableContents"/>
+              <w:widowControl w:val="false"/>
+              <w:suppressLineNumbers/>
+              <w:bidi w:val="0"/>
+              <w:jc w:val="start"/>
+              <w:rPr>
+                <w:rFonts w:ascii="Bricolage Grotesque" w:hAnsi="Bricolage Grotesque"/>
+              </w:rPr>
+            </w:pPr>
+            <w:r>
+              <w:rPr>
+                <w:rFonts w:ascii="Bricolage Grotesque" w:hAnsi="Bricolage Grotesque"/>
+                <w:b w:val="false"/>
+                <w:bCs w:val="false"/>
+                <w:sz w:val="20"/>
+                <w:szCs w:val="20"/>
+              </w:rPr>
+              <w:t>{J2_fullname}</w:t>
             </w:r>
           </w:p>
         </w:tc>
@@ -2717,18 +4100,56 @@
           <w:p>
             <w:pPr>
               <w:pStyle w:val="TableContents"/>
-              <w:widowControl w:val="false"/>
-              <w:suppressLineNumbers/>
-              <w:bidi w:val="0"/>
-              <w:jc w:val="start"/>
-              <w:rPr>
-                <w:rFonts w:ascii="Bricolage Grotesque" w:hAnsi="Bricolage Grotesque"/>
-              </w:rPr>
-            </w:pPr>
-            <w:r>
-              <w:rPr>
-                <w:rFonts w:ascii="Bricolage Grotesque" w:hAnsi="Bricolage Grotesque"/>
-              </w:rPr>
+              <w:suppressAutoHyphens w:val="true"/>
+              <w:overflowPunct w:val="false"/>
+              <w:bidi w:val="0"/>
+              <w:spacing w:before="0" w:after="0"/>
+              <w:jc w:val="start"/>
+              <w:rPr>
+                <w:rFonts w:ascii="Bricolage Grotesque" w:hAnsi="Bricolage Grotesque" w:eastAsia="Noto Serif CJK SC" w:cs="Noto Sans Devanagari"/>
+                <w:b/>
+                <w:bCs/>
+                <w:color w:val="auto"/>
+                <w:kern w:val="2"/>
+                <w:sz w:val="24"/>
+                <w:szCs w:val="24"/>
+                <w:lang w:val="en-GB" w:eastAsia="zh-CN" w:bidi="hi-IN"/>
+              </w:rPr>
+            </w:pPr>
+            <w:r>
+              <w:rPr>
+                <w:rFonts w:eastAsia="Noto Serif CJK SC" w:cs="Noto Sans Devanagari" w:ascii="Bricolage Grotesque" w:hAnsi="Bricolage Grotesque"/>
+                <w:b/>
+                <w:bCs/>
+                <w:color w:val="auto"/>
+                <w:kern w:val="2"/>
+                <w:sz w:val="24"/>
+                <w:szCs w:val="24"/>
+                <w:lang w:val="en-GB" w:eastAsia="zh-CN" w:bidi="hi-IN"/>
+              </w:rPr>
+              <w:t>{K2_id}</w:t>
+            </w:r>
+          </w:p>
+          <w:p>
+            <w:pPr>
+              <w:pStyle w:val="TableContents"/>
+              <w:widowControl w:val="false"/>
+              <w:suppressLineNumbers/>
+              <w:bidi w:val="0"/>
+              <w:jc w:val="start"/>
+              <w:rPr>
+                <w:rFonts w:ascii="Bricolage Grotesque" w:hAnsi="Bricolage Grotesque"/>
+              </w:rPr>
+            </w:pPr>
+            <w:r>
+              <w:rPr>
+                <w:rFonts w:ascii="Bricolage Grotesque" w:hAnsi="Bricolage Grotesque"/>
+                <w:b w:val="false"/>
+                <w:bCs w:val="false"/>
+                <w:sz w:val="20"/>
+                <w:szCs w:val="20"/>
+              </w:rPr>
+              <w:t>{K2_fullname}</w:t>
             </w:r>
           </w:p>
         </w:tc>
@@ -2742,18 +4163,56 @@
           <w:p>
             <w:pPr>
               <w:pStyle w:val="TableContents"/>
-              <w:widowControl w:val="false"/>
-              <w:suppressLineNumbers/>
-              <w:bidi w:val="0"/>
-              <w:jc w:val="start"/>
-              <w:rPr>
-                <w:rFonts w:ascii="Bricolage Grotesque" w:hAnsi="Bricolage Grotesque"/>
-              </w:rPr>
-            </w:pPr>
-            <w:r>
-              <w:rPr>
-                <w:rFonts w:ascii="Bricolage Grotesque" w:hAnsi="Bricolage Grotesque"/>
-              </w:rPr>
+              <w:suppressAutoHyphens w:val="true"/>
+              <w:overflowPunct w:val="false"/>
+              <w:bidi w:val="0"/>
+              <w:spacing w:before="0" w:after="0"/>
+              <w:jc w:val="start"/>
+              <w:rPr>
+                <w:rFonts w:ascii="Bricolage Grotesque" w:hAnsi="Bricolage Grotesque" w:eastAsia="Noto Serif CJK SC" w:cs="Noto Sans Devanagari"/>
+                <w:b/>
+                <w:bCs/>
+                <w:color w:val="auto"/>
+                <w:kern w:val="2"/>
+                <w:sz w:val="24"/>
+                <w:szCs w:val="24"/>
+                <w:lang w:val="en-GB" w:eastAsia="zh-CN" w:bidi="hi-IN"/>
+              </w:rPr>
+            </w:pPr>
+            <w:r>
+              <w:rPr>
+                <w:rFonts w:eastAsia="Noto Serif CJK SC" w:cs="Noto Sans Devanagari" w:ascii="Bricolage Grotesque" w:hAnsi="Bricolage Grotesque"/>
+                <w:b/>
+                <w:bCs/>
+                <w:color w:val="auto"/>
+                <w:kern w:val="2"/>
+                <w:sz w:val="24"/>
+                <w:szCs w:val="24"/>
+                <w:lang w:val="en-GB" w:eastAsia="zh-CN" w:bidi="hi-IN"/>
+              </w:rPr>
+              <w:t>{L2_id}</w:t>
+            </w:r>
+          </w:p>
+          <w:p>
+            <w:pPr>
+              <w:pStyle w:val="TableContents"/>
+              <w:widowControl w:val="false"/>
+              <w:suppressLineNumbers/>
+              <w:bidi w:val="0"/>
+              <w:jc w:val="start"/>
+              <w:rPr>
+                <w:rFonts w:ascii="Bricolage Grotesque" w:hAnsi="Bricolage Grotesque"/>
+              </w:rPr>
+            </w:pPr>
+            <w:r>
+              <w:rPr>
+                <w:rFonts w:ascii="Bricolage Grotesque" w:hAnsi="Bricolage Grotesque"/>
+                <w:b w:val="false"/>
+                <w:bCs w:val="false"/>
+                <w:sz w:val="20"/>
+                <w:szCs w:val="20"/>
+              </w:rPr>
+              <w:t>{L2_fullname}</w:t>
             </w:r>
           </w:p>
         </w:tc>
@@ -2767,18 +4226,56 @@
           <w:p>
             <w:pPr>
               <w:pStyle w:val="TableContents"/>
-              <w:widowControl w:val="false"/>
-              <w:suppressLineNumbers/>
-              <w:bidi w:val="0"/>
-              <w:jc w:val="start"/>
-              <w:rPr>
-                <w:rFonts w:ascii="Bricolage Grotesque" w:hAnsi="Bricolage Grotesque"/>
-              </w:rPr>
-            </w:pPr>
-            <w:r>
-              <w:rPr>
-                <w:rFonts w:ascii="Bricolage Grotesque" w:hAnsi="Bricolage Grotesque"/>
-              </w:rPr>
+              <w:suppressAutoHyphens w:val="true"/>
+              <w:overflowPunct w:val="false"/>
+              <w:bidi w:val="0"/>
+              <w:spacing w:before="0" w:after="0"/>
+              <w:jc w:val="start"/>
+              <w:rPr>
+                <w:rFonts w:ascii="Bricolage Grotesque" w:hAnsi="Bricolage Grotesque" w:eastAsia="Noto Serif CJK SC" w:cs="Noto Sans Devanagari"/>
+                <w:b/>
+                <w:bCs/>
+                <w:color w:val="auto"/>
+                <w:kern w:val="2"/>
+                <w:sz w:val="24"/>
+                <w:szCs w:val="24"/>
+                <w:lang w:val="en-GB" w:eastAsia="zh-CN" w:bidi="hi-IN"/>
+              </w:rPr>
+            </w:pPr>
+            <w:r>
+              <w:rPr>
+                <w:rFonts w:eastAsia="Noto Serif CJK SC" w:cs="Noto Sans Devanagari" w:ascii="Bricolage Grotesque" w:hAnsi="Bricolage Grotesque"/>
+                <w:b/>
+                <w:bCs/>
+                <w:color w:val="auto"/>
+                <w:kern w:val="2"/>
+                <w:sz w:val="24"/>
+                <w:szCs w:val="24"/>
+                <w:lang w:val="en-GB" w:eastAsia="zh-CN" w:bidi="hi-IN"/>
+              </w:rPr>
+              <w:t>{M2_id}</w:t>
+            </w:r>
+          </w:p>
+          <w:p>
+            <w:pPr>
+              <w:pStyle w:val="TableContents"/>
+              <w:widowControl w:val="false"/>
+              <w:suppressLineNumbers/>
+              <w:bidi w:val="0"/>
+              <w:jc w:val="start"/>
+              <w:rPr>
+                <w:rFonts w:ascii="Bricolage Grotesque" w:hAnsi="Bricolage Grotesque"/>
+              </w:rPr>
+            </w:pPr>
+            <w:r>
+              <w:rPr>
+                <w:rFonts w:ascii="Bricolage Grotesque" w:hAnsi="Bricolage Grotesque"/>
+                <w:b w:val="false"/>
+                <w:bCs w:val="false"/>
+                <w:sz w:val="20"/>
+                <w:szCs w:val="20"/>
+              </w:rPr>
+              <w:t>{M2_fullname}</w:t>
             </w:r>
           </w:p>
         </w:tc>
@@ -2809,18 +4306,26 @@
                 <w:b/>
                 <w:bCs/>
               </w:rPr>
-              <w:t>20:00</w:t>
-            </w:r>
-          </w:p>
-          <w:p>
-            <w:pPr>
-              <w:pStyle w:val="TableContents"/>
-              <w:suppressAutoHyphens w:val="true"/>
+              <w:t>19:00</w:t>
+            </w:r>
+          </w:p>
+          <w:p>
+            <w:pPr>
+              <w:pStyle w:val="TableContents"/>
+              <w:suppressAutoHyphens w:val="true"/>
+              <w:overflowPunct w:val="false"/>
               <w:bidi w:val="0"/>
               <w:spacing w:before="0" w:after="0"/>
               <w:jc w:val="end"/>
               <w:rPr>
-                <w:rFonts w:ascii="Bricolage Grotesque" w:hAnsi="Bricolage Grotesque"/>
+                <w:rFonts w:ascii="Bricolage Grotesque" w:hAnsi="Bricolage Grotesque" w:eastAsia="Noto Serif CJK SC" w:cs="Noto Sans Devanagari"/>
+                <w:b/>
+                <w:bCs/>
+                <w:color w:val="auto"/>
+                <w:kern w:val="2"/>
+                <w:sz w:val="20"/>
+                <w:szCs w:val="20"/>
+                <w:lang w:val="en-GB" w:eastAsia="zh-CN" w:bidi="hi-IN"/>
               </w:rPr>
             </w:pPr>
             <w:r>
@@ -2844,27 +4349,60 @@
             <w:tcBorders>
               <w:bottom w:val="single" w:sz="4" w:space="0" w:color="000000"/>
             </w:tcBorders>
-            <w:shd w:fill="FFFFFF" w:val="clear"/>
-          </w:tcPr>
-          <w:p>
-            <w:pPr>
-              <w:pStyle w:val="TableContents"/>
-              <w:widowControl w:val="false"/>
-              <w:suppressLineNumbers/>
-              <w:bidi w:val="0"/>
-              <w:jc w:val="start"/>
-              <w:rPr>
-                <w:rFonts w:ascii="Bricolage Grotesque" w:hAnsi="Bricolage Grotesque"/>
-                <w:b/>
-                <w:bCs/>
-              </w:rPr>
-            </w:pPr>
-            <w:r>
-              <w:rPr>
-                <w:rFonts w:ascii="Bricolage Grotesque" w:hAnsi="Bricolage Grotesque"/>
-                <w:b/>
-                <w:bCs/>
-              </w:rPr>
+          </w:tcPr>
+          <w:p>
+            <w:pPr>
+              <w:pStyle w:val="TableContents"/>
+              <w:suppressAutoHyphens w:val="true"/>
+              <w:overflowPunct w:val="false"/>
+              <w:bidi w:val="0"/>
+              <w:spacing w:before="0" w:after="0"/>
+              <w:jc w:val="start"/>
+              <w:rPr>
+                <w:rFonts w:ascii="Bricolage Grotesque" w:hAnsi="Bricolage Grotesque" w:eastAsia="Noto Serif CJK SC" w:cs="Noto Sans Devanagari"/>
+                <w:b/>
+                <w:bCs/>
+                <w:color w:val="auto"/>
+                <w:kern w:val="2"/>
+                <w:sz w:val="24"/>
+                <w:szCs w:val="24"/>
+                <w:lang w:val="en-GB" w:eastAsia="zh-CN" w:bidi="hi-IN"/>
+              </w:rPr>
+            </w:pPr>
+            <w:r>
+              <w:rPr>
+                <w:rFonts w:eastAsia="Noto Serif CJK SC" w:cs="Noto Sans Devanagari" w:ascii="Bricolage Grotesque" w:hAnsi="Bricolage Grotesque"/>
+                <w:b/>
+                <w:bCs/>
+                <w:color w:val="auto"/>
+                <w:kern w:val="2"/>
+                <w:sz w:val="24"/>
+                <w:szCs w:val="24"/>
+                <w:lang w:val="en-GB" w:eastAsia="zh-CN" w:bidi="hi-IN"/>
+              </w:rPr>
+              <w:t>{H3_id}</w:t>
+            </w:r>
+          </w:p>
+          <w:p>
+            <w:pPr>
+              <w:pStyle w:val="TableContents"/>
+              <w:widowControl w:val="false"/>
+              <w:suppressLineNumbers/>
+              <w:bidi w:val="0"/>
+              <w:jc w:val="start"/>
+              <w:rPr>
+                <w:rFonts w:ascii="Bricolage Grotesque" w:hAnsi="Bricolage Grotesque"/>
+              </w:rPr>
+            </w:pPr>
+            <w:r>
+              <w:rPr>
+                <w:rFonts w:ascii="Bricolage Grotesque" w:hAnsi="Bricolage Grotesque"/>
+                <w:b w:val="false"/>
+                <w:bCs w:val="false"/>
+                <w:sz w:val="20"/>
+                <w:szCs w:val="20"/>
+              </w:rPr>
+              <w:t>{H3_fullname}</w:t>
             </w:r>
           </w:p>
         </w:tc>
@@ -2878,18 +4416,56 @@
           <w:p>
             <w:pPr>
               <w:pStyle w:val="TableContents"/>
-              <w:widowControl w:val="false"/>
-              <w:suppressLineNumbers/>
-              <w:bidi w:val="0"/>
-              <w:jc w:val="start"/>
-              <w:rPr>
-                <w:rFonts w:ascii="Bricolage Grotesque" w:hAnsi="Bricolage Grotesque"/>
-              </w:rPr>
-            </w:pPr>
-            <w:r>
-              <w:rPr>
-                <w:rFonts w:ascii="Bricolage Grotesque" w:hAnsi="Bricolage Grotesque"/>
-              </w:rPr>
+              <w:suppressAutoHyphens w:val="true"/>
+              <w:overflowPunct w:val="false"/>
+              <w:bidi w:val="0"/>
+              <w:spacing w:before="0" w:after="0"/>
+              <w:jc w:val="start"/>
+              <w:rPr>
+                <w:rFonts w:ascii="Bricolage Grotesque" w:hAnsi="Bricolage Grotesque" w:eastAsia="Noto Serif CJK SC" w:cs="Noto Sans Devanagari"/>
+                <w:b/>
+                <w:bCs/>
+                <w:color w:val="auto"/>
+                <w:kern w:val="2"/>
+                <w:sz w:val="24"/>
+                <w:szCs w:val="24"/>
+                <w:lang w:val="en-GB" w:eastAsia="zh-CN" w:bidi="hi-IN"/>
+              </w:rPr>
+            </w:pPr>
+            <w:r>
+              <w:rPr>
+                <w:rFonts w:eastAsia="Noto Serif CJK SC" w:cs="Noto Sans Devanagari" w:ascii="Bricolage Grotesque" w:hAnsi="Bricolage Grotesque"/>
+                <w:b/>
+                <w:bCs/>
+                <w:color w:val="auto"/>
+                <w:kern w:val="2"/>
+                <w:sz w:val="24"/>
+                <w:szCs w:val="24"/>
+                <w:lang w:val="en-GB" w:eastAsia="zh-CN" w:bidi="hi-IN"/>
+              </w:rPr>
+              <w:t>{I3_id}</w:t>
+            </w:r>
+          </w:p>
+          <w:p>
+            <w:pPr>
+              <w:pStyle w:val="TableContents"/>
+              <w:widowControl w:val="false"/>
+              <w:suppressLineNumbers/>
+              <w:bidi w:val="0"/>
+              <w:jc w:val="start"/>
+              <w:rPr>
+                <w:rFonts w:ascii="Bricolage Grotesque" w:hAnsi="Bricolage Grotesque"/>
+              </w:rPr>
+            </w:pPr>
+            <w:r>
+              <w:rPr>
+                <w:rFonts w:ascii="Bricolage Grotesque" w:hAnsi="Bricolage Grotesque"/>
+                <w:b w:val="false"/>
+                <w:bCs w:val="false"/>
+                <w:sz w:val="20"/>
+                <w:szCs w:val="20"/>
+              </w:rPr>
+              <w:t>{I3_fullname}</w:t>
             </w:r>
           </w:p>
         </w:tc>
@@ -2903,18 +4479,56 @@
           <w:p>
             <w:pPr>
               <w:pStyle w:val="TableContents"/>
-              <w:widowControl w:val="false"/>
-              <w:suppressLineNumbers/>
-              <w:bidi w:val="0"/>
-              <w:jc w:val="start"/>
-              <w:rPr>
-                <w:rFonts w:ascii="Bricolage Grotesque" w:hAnsi="Bricolage Grotesque"/>
-              </w:rPr>
-            </w:pPr>
-            <w:r>
-              <w:rPr>
-                <w:rFonts w:ascii="Bricolage Grotesque" w:hAnsi="Bricolage Grotesque"/>
-              </w:rPr>
+              <w:suppressAutoHyphens w:val="true"/>
+              <w:overflowPunct w:val="false"/>
+              <w:bidi w:val="0"/>
+              <w:spacing w:before="0" w:after="0"/>
+              <w:jc w:val="start"/>
+              <w:rPr>
+                <w:rFonts w:ascii="Bricolage Grotesque" w:hAnsi="Bricolage Grotesque" w:eastAsia="Noto Serif CJK SC" w:cs="Noto Sans Devanagari"/>
+                <w:b/>
+                <w:bCs/>
+                <w:color w:val="auto"/>
+                <w:kern w:val="2"/>
+                <w:sz w:val="24"/>
+                <w:szCs w:val="24"/>
+                <w:lang w:val="en-GB" w:eastAsia="zh-CN" w:bidi="hi-IN"/>
+              </w:rPr>
+            </w:pPr>
+            <w:r>
+              <w:rPr>
+                <w:rFonts w:eastAsia="Noto Serif CJK SC" w:cs="Noto Sans Devanagari" w:ascii="Bricolage Grotesque" w:hAnsi="Bricolage Grotesque"/>
+                <w:b/>
+                <w:bCs/>
+                <w:color w:val="auto"/>
+                <w:kern w:val="2"/>
+                <w:sz w:val="24"/>
+                <w:szCs w:val="24"/>
+                <w:lang w:val="en-GB" w:eastAsia="zh-CN" w:bidi="hi-IN"/>
+              </w:rPr>
+              <w:t>{J3_id}</w:t>
+            </w:r>
+          </w:p>
+          <w:p>
+            <w:pPr>
+              <w:pStyle w:val="TableContents"/>
+              <w:widowControl w:val="false"/>
+              <w:suppressLineNumbers/>
+              <w:bidi w:val="0"/>
+              <w:jc w:val="start"/>
+              <w:rPr>
+                <w:rFonts w:ascii="Bricolage Grotesque" w:hAnsi="Bricolage Grotesque"/>
+              </w:rPr>
+            </w:pPr>
+            <w:r>
+              <w:rPr>
+                <w:rFonts w:ascii="Bricolage Grotesque" w:hAnsi="Bricolage Grotesque"/>
+                <w:b w:val="false"/>
+                <w:bCs w:val="false"/>
+                <w:sz w:val="20"/>
+                <w:szCs w:val="20"/>
+              </w:rPr>
+              <w:t>{J3_fullname}</w:t>
             </w:r>
           </w:p>
         </w:tc>
@@ -2928,18 +4542,56 @@
           <w:p>
             <w:pPr>
               <w:pStyle w:val="TableContents"/>
-              <w:widowControl w:val="false"/>
-              <w:suppressLineNumbers/>
-              <w:bidi w:val="0"/>
-              <w:jc w:val="start"/>
-              <w:rPr>
-                <w:rFonts w:ascii="Bricolage Grotesque" w:hAnsi="Bricolage Grotesque"/>
-              </w:rPr>
-            </w:pPr>
-            <w:r>
-              <w:rPr>
-                <w:rFonts w:ascii="Bricolage Grotesque" w:hAnsi="Bricolage Grotesque"/>
-              </w:rPr>
+              <w:suppressAutoHyphens w:val="true"/>
+              <w:overflowPunct w:val="false"/>
+              <w:bidi w:val="0"/>
+              <w:spacing w:before="0" w:after="0"/>
+              <w:jc w:val="start"/>
+              <w:rPr>
+                <w:rFonts w:ascii="Bricolage Grotesque" w:hAnsi="Bricolage Grotesque" w:eastAsia="Noto Serif CJK SC" w:cs="Noto Sans Devanagari"/>
+                <w:b/>
+                <w:bCs/>
+                <w:color w:val="auto"/>
+                <w:kern w:val="2"/>
+                <w:sz w:val="24"/>
+                <w:szCs w:val="24"/>
+                <w:lang w:val="en-GB" w:eastAsia="zh-CN" w:bidi="hi-IN"/>
+              </w:rPr>
+            </w:pPr>
+            <w:r>
+              <w:rPr>
+                <w:rFonts w:eastAsia="Noto Serif CJK SC" w:cs="Noto Sans Devanagari" w:ascii="Bricolage Grotesque" w:hAnsi="Bricolage Grotesque"/>
+                <w:b/>
+                <w:bCs/>
+                <w:color w:val="auto"/>
+                <w:kern w:val="2"/>
+                <w:sz w:val="24"/>
+                <w:szCs w:val="24"/>
+                <w:lang w:val="en-GB" w:eastAsia="zh-CN" w:bidi="hi-IN"/>
+              </w:rPr>
+              <w:t>{K3_id}</w:t>
+            </w:r>
+          </w:p>
+          <w:p>
+            <w:pPr>
+              <w:pStyle w:val="TableContents"/>
+              <w:widowControl w:val="false"/>
+              <w:suppressLineNumbers/>
+              <w:bidi w:val="0"/>
+              <w:jc w:val="start"/>
+              <w:rPr>
+                <w:rFonts w:ascii="Bricolage Grotesque" w:hAnsi="Bricolage Grotesque"/>
+              </w:rPr>
+            </w:pPr>
+            <w:r>
+              <w:rPr>
+                <w:rFonts w:ascii="Bricolage Grotesque" w:hAnsi="Bricolage Grotesque"/>
+                <w:b w:val="false"/>
+                <w:bCs w:val="false"/>
+                <w:sz w:val="20"/>
+                <w:szCs w:val="20"/>
+              </w:rPr>
+              <w:t>{K3_fullname}</w:t>
             </w:r>
           </w:p>
         </w:tc>
@@ -2953,22 +4605,56 @@
           <w:p>
             <w:pPr>
               <w:pStyle w:val="TableContents"/>
-              <w:widowControl w:val="false"/>
-              <w:suppressLineNumbers/>
-              <w:bidi w:val="0"/>
-              <w:jc w:val="start"/>
-              <w:rPr>
-                <w:rFonts w:ascii="Bricolage Grotesque" w:hAnsi="Bricolage Grotesque"/>
-                <w:b/>
-                <w:bCs/>
-              </w:rPr>
-            </w:pPr>
-            <w:r>
-              <w:rPr>
-                <w:rFonts w:ascii="Bricolage Grotesque" w:hAnsi="Bricolage Grotesque"/>
-                <w:b/>
-                <w:bCs/>
-              </w:rPr>
+              <w:suppressAutoHyphens w:val="true"/>
+              <w:overflowPunct w:val="false"/>
+              <w:bidi w:val="0"/>
+              <w:spacing w:before="0" w:after="0"/>
+              <w:jc w:val="start"/>
+              <w:rPr>
+                <w:rFonts w:ascii="Bricolage Grotesque" w:hAnsi="Bricolage Grotesque" w:eastAsia="Noto Serif CJK SC" w:cs="Noto Sans Devanagari"/>
+                <w:b/>
+                <w:bCs/>
+                <w:color w:val="auto"/>
+                <w:kern w:val="2"/>
+                <w:sz w:val="24"/>
+                <w:szCs w:val="24"/>
+                <w:lang w:val="en-GB" w:eastAsia="zh-CN" w:bidi="hi-IN"/>
+              </w:rPr>
+            </w:pPr>
+            <w:r>
+              <w:rPr>
+                <w:rFonts w:eastAsia="Noto Serif CJK SC" w:cs="Noto Sans Devanagari" w:ascii="Bricolage Grotesque" w:hAnsi="Bricolage Grotesque"/>
+                <w:b/>
+                <w:bCs/>
+                <w:color w:val="auto"/>
+                <w:kern w:val="2"/>
+                <w:sz w:val="24"/>
+                <w:szCs w:val="24"/>
+                <w:lang w:val="en-GB" w:eastAsia="zh-CN" w:bidi="hi-IN"/>
+              </w:rPr>
+              <w:t>{L3_id}</w:t>
+            </w:r>
+          </w:p>
+          <w:p>
+            <w:pPr>
+              <w:pStyle w:val="TableContents"/>
+              <w:widowControl w:val="false"/>
+              <w:suppressLineNumbers/>
+              <w:bidi w:val="0"/>
+              <w:jc w:val="start"/>
+              <w:rPr>
+                <w:rFonts w:ascii="Bricolage Grotesque" w:hAnsi="Bricolage Grotesque"/>
+              </w:rPr>
+            </w:pPr>
+            <w:r>
+              <w:rPr>
+                <w:rFonts w:ascii="Bricolage Grotesque" w:hAnsi="Bricolage Grotesque"/>
+                <w:b w:val="false"/>
+                <w:bCs w:val="false"/>
+                <w:sz w:val="20"/>
+                <w:szCs w:val="20"/>
+              </w:rPr>
+              <w:t>{L3_fullname}</w:t>
             </w:r>
           </w:p>
         </w:tc>
@@ -2982,18 +4668,56 @@
           <w:p>
             <w:pPr>
               <w:pStyle w:val="TableContents"/>
-              <w:widowControl w:val="false"/>
-              <w:suppressLineNumbers/>
-              <w:bidi w:val="0"/>
-              <w:jc w:val="start"/>
-              <w:rPr>
-                <w:rFonts w:ascii="Bricolage Grotesque" w:hAnsi="Bricolage Grotesque"/>
-              </w:rPr>
-            </w:pPr>
-            <w:r>
-              <w:rPr>
-                <w:rFonts w:ascii="Bricolage Grotesque" w:hAnsi="Bricolage Grotesque"/>
-              </w:rPr>
+              <w:suppressAutoHyphens w:val="true"/>
+              <w:overflowPunct w:val="false"/>
+              <w:bidi w:val="0"/>
+              <w:spacing w:before="0" w:after="0"/>
+              <w:jc w:val="start"/>
+              <w:rPr>
+                <w:rFonts w:ascii="Bricolage Grotesque" w:hAnsi="Bricolage Grotesque" w:eastAsia="Noto Serif CJK SC" w:cs="Noto Sans Devanagari"/>
+                <w:b/>
+                <w:bCs/>
+                <w:color w:val="auto"/>
+                <w:kern w:val="2"/>
+                <w:sz w:val="24"/>
+                <w:szCs w:val="24"/>
+                <w:lang w:val="en-GB" w:eastAsia="zh-CN" w:bidi="hi-IN"/>
+              </w:rPr>
+            </w:pPr>
+            <w:r>
+              <w:rPr>
+                <w:rFonts w:eastAsia="Noto Serif CJK SC" w:cs="Noto Sans Devanagari" w:ascii="Bricolage Grotesque" w:hAnsi="Bricolage Grotesque"/>
+                <w:b/>
+                <w:bCs/>
+                <w:color w:val="auto"/>
+                <w:kern w:val="2"/>
+                <w:sz w:val="24"/>
+                <w:szCs w:val="24"/>
+                <w:lang w:val="en-GB" w:eastAsia="zh-CN" w:bidi="hi-IN"/>
+              </w:rPr>
+              <w:t>{M3_id}</w:t>
+            </w:r>
+          </w:p>
+          <w:p>
+            <w:pPr>
+              <w:pStyle w:val="TableContents"/>
+              <w:widowControl w:val="false"/>
+              <w:suppressLineNumbers/>
+              <w:bidi w:val="0"/>
+              <w:jc w:val="start"/>
+              <w:rPr>
+                <w:rFonts w:ascii="Bricolage Grotesque" w:hAnsi="Bricolage Grotesque"/>
+              </w:rPr>
+            </w:pPr>
+            <w:r>
+              <w:rPr>
+                <w:rFonts w:ascii="Bricolage Grotesque" w:hAnsi="Bricolage Grotesque"/>
+                <w:b w:val="false"/>
+                <w:bCs w:val="false"/>
+                <w:sz w:val="20"/>
+                <w:szCs w:val="20"/>
+              </w:rPr>
+              <w:t>{M3_fullname}</w:t>
             </w:r>
           </w:p>
         </w:tc>
@@ -3055,22 +4779,56 @@
           <w:p>
             <w:pPr>
               <w:pStyle w:val="TableContents"/>
-              <w:widowControl w:val="false"/>
-              <w:suppressLineNumbers/>
-              <w:bidi w:val="0"/>
-              <w:jc w:val="start"/>
-              <w:rPr>
-                <w:rFonts w:ascii="Bricolage Grotesque" w:hAnsi="Bricolage Grotesque"/>
-                <w:b/>
-                <w:bCs/>
-              </w:rPr>
-            </w:pPr>
-            <w:r>
-              <w:rPr>
-                <w:rFonts w:ascii="Bricolage Grotesque" w:hAnsi="Bricolage Grotesque"/>
-                <w:b/>
-                <w:bCs/>
-              </w:rPr>
+              <w:suppressAutoHyphens w:val="true"/>
+              <w:overflowPunct w:val="false"/>
+              <w:bidi w:val="0"/>
+              <w:spacing w:before="0" w:after="0"/>
+              <w:jc w:val="start"/>
+              <w:rPr>
+                <w:rFonts w:ascii="Bricolage Grotesque" w:hAnsi="Bricolage Grotesque" w:eastAsia="Noto Serif CJK SC" w:cs="Noto Sans Devanagari"/>
+                <w:b/>
+                <w:bCs/>
+                <w:color w:val="auto"/>
+                <w:kern w:val="2"/>
+                <w:sz w:val="24"/>
+                <w:szCs w:val="24"/>
+                <w:lang w:val="en-GB" w:eastAsia="zh-CN" w:bidi="hi-IN"/>
+              </w:rPr>
+            </w:pPr>
+            <w:r>
+              <w:rPr>
+                <w:rFonts w:eastAsia="Noto Serif CJK SC" w:cs="Noto Sans Devanagari" w:ascii="Bricolage Grotesque" w:hAnsi="Bricolage Grotesque"/>
+                <w:b/>
+                <w:bCs/>
+                <w:color w:val="auto"/>
+                <w:kern w:val="2"/>
+                <w:sz w:val="24"/>
+                <w:szCs w:val="24"/>
+                <w:lang w:val="en-GB" w:eastAsia="zh-CN" w:bidi="hi-IN"/>
+              </w:rPr>
+              <w:t>{H4_id}</w:t>
+            </w:r>
+          </w:p>
+          <w:p>
+            <w:pPr>
+              <w:pStyle w:val="TableContents"/>
+              <w:widowControl w:val="false"/>
+              <w:suppressLineNumbers/>
+              <w:bidi w:val="0"/>
+              <w:jc w:val="start"/>
+              <w:rPr>
+                <w:rFonts w:ascii="Bricolage Grotesque" w:hAnsi="Bricolage Grotesque"/>
+              </w:rPr>
+            </w:pPr>
+            <w:r>
+              <w:rPr>
+                <w:rFonts w:ascii="Bricolage Grotesque" w:hAnsi="Bricolage Grotesque"/>
+                <w:b w:val="false"/>
+                <w:bCs w:val="false"/>
+                <w:sz w:val="20"/>
+                <w:szCs w:val="20"/>
+              </w:rPr>
+              <w:t>{H4_fullname}</w:t>
             </w:r>
           </w:p>
         </w:tc>
@@ -3082,18 +4840,56 @@
           <w:p>
             <w:pPr>
               <w:pStyle w:val="TableContents"/>
-              <w:widowControl w:val="false"/>
-              <w:suppressLineNumbers/>
-              <w:bidi w:val="0"/>
-              <w:jc w:val="start"/>
-              <w:rPr>
-                <w:rFonts w:ascii="Bricolage Grotesque" w:hAnsi="Bricolage Grotesque"/>
-              </w:rPr>
-            </w:pPr>
-            <w:r>
-              <w:rPr>
-                <w:rFonts w:ascii="Bricolage Grotesque" w:hAnsi="Bricolage Grotesque"/>
-              </w:rPr>
+              <w:suppressAutoHyphens w:val="true"/>
+              <w:overflowPunct w:val="false"/>
+              <w:bidi w:val="0"/>
+              <w:spacing w:before="0" w:after="0"/>
+              <w:jc w:val="start"/>
+              <w:rPr>
+                <w:rFonts w:ascii="Bricolage Grotesque" w:hAnsi="Bricolage Grotesque" w:eastAsia="Noto Serif CJK SC" w:cs="Noto Sans Devanagari"/>
+                <w:b/>
+                <w:bCs/>
+                <w:color w:val="auto"/>
+                <w:kern w:val="2"/>
+                <w:sz w:val="24"/>
+                <w:szCs w:val="24"/>
+                <w:lang w:val="en-GB" w:eastAsia="zh-CN" w:bidi="hi-IN"/>
+              </w:rPr>
+            </w:pPr>
+            <w:r>
+              <w:rPr>
+                <w:rFonts w:eastAsia="Noto Serif CJK SC" w:cs="Noto Sans Devanagari" w:ascii="Bricolage Grotesque" w:hAnsi="Bricolage Grotesque"/>
+                <w:b/>
+                <w:bCs/>
+                <w:color w:val="auto"/>
+                <w:kern w:val="2"/>
+                <w:sz w:val="24"/>
+                <w:szCs w:val="24"/>
+                <w:lang w:val="en-GB" w:eastAsia="zh-CN" w:bidi="hi-IN"/>
+              </w:rPr>
+              <w:t>{I4_id}</w:t>
+            </w:r>
+          </w:p>
+          <w:p>
+            <w:pPr>
+              <w:pStyle w:val="TableContents"/>
+              <w:widowControl w:val="false"/>
+              <w:suppressLineNumbers/>
+              <w:bidi w:val="0"/>
+              <w:jc w:val="start"/>
+              <w:rPr>
+                <w:rFonts w:ascii="Bricolage Grotesque" w:hAnsi="Bricolage Grotesque"/>
+              </w:rPr>
+            </w:pPr>
+            <w:r>
+              <w:rPr>
+                <w:rFonts w:ascii="Bricolage Grotesque" w:hAnsi="Bricolage Grotesque"/>
+                <w:b w:val="false"/>
+                <w:bCs w:val="false"/>
+                <w:sz w:val="20"/>
+                <w:szCs w:val="20"/>
+              </w:rPr>
+              <w:t>{I4_fullname}</w:t>
             </w:r>
           </w:p>
         </w:tc>
@@ -3105,18 +4901,56 @@
           <w:p>
             <w:pPr>
               <w:pStyle w:val="TableContents"/>
-              <w:widowControl w:val="false"/>
-              <w:suppressLineNumbers/>
-              <w:bidi w:val="0"/>
-              <w:jc w:val="start"/>
-              <w:rPr>
-                <w:rFonts w:ascii="Bricolage Grotesque" w:hAnsi="Bricolage Grotesque"/>
-              </w:rPr>
-            </w:pPr>
-            <w:r>
-              <w:rPr>
-                <w:rFonts w:ascii="Bricolage Grotesque" w:hAnsi="Bricolage Grotesque"/>
-              </w:rPr>
+              <w:suppressAutoHyphens w:val="true"/>
+              <w:overflowPunct w:val="false"/>
+              <w:bidi w:val="0"/>
+              <w:spacing w:before="0" w:after="0"/>
+              <w:jc w:val="start"/>
+              <w:rPr>
+                <w:rFonts w:ascii="Bricolage Grotesque" w:hAnsi="Bricolage Grotesque" w:eastAsia="Noto Serif CJK SC" w:cs="Noto Sans Devanagari"/>
+                <w:b/>
+                <w:bCs/>
+                <w:color w:val="auto"/>
+                <w:kern w:val="2"/>
+                <w:sz w:val="24"/>
+                <w:szCs w:val="24"/>
+                <w:lang w:val="en-GB" w:eastAsia="zh-CN" w:bidi="hi-IN"/>
+              </w:rPr>
+            </w:pPr>
+            <w:r>
+              <w:rPr>
+                <w:rFonts w:eastAsia="Noto Serif CJK SC" w:cs="Noto Sans Devanagari" w:ascii="Bricolage Grotesque" w:hAnsi="Bricolage Grotesque"/>
+                <w:b/>
+                <w:bCs/>
+                <w:color w:val="auto"/>
+                <w:kern w:val="2"/>
+                <w:sz w:val="24"/>
+                <w:szCs w:val="24"/>
+                <w:lang w:val="en-GB" w:eastAsia="zh-CN" w:bidi="hi-IN"/>
+              </w:rPr>
+              <w:t>{J4_id}</w:t>
+            </w:r>
+          </w:p>
+          <w:p>
+            <w:pPr>
+              <w:pStyle w:val="TableContents"/>
+              <w:widowControl w:val="false"/>
+              <w:suppressLineNumbers/>
+              <w:bidi w:val="0"/>
+              <w:jc w:val="start"/>
+              <w:rPr>
+                <w:rFonts w:ascii="Bricolage Grotesque" w:hAnsi="Bricolage Grotesque"/>
+              </w:rPr>
+            </w:pPr>
+            <w:r>
+              <w:rPr>
+                <w:rFonts w:ascii="Bricolage Grotesque" w:hAnsi="Bricolage Grotesque"/>
+                <w:b w:val="false"/>
+                <w:bCs w:val="false"/>
+                <w:sz w:val="20"/>
+                <w:szCs w:val="20"/>
+              </w:rPr>
+              <w:t>{J4_fullname}</w:t>
             </w:r>
           </w:p>
         </w:tc>
@@ -3128,18 +4962,56 @@
           <w:p>
             <w:pPr>
               <w:pStyle w:val="TableContents"/>
-              <w:widowControl w:val="false"/>
-              <w:suppressLineNumbers/>
-              <w:bidi w:val="0"/>
-              <w:jc w:val="start"/>
-              <w:rPr>
-                <w:rFonts w:ascii="Bricolage Grotesque" w:hAnsi="Bricolage Grotesque"/>
-              </w:rPr>
-            </w:pPr>
-            <w:r>
-              <w:rPr>
-                <w:rFonts w:ascii="Bricolage Grotesque" w:hAnsi="Bricolage Grotesque"/>
-              </w:rPr>
+              <w:suppressAutoHyphens w:val="true"/>
+              <w:overflowPunct w:val="false"/>
+              <w:bidi w:val="0"/>
+              <w:spacing w:before="0" w:after="0"/>
+              <w:jc w:val="start"/>
+              <w:rPr>
+                <w:rFonts w:ascii="Bricolage Grotesque" w:hAnsi="Bricolage Grotesque" w:eastAsia="Noto Serif CJK SC" w:cs="Noto Sans Devanagari"/>
+                <w:b/>
+                <w:bCs/>
+                <w:color w:val="auto"/>
+                <w:kern w:val="2"/>
+                <w:sz w:val="24"/>
+                <w:szCs w:val="24"/>
+                <w:lang w:val="en-GB" w:eastAsia="zh-CN" w:bidi="hi-IN"/>
+              </w:rPr>
+            </w:pPr>
+            <w:r>
+              <w:rPr>
+                <w:rFonts w:eastAsia="Noto Serif CJK SC" w:cs="Noto Sans Devanagari" w:ascii="Bricolage Grotesque" w:hAnsi="Bricolage Grotesque"/>
+                <w:b/>
+                <w:bCs/>
+                <w:color w:val="auto"/>
+                <w:kern w:val="2"/>
+                <w:sz w:val="24"/>
+                <w:szCs w:val="24"/>
+                <w:lang w:val="en-GB" w:eastAsia="zh-CN" w:bidi="hi-IN"/>
+              </w:rPr>
+              <w:t>{K4_id}</w:t>
+            </w:r>
+          </w:p>
+          <w:p>
+            <w:pPr>
+              <w:pStyle w:val="TableContents"/>
+              <w:widowControl w:val="false"/>
+              <w:suppressLineNumbers/>
+              <w:bidi w:val="0"/>
+              <w:jc w:val="start"/>
+              <w:rPr>
+                <w:rFonts w:ascii="Bricolage Grotesque" w:hAnsi="Bricolage Grotesque"/>
+              </w:rPr>
+            </w:pPr>
+            <w:r>
+              <w:rPr>
+                <w:rFonts w:ascii="Bricolage Grotesque" w:hAnsi="Bricolage Grotesque"/>
+                <w:b w:val="false"/>
+                <w:bCs w:val="false"/>
+                <w:sz w:val="20"/>
+                <w:szCs w:val="20"/>
+              </w:rPr>
+              <w:t>{K4_fullname}</w:t>
             </w:r>
           </w:p>
         </w:tc>
@@ -3151,22 +5023,56 @@
           <w:p>
             <w:pPr>
               <w:pStyle w:val="TableContents"/>
-              <w:widowControl w:val="false"/>
-              <w:suppressLineNumbers/>
-              <w:bidi w:val="0"/>
-              <w:jc w:val="start"/>
-              <w:rPr>
-                <w:rFonts w:ascii="Bricolage Grotesque" w:hAnsi="Bricolage Grotesque"/>
-                <w:b/>
-                <w:bCs/>
-              </w:rPr>
-            </w:pPr>
-            <w:r>
-              <w:rPr>
-                <w:rFonts w:ascii="Bricolage Grotesque" w:hAnsi="Bricolage Grotesque"/>
-                <w:b/>
-                <w:bCs/>
-              </w:rPr>
+              <w:suppressAutoHyphens w:val="true"/>
+              <w:overflowPunct w:val="false"/>
+              <w:bidi w:val="0"/>
+              <w:spacing w:before="0" w:after="0"/>
+              <w:jc w:val="start"/>
+              <w:rPr>
+                <w:rFonts w:ascii="Bricolage Grotesque" w:hAnsi="Bricolage Grotesque" w:eastAsia="Noto Serif CJK SC" w:cs="Noto Sans Devanagari"/>
+                <w:b/>
+                <w:bCs/>
+                <w:color w:val="auto"/>
+                <w:kern w:val="2"/>
+                <w:sz w:val="24"/>
+                <w:szCs w:val="24"/>
+                <w:lang w:val="en-GB" w:eastAsia="zh-CN" w:bidi="hi-IN"/>
+              </w:rPr>
+            </w:pPr>
+            <w:r>
+              <w:rPr>
+                <w:rFonts w:eastAsia="Noto Serif CJK SC" w:cs="Noto Sans Devanagari" w:ascii="Bricolage Grotesque" w:hAnsi="Bricolage Grotesque"/>
+                <w:b/>
+                <w:bCs/>
+                <w:color w:val="auto"/>
+                <w:kern w:val="2"/>
+                <w:sz w:val="24"/>
+                <w:szCs w:val="24"/>
+                <w:lang w:val="en-GB" w:eastAsia="zh-CN" w:bidi="hi-IN"/>
+              </w:rPr>
+              <w:t>{L4_id}</w:t>
+            </w:r>
+          </w:p>
+          <w:p>
+            <w:pPr>
+              <w:pStyle w:val="TableContents"/>
+              <w:widowControl w:val="false"/>
+              <w:suppressLineNumbers/>
+              <w:bidi w:val="0"/>
+              <w:jc w:val="start"/>
+              <w:rPr>
+                <w:rFonts w:ascii="Bricolage Grotesque" w:hAnsi="Bricolage Grotesque"/>
+              </w:rPr>
+            </w:pPr>
+            <w:r>
+              <w:rPr>
+                <w:rFonts w:ascii="Bricolage Grotesque" w:hAnsi="Bricolage Grotesque"/>
+                <w:b w:val="false"/>
+                <w:bCs w:val="false"/>
+                <w:sz w:val="20"/>
+                <w:szCs w:val="20"/>
+              </w:rPr>
+              <w:t>{L4_fullname}</w:t>
             </w:r>
           </w:p>
         </w:tc>
@@ -3178,18 +5084,56 @@
           <w:p>
             <w:pPr>
               <w:pStyle w:val="TableContents"/>
-              <w:widowControl w:val="false"/>
-              <w:suppressLineNumbers/>
-              <w:bidi w:val="0"/>
-              <w:jc w:val="start"/>
-              <w:rPr>
-                <w:rFonts w:ascii="Bricolage Grotesque" w:hAnsi="Bricolage Grotesque"/>
-              </w:rPr>
-            </w:pPr>
-            <w:r>
-              <w:rPr>
-                <w:rFonts w:ascii="Bricolage Grotesque" w:hAnsi="Bricolage Grotesque"/>
-              </w:rPr>
+              <w:suppressAutoHyphens w:val="true"/>
+              <w:overflowPunct w:val="false"/>
+              <w:bidi w:val="0"/>
+              <w:spacing w:before="0" w:after="0"/>
+              <w:jc w:val="start"/>
+              <w:rPr>
+                <w:rFonts w:ascii="Ubuntu" w:hAnsi="Ubuntu" w:eastAsia="Noto Serif CJK SC" w:cs="Noto Sans Devanagari"/>
+                <w:b/>
+                <w:bCs/>
+                <w:color w:val="auto"/>
+                <w:kern w:val="2"/>
+                <w:sz w:val="24"/>
+                <w:szCs w:val="24"/>
+                <w:lang w:val="en-GB" w:eastAsia="zh-CN" w:bidi="hi-IN"/>
+              </w:rPr>
+            </w:pPr>
+            <w:r>
+              <w:rPr>
+                <w:rFonts w:eastAsia="Noto Serif CJK SC" w:cs="Noto Sans Devanagari" w:ascii="Bricolage Grotesque" w:hAnsi="Bricolage Grotesque"/>
+                <w:b/>
+                <w:bCs/>
+                <w:color w:val="auto"/>
+                <w:kern w:val="2"/>
+                <w:sz w:val="24"/>
+                <w:szCs w:val="24"/>
+                <w:lang w:val="en-GB" w:eastAsia="zh-CN" w:bidi="hi-IN"/>
+              </w:rPr>
+              <w:t>{M4_id}</w:t>
+            </w:r>
+          </w:p>
+          <w:p>
+            <w:pPr>
+              <w:pStyle w:val="TableContents"/>
+              <w:widowControl w:val="false"/>
+              <w:suppressLineNumbers/>
+              <w:bidi w:val="0"/>
+              <w:jc w:val="start"/>
+              <w:rPr>
+                <w:rFonts w:ascii="Bricolage Grotesque" w:hAnsi="Bricolage Grotesque"/>
+              </w:rPr>
+            </w:pPr>
+            <w:r>
+              <w:rPr>
+                <w:rFonts w:ascii="Bricolage Grotesque" w:hAnsi="Bricolage Grotesque"/>
+                <w:b w:val="false"/>
+                <w:bCs w:val="false"/>
+                <w:sz w:val="20"/>
+                <w:szCs w:val="20"/>
+              </w:rPr>
+              <w:t>{M4_fullname}</w:t>
             </w:r>
           </w:p>
         </w:tc>
@@ -3202,41 +5146,112 @@
         <w:jc w:val="start"/>
         <w:rPr>
           <w:rFonts w:ascii="Bricolage Grotesque" w:hAnsi="Bricolage Grotesque"/>
+          <w:sz w:val="14"/>
+          <w:szCs w:val="14"/>
         </w:rPr>
       </w:pPr>
       <w:r>
         <w:rPr>
           <w:rFonts w:ascii="Bricolage Grotesque" w:hAnsi="Bricolage Grotesque"/>
+          <w:sz w:val="14"/>
+          <w:szCs w:val="14"/>
         </w:rPr>
       </w:r>
     </w:p>
     <w:p>
       <w:pPr>
         <w:pStyle w:val="Normal"/>
+        <w:tabs>
+          <w:tab w:val="clear" w:pos="709"/>
+          <w:tab w:val="left" w:pos="368" w:leader="none"/>
+        </w:tabs>
         <w:bidi w:val="0"/>
         <w:jc w:val="start"/>
         <w:rPr>
           <w:rFonts w:ascii="Bricolage Grotesque" w:hAnsi="Bricolage Grotesque"/>
+          <w:sz w:val="20"/>
+          <w:szCs w:val="20"/>
         </w:rPr>
       </w:pPr>
       <w:r>
         <w:rPr>
           <w:rFonts w:ascii="Bricolage Grotesque" w:hAnsi="Bricolage Grotesque"/>
+          <w:sz w:val="20"/>
+          <w:szCs w:val="20"/>
         </w:rPr>
+        <w:t>*</w:t>
+      </w:r>
+      <w:r>
+        <w:rPr>
+          <w:rFonts w:eastAsia="Noto Serif CJK SC" w:cs="Noto Sans Devanagari" w:ascii="Bricolage Grotesque" w:hAnsi="Bricolage Grotesque"/>
+          <w:b w:val="false"/>
+          <w:bCs w:val="false"/>
+          <w:color w:val="auto"/>
+          <w:kern w:val="2"/>
+          <w:sz w:val="20"/>
+          <w:szCs w:val="20"/>
+          <w:lang w:val="en-GB" w:eastAsia="zh-CN" w:bidi="hi-IN"/>
+        </w:rPr>
+        <w:t>Die genauen Uhrzeiten des Abendprogramms werden zu einem späteren Zeitpunkt kommuniziert. Startzeit liegt voraussichtlich zwischen 18:30-20:00 Uhr</w:t>
       </w:r>
     </w:p>
     <w:p>
       <w:pPr>
         <w:pStyle w:val="Normal"/>
+        <w:tabs>
+          <w:tab w:val="clear" w:pos="709"/>
+          <w:tab w:val="left" w:pos="368" w:leader="none"/>
+        </w:tabs>
         <w:bidi w:val="0"/>
         <w:jc w:val="start"/>
         <w:rPr>
           <w:rFonts w:ascii="Bricolage Grotesque" w:hAnsi="Bricolage Grotesque"/>
+          <w:sz w:val="20"/>
+          <w:szCs w:val="20"/>
+        </w:rPr>
+      </w:pPr>
+      <w:r>
+        <w:rPr>
+          <w:rFonts w:eastAsia="Noto Serif CJK SC" w:cs="Noto Sans Devanagari" w:ascii="Bricolage Grotesque" w:hAnsi="Bricolage Grotesque"/>
+          <w:b w:val="false"/>
+          <w:bCs w:val="false"/>
+          <w:color w:val="auto"/>
+          <w:kern w:val="2"/>
+          <w:sz w:val="20"/>
+          <w:szCs w:val="20"/>
+          <w:lang w:val="en-GB" w:eastAsia="zh-CN" w:bidi="hi-IN"/>
+        </w:rPr>
+        <w:t>**</w:t>
+      </w:r>
+      <w:r>
+        <w:rPr>
+          <w:rFonts w:ascii="Bricolage Grotesque" w:hAnsi="Bricolage Grotesque"/>
+          <w:sz w:val="20"/>
+          <w:szCs w:val="20"/>
+        </w:rPr>
+        <w:t>Bei Off-Site-Aktivitäten: Startzeiten ab Lagerplatz können früher sein. Info folgt über Detailprogramm</w:t>
+      </w:r>
+    </w:p>
+    <w:p>
+      <w:pPr>
+        <w:pStyle w:val="Normal"/>
+        <w:tabs>
+          <w:tab w:val="clear" w:pos="709"/>
+          <w:tab w:val="left" w:pos="368" w:leader="none"/>
+        </w:tabs>
+        <w:bidi w:val="0"/>
+        <w:jc w:val="start"/>
+        <w:rPr>
+          <w:rFonts w:ascii="Bricolage Grotesque" w:hAnsi="Bricolage Grotesque"/>
+          <w:sz w:val="20"/>
+          <w:szCs w:val="20"/>
         </w:rPr>
       </w:pPr>
       <w:r>
         <w:rPr>
           <w:rFonts w:ascii="Bricolage Grotesque" w:hAnsi="Bricolage Grotesque"/>
+          <w:sz w:val="20"/>
+          <w:szCs w:val="20"/>
         </w:rPr>
       </w:r>
     </w:p>
@@ -3257,7 +5272,7 @@
     </w:p>
     <w:tbl>
       <w:tblPr>
-        <w:tblW w:w="5000" w:type="pct"/>
+        <w:tblW w:w="14564" w:type="dxa"/>
         <w:jc w:val="start"/>
         <w:tblInd w:w="0" w:type="dxa"/>
         <w:tblLayout w:type="fixed"/>
@@ -3269,20 +5284,21 @@
         </w:tblCellMar>
       </w:tblPr>
       <w:tblGrid>
-        <w:gridCol w:w="2428"/>
-        <w:gridCol w:w="2428"/>
-        <w:gridCol w:w="2428"/>
-        <w:gridCol w:w="2428"/>
-        <w:gridCol w:w="2429"/>
-        <w:gridCol w:w="2429"/>
+        <w:gridCol w:w="1922"/>
+        <w:gridCol w:w="2240"/>
+        <w:gridCol w:w="2081"/>
+        <w:gridCol w:w="2080"/>
+        <w:gridCol w:w="2081"/>
+        <w:gridCol w:w="2081"/>
+        <w:gridCol w:w="2079"/>
       </w:tblGrid>
       <w:tr>
         <w:trPr>
-          <w:trHeight w:val="338" w:hRule="atLeast"/>
+          <w:trHeight w:val="341" w:hRule="atLeast"/>
         </w:trPr>
         <w:tc>
           <w:tcPr>
-            <w:tcW w:w="2428" w:type="dxa"/>
+            <w:tcW w:w="1922" w:type="dxa"/>
             <w:tcBorders/>
             <w:shd w:fill="F2C966" w:val="clear"/>
           </w:tcPr>
@@ -3303,11 +5319,15 @@
               </w:rPr>
               <w:t>Ausflug</w:t>
             </w:r>
-          </w:p>
-        </w:tc>
-        <w:tc>
-          <w:tcPr>
-            <w:tcW w:w="2428" w:type="dxa"/>
+            <w:r>
+              <w:rPr/>
+              <w:t xml:space="preserve"> </w:t>
+            </w:r>
+          </w:p>
+        </w:tc>
+        <w:tc>
+          <w:tcPr>
+            <w:tcW w:w="2240" w:type="dxa"/>
             <w:tcBorders/>
             <w:shd w:fill="E87928" w:val="clear"/>
           </w:tcPr>
@@ -3326,13 +5346,13 @@
                 <w:sz w:val="24"/>
                 <w:szCs w:val="24"/>
               </w:rPr>
-              <w:t>Workshop</w:t>
-            </w:r>
-          </w:p>
-        </w:tc>
-        <w:tc>
-          <w:tcPr>
-            <w:tcW w:w="2428" w:type="dxa"/>
+              <w:t>Programfläche</w:t>
+            </w:r>
+          </w:p>
+        </w:tc>
+        <w:tc>
+          <w:tcPr>
+            <w:tcW w:w="2081" w:type="dxa"/>
             <w:tcBorders/>
             <w:shd w:fill="C6464A" w:val="clear"/>
           </w:tcPr>
@@ -3351,13 +5371,13 @@
                 <w:sz w:val="24"/>
                 <w:szCs w:val="24"/>
               </w:rPr>
-              <w:t>Sport / Prog. Fläche</w:t>
-            </w:r>
-          </w:p>
-        </w:tc>
-        <w:tc>
-          <w:tcPr>
-            <w:tcW w:w="2428" w:type="dxa"/>
+              <w:t xml:space="preserve">Sportaktivität </w:t>
+            </w:r>
+          </w:p>
+        </w:tc>
+        <w:tc>
+          <w:tcPr>
+            <w:tcW w:w="2080" w:type="dxa"/>
             <w:tcBorders/>
             <w:shd w:fill="00B48F" w:val="clear"/>
           </w:tcPr>
@@ -3382,7 +5402,7 @@
         </w:tc>
         <w:tc>
           <w:tcPr>
-            <w:tcW w:w="2429" w:type="dxa"/>
+            <w:tcW w:w="2081" w:type="dxa"/>
             <w:tcBorders/>
             <w:shd w:fill="608EE4" w:val="clear"/>
           </w:tcPr>
@@ -3401,13 +5421,53 @@
                 <w:sz w:val="24"/>
                 <w:szCs w:val="24"/>
               </w:rPr>
-              <w:t>Wasserkativität</w:t>
-            </w:r>
-          </w:p>
-        </w:tc>
-        <w:tc>
-          <w:tcPr>
-            <w:tcW w:w="2429" w:type="dxa"/>
+              <w:t>Wasser</w:t>
+            </w:r>
+          </w:p>
+        </w:tc>
+        <w:tc>
+          <w:tcPr>
+            <w:tcW w:w="2081" w:type="dxa"/>
+            <w:tcBorders/>
+            <w:shd w:fill="4F2C1D" w:val="clear"/>
+          </w:tcPr>
+          <w:p>
+            <w:pPr>
+              <w:pStyle w:val="TableContents"/>
+              <w:suppressAutoHyphens w:val="true"/>
+              <w:overflowPunct w:val="false"/>
+              <w:bidi w:val="0"/>
+              <w:spacing w:before="0" w:after="0"/>
+              <w:jc w:val="start"/>
+              <w:rPr>
+                <w:rFonts w:ascii="Bricolage Grotesque" w:hAnsi="Bricolage Grotesque" w:eastAsia="Noto Serif CJK SC" w:cs="Noto Sans Devanagari"/>
+                <w:b/>
+                <w:bCs/>
+                <w:color w:val="auto"/>
+                <w:kern w:val="2"/>
+                <w:sz w:val="24"/>
+                <w:szCs w:val="24"/>
+                <w:lang w:val="en-GB" w:eastAsia="zh-CN" w:bidi="hi-IN"/>
+              </w:rPr>
+            </w:pPr>
+            <w:r>
+              <w:rPr>
+                <w:rFonts w:eastAsia="Noto Serif CJK SC" w:cs="Noto Sans Devanagari" w:ascii="Bricolage Grotesque" w:hAnsi="Bricolage Grotesque"/>
+                <w:b/>
+                <w:bCs/>
+                <w:color w:val="auto"/>
+                <w:kern w:val="2"/>
+                <w:sz w:val="24"/>
+                <w:szCs w:val="24"/>
+                <w:lang w:val="en-GB" w:eastAsia="zh-CN" w:bidi="hi-IN"/>
+              </w:rPr>
+              <w:t>Workshop</w:t>
+            </w:r>
+          </w:p>
+        </w:tc>
+        <w:tc>
+          <w:tcPr>
+            <w:tcW w:w="2079" w:type="dxa"/>
             <w:tcBorders/>
             <w:shd w:fill="000000" w:val="clear"/>
           </w:tcPr>
@@ -3426,7 +5486,7 @@
                 <w:sz w:val="24"/>
                 <w:szCs w:val="24"/>
               </w:rPr>
-              <w:t>Rahmenprogramm</w:t>
+              <w:t>Anlass</w:t>
             </w:r>
           </w:p>
         </w:tc>
@@ -3485,8 +5545,15 @@
 <w:ftr xmlns:o="urn:schemas-microsoft-com:office:office" xmlns:r="http://schemas.openxmlformats.org/officeDocument/2006/relationships" xmlns:v="urn:schemas-microsoft-com:vml" xmlns:w="http://schemas.openxmlformats.org/wordprocessingml/2006/main" xmlns:w10="urn:schemas-microsoft-com:office:word" xmlns:wp="http://schemas.openxmlformats.org/drawingml/2006/wordprocessingDrawing" xmlns:pic="http://schemas.openxmlformats.org/drawingml/2006/picture" xmlns:wps="http://schemas.microsoft.com/office/word/2010/wordprocessingShape" xmlns:wpg="http://schemas.microsoft.com/office/word/2010/wordprocessingGroup" xmlns:mc="http://schemas.openxmlformats.org/markup-compatibility/2006" xmlns:wp14="http://schemas.microsoft.com/office/word/2010/wordprocessingDrawing" xmlns:w14="http://schemas.microsoft.com/office/word/2010/wordml" xmlns:w15="http://schemas.microsoft.com/office/word/2012/wordml" mc:Ignorable="w14 wp14 w15">
   <w:p>
     <w:pPr>
-      <w:pStyle w:val="Footer"/>
-      <w:rPr/>
+      <w:pStyle w:val="TableContents"/>
+      <w:suppressAutoHyphens w:val="true"/>
+      <w:overflowPunct w:val="false"/>
+      <w:bidi w:val="0"/>
+      <w:spacing w:before="0" w:after="0"/>
+      <w:jc w:val="start"/>
+      <w:rPr>
+        <w:rFonts w:ascii="Bricolage Grotesque" w:hAnsi="Bricolage Grotesque"/>
+      </w:rPr>
     </w:pPr>
     <w:r>
       <w:rPr>
@@ -3513,8 +5580,15 @@
 <w:ftr xmlns:o="urn:schemas-microsoft-com:office:office" xmlns:r="http://schemas.openxmlformats.org/officeDocument/2006/relationships" xmlns:v="urn:schemas-microsoft-com:vml" xmlns:w="http://schemas.openxmlformats.org/wordprocessingml/2006/main" xmlns:w10="urn:schemas-microsoft-com:office:word" xmlns:wp="http://schemas.openxmlformats.org/drawingml/2006/wordprocessingDrawing" xmlns:pic="http://schemas.openxmlformats.org/drawingml/2006/picture" xmlns:wps="http://schemas.microsoft.com/office/word/2010/wordprocessingShape" xmlns:wpg="http://schemas.microsoft.com/office/word/2010/wordprocessingGroup" xmlns:mc="http://schemas.openxmlformats.org/markup-compatibility/2006" xmlns:wp14="http://schemas.microsoft.com/office/word/2010/wordprocessingDrawing" xmlns:w14="http://schemas.microsoft.com/office/word/2010/wordml" xmlns:w15="http://schemas.microsoft.com/office/word/2012/wordml" mc:Ignorable="w14 wp14 w15">
   <w:p>
     <w:pPr>
-      <w:pStyle w:val="Footer"/>
-      <w:rPr/>
+      <w:pStyle w:val="TableContents"/>
+      <w:suppressAutoHyphens w:val="true"/>
+      <w:overflowPunct w:val="false"/>
+      <w:bidi w:val="0"/>
+      <w:spacing w:before="0" w:after="0"/>
+      <w:jc w:val="start"/>
+      <w:rPr>
+        <w:rFonts w:ascii="Bricolage Grotesque" w:hAnsi="Bricolage Grotesque"/>
+      </w:rPr>
     </w:pPr>
     <w:r>
       <w:rPr>

</xml_diff>